<commit_message>
Descrição de caso de uso e Caso de uso
Documentos atualizados e caso de uso modificado.
</commit_message>
<xml_diff>
--- a/Documentação/Descrição de Caso De Uso.docx
+++ b/Documentação/Descrição de Caso De Uso.docx
@@ -857,7 +857,14 @@
               <w:rPr>
                 <w:rFonts w:ascii="Microsoft JhengHei" w:eastAsia="Microsoft JhengHei" w:hAnsi="Microsoft JhengHei" w:cs="Arial"/>
               </w:rPr>
-              <w:t xml:space="preserve">Este caso de uso permite ao cliente consultar informações relativas à empresa, como Situação e data. </w:t>
+              <w:t xml:space="preserve">Este caso de uso permite ao cliente consultar informações relativas à empresa, como </w:t>
+            </w:r>
+            <w:r>
+              <w:rPr>
+                <w:rFonts w:ascii="Microsoft JhengHei" w:eastAsia="Microsoft JhengHei" w:hAnsi="Microsoft JhengHei" w:cs="Arial"/>
+              </w:rPr>
+              <w:lastRenderedPageBreak/>
+              <w:t xml:space="preserve">Situação e data. </w:t>
             </w:r>
           </w:p>
         </w:tc>
@@ -876,6 +883,7 @@
               <w:rPr>
                 <w:rFonts w:ascii="Microsoft JhengHei" w:eastAsia="Microsoft JhengHei" w:hAnsi="Microsoft JhengHei" w:cs="Arial"/>
               </w:rPr>
+              <w:lastRenderedPageBreak/>
               <w:t>Média</w:t>
             </w:r>
           </w:p>
@@ -903,6 +911,7 @@
                 <w:rFonts w:ascii="Microsoft JhengHei" w:eastAsia="Microsoft JhengHei" w:hAnsi="Microsoft JhengHei" w:cs="Arial"/>
                 <w:i/>
               </w:rPr>
+              <w:lastRenderedPageBreak/>
               <w:t>CU05</w:t>
             </w:r>
           </w:p>
@@ -941,14 +950,7 @@
               <w:rPr>
                 <w:rFonts w:ascii="Microsoft JhengHei" w:eastAsia="Microsoft JhengHei" w:hAnsi="Microsoft JhengHei" w:cs="Arial"/>
               </w:rPr>
-              <w:t xml:space="preserve">Este caso de uso permite ao funcionário administrador </w:t>
-            </w:r>
-            <w:r>
-              <w:rPr>
-                <w:rFonts w:ascii="Microsoft JhengHei" w:eastAsia="Microsoft JhengHei" w:hAnsi="Microsoft JhengHei" w:cs="Arial"/>
-              </w:rPr>
-              <w:lastRenderedPageBreak/>
-              <w:t>executar as operações de criar, ler, editar e apagar os clientes.</w:t>
+              <w:t>Este caso de uso permite ao funcionário administrador executar as operações de criar, ler, editar e apagar os clientes.</w:t>
             </w:r>
           </w:p>
         </w:tc>
@@ -967,7 +969,6 @@
               <w:rPr>
                 <w:rFonts w:ascii="Microsoft JhengHei" w:eastAsia="Microsoft JhengHei" w:hAnsi="Microsoft JhengHei" w:cs="Arial"/>
               </w:rPr>
-              <w:lastRenderedPageBreak/>
               <w:t>Alta</w:t>
             </w:r>
           </w:p>
@@ -995,7 +996,6 @@
                 <w:rFonts w:ascii="Microsoft JhengHei" w:eastAsia="Microsoft JhengHei" w:hAnsi="Microsoft JhengHei" w:cs="Arial"/>
                 <w:i/>
               </w:rPr>
-              <w:lastRenderedPageBreak/>
               <w:t>CU06</w:t>
             </w:r>
           </w:p>
@@ -1138,6 +1138,174 @@
                 <w:rFonts w:ascii="Microsoft JhengHei" w:eastAsia="Microsoft JhengHei" w:hAnsi="Microsoft JhengHei" w:cs="Arial"/>
               </w:rPr>
               <w:t>Alta</w:t>
+            </w:r>
+          </w:p>
+        </w:tc>
+      </w:tr>
+      <w:tr>
+        <w:trPr>
+          <w:cnfStyle w:val="000000010000" w:firstRow="0" w:lastRow="0" w:firstColumn="0" w:lastColumn="0" w:oddVBand="0" w:evenVBand="0" w:oddHBand="0" w:evenHBand="1" w:firstRowFirstColumn="0" w:firstRowLastColumn="0" w:lastRowFirstColumn="0" w:lastRowLastColumn="0"/>
+          <w:trHeight w:val="86"/>
+        </w:trPr>
+        <w:tc>
+          <w:tcPr>
+            <w:cnfStyle w:val="001000000000" w:firstRow="0" w:lastRow="0" w:firstColumn="1" w:lastColumn="0" w:oddVBand="0" w:evenVBand="0" w:oddHBand="0" w:evenHBand="0" w:firstRowFirstColumn="0" w:firstRowLastColumn="0" w:lastRowFirstColumn="0" w:lastRowLastColumn="0"/>
+            <w:tcW w:w="2044" w:type="dxa"/>
+          </w:tcPr>
+          <w:p>
+            <w:pPr>
+              <w:rPr>
+                <w:rFonts w:ascii="Microsoft JhengHei" w:eastAsia="Microsoft JhengHei" w:hAnsi="Microsoft JhengHei" w:cs="Arial"/>
+                <w:i/>
+              </w:rPr>
+            </w:pPr>
+            <w:r>
+              <w:rPr>
+                <w:rFonts w:ascii="Microsoft JhengHei" w:eastAsia="Microsoft JhengHei" w:hAnsi="Microsoft JhengHei" w:cs="Arial"/>
+                <w:i/>
+              </w:rPr>
+              <w:t>CU08</w:t>
+            </w:r>
+          </w:p>
+        </w:tc>
+        <w:tc>
+          <w:tcPr>
+            <w:tcW w:w="2582" w:type="dxa"/>
+          </w:tcPr>
+          <w:p>
+            <w:pPr>
+              <w:cnfStyle w:val="000000010000" w:firstRow="0" w:lastRow="0" w:firstColumn="0" w:lastColumn="0" w:oddVBand="0" w:evenVBand="0" w:oddHBand="0" w:evenHBand="1" w:firstRowFirstColumn="0" w:firstRowLastColumn="0" w:lastRowFirstColumn="0" w:lastRowLastColumn="0"/>
+              <w:rPr>
+                <w:rFonts w:ascii="Microsoft JhengHei" w:eastAsia="Microsoft JhengHei" w:hAnsi="Microsoft JhengHei" w:cs="Arial"/>
+              </w:rPr>
+            </w:pPr>
+            <w:r>
+              <w:rPr>
+                <w:rFonts w:ascii="Microsoft JhengHei" w:eastAsia="Microsoft JhengHei" w:hAnsi="Microsoft JhengHei" w:cs="Arial"/>
+              </w:rPr>
+              <w:t>CRUD Pagamentos</w:t>
+            </w:r>
+          </w:p>
+        </w:tc>
+        <w:tc>
+          <w:tcPr>
+            <w:tcW w:w="3366" w:type="dxa"/>
+          </w:tcPr>
+          <w:p>
+            <w:pPr>
+              <w:cnfStyle w:val="000000010000" w:firstRow="0" w:lastRow="0" w:firstColumn="0" w:lastColumn="0" w:oddVBand="0" w:evenVBand="0" w:oddHBand="0" w:evenHBand="1" w:firstRowFirstColumn="0" w:firstRowLastColumn="0" w:lastRowFirstColumn="0" w:lastRowLastColumn="0"/>
+              <w:rPr>
+                <w:rFonts w:ascii="Microsoft JhengHei" w:eastAsia="Microsoft JhengHei" w:hAnsi="Microsoft JhengHei" w:cs="Arial"/>
+              </w:rPr>
+            </w:pPr>
+            <w:r>
+              <w:rPr>
+                <w:rFonts w:ascii="Microsoft JhengHei" w:eastAsia="Microsoft JhengHei" w:hAnsi="Microsoft JhengHei" w:cs="Arial"/>
+              </w:rPr>
+              <w:t>Este caso de uso permite ao funcionário administrador executar as operações de criar, ler, editar e apagar os pagamentos referentes aos clientes.</w:t>
+            </w:r>
+          </w:p>
+        </w:tc>
+        <w:tc>
+          <w:tcPr>
+            <w:tcW w:w="2690" w:type="dxa"/>
+          </w:tcPr>
+          <w:p>
+            <w:pPr>
+              <w:cnfStyle w:val="000000010000" w:firstRow="0" w:lastRow="0" w:firstColumn="0" w:lastColumn="0" w:oddVBand="0" w:evenVBand="0" w:oddHBand="0" w:evenHBand="1" w:firstRowFirstColumn="0" w:firstRowLastColumn="0" w:lastRowFirstColumn="0" w:lastRowLastColumn="0"/>
+              <w:rPr>
+                <w:rFonts w:ascii="Microsoft JhengHei" w:eastAsia="Microsoft JhengHei" w:hAnsi="Microsoft JhengHei" w:cs="Arial"/>
+              </w:rPr>
+            </w:pPr>
+            <w:r>
+              <w:rPr>
+                <w:rFonts w:ascii="Microsoft JhengHei" w:eastAsia="Microsoft JhengHei" w:hAnsi="Microsoft JhengHei" w:cs="Arial"/>
+              </w:rPr>
+              <w:t>Alta</w:t>
+            </w:r>
+          </w:p>
+        </w:tc>
+      </w:tr>
+      <w:tr>
+        <w:trPr>
+          <w:cnfStyle w:val="000000100000" w:firstRow="0" w:lastRow="0" w:firstColumn="0" w:lastColumn="0" w:oddVBand="0" w:evenVBand="0" w:oddHBand="1" w:evenHBand="0" w:firstRowFirstColumn="0" w:firstRowLastColumn="0" w:lastRowFirstColumn="0" w:lastRowLastColumn="0"/>
+          <w:trHeight w:val="86"/>
+        </w:trPr>
+        <w:tc>
+          <w:tcPr>
+            <w:cnfStyle w:val="001000000000" w:firstRow="0" w:lastRow="0" w:firstColumn="1" w:lastColumn="0" w:oddVBand="0" w:evenVBand="0" w:oddHBand="0" w:evenHBand="0" w:firstRowFirstColumn="0" w:firstRowLastColumn="0" w:lastRowFirstColumn="0" w:lastRowLastColumn="0"/>
+            <w:tcW w:w="2044" w:type="dxa"/>
+          </w:tcPr>
+          <w:p>
+            <w:pPr>
+              <w:rPr>
+                <w:rFonts w:ascii="Microsoft JhengHei" w:eastAsia="Microsoft JhengHei" w:hAnsi="Microsoft JhengHei" w:cs="Arial"/>
+                <w:i/>
+              </w:rPr>
+            </w:pPr>
+            <w:r>
+              <w:rPr>
+                <w:rFonts w:ascii="Microsoft JhengHei" w:eastAsia="Microsoft JhengHei" w:hAnsi="Microsoft JhengHei" w:cs="Arial"/>
+                <w:i/>
+              </w:rPr>
+              <w:t>CU09</w:t>
+            </w:r>
+          </w:p>
+        </w:tc>
+        <w:tc>
+          <w:tcPr>
+            <w:tcW w:w="2582" w:type="dxa"/>
+          </w:tcPr>
+          <w:p>
+            <w:pPr>
+              <w:cnfStyle w:val="000000100000" w:firstRow="0" w:lastRow="0" w:firstColumn="0" w:lastColumn="0" w:oddVBand="0" w:evenVBand="0" w:oddHBand="1" w:evenHBand="0" w:firstRowFirstColumn="0" w:firstRowLastColumn="0" w:lastRowFirstColumn="0" w:lastRowLastColumn="0"/>
+              <w:rPr>
+                <w:rFonts w:ascii="Microsoft JhengHei" w:eastAsia="Microsoft JhengHei" w:hAnsi="Microsoft JhengHei" w:cs="Arial"/>
+              </w:rPr>
+            </w:pPr>
+            <w:r>
+              <w:rPr>
+                <w:rFonts w:ascii="Microsoft JhengHei" w:eastAsia="Microsoft JhengHei" w:hAnsi="Microsoft JhengHei" w:cs="Arial"/>
+              </w:rPr>
+              <w:t>Aprovar Limpeza</w:t>
+            </w:r>
+          </w:p>
+        </w:tc>
+        <w:tc>
+          <w:tcPr>
+            <w:tcW w:w="3366" w:type="dxa"/>
+          </w:tcPr>
+          <w:p>
+            <w:pPr>
+              <w:cnfStyle w:val="000000100000" w:firstRow="0" w:lastRow="0" w:firstColumn="0" w:lastColumn="0" w:oddVBand="0" w:evenVBand="0" w:oddHBand="1" w:evenHBand="0" w:firstRowFirstColumn="0" w:firstRowLastColumn="0" w:lastRowFirstColumn="0" w:lastRowLastColumn="0"/>
+              <w:rPr>
+                <w:rFonts w:ascii="Microsoft JhengHei" w:eastAsia="Microsoft JhengHei" w:hAnsi="Microsoft JhengHei" w:cs="Arial"/>
+              </w:rPr>
+            </w:pPr>
+            <w:r>
+              <w:rPr>
+                <w:rFonts w:ascii="Microsoft JhengHei" w:eastAsia="Microsoft JhengHei" w:hAnsi="Microsoft JhengHei" w:cs="Arial"/>
+              </w:rPr>
+              <w:t>Este caso de uso permite ao funcionário administrador executar a operação de aprovação da limpeza.</w:t>
+            </w:r>
+          </w:p>
+        </w:tc>
+        <w:tc>
+          <w:tcPr>
+            <w:tcW w:w="2690" w:type="dxa"/>
+          </w:tcPr>
+          <w:p>
+            <w:pPr>
+              <w:cnfStyle w:val="000000100000" w:firstRow="0" w:lastRow="0" w:firstColumn="0" w:lastColumn="0" w:oddVBand="0" w:evenVBand="0" w:oddHBand="1" w:evenHBand="0" w:firstRowFirstColumn="0" w:firstRowLastColumn="0" w:lastRowFirstColumn="0" w:lastRowLastColumn="0"/>
+              <w:rPr>
+                <w:rFonts w:ascii="Microsoft JhengHei" w:eastAsia="Microsoft JhengHei" w:hAnsi="Microsoft JhengHei" w:cs="Arial"/>
+              </w:rPr>
+            </w:pPr>
+            <w:r>
+              <w:rPr>
+                <w:rFonts w:ascii="Microsoft JhengHei" w:eastAsia="Microsoft JhengHei" w:hAnsi="Microsoft JhengHei" w:cs="Arial"/>
+              </w:rPr>
+              <w:t>Média</w:t>
             </w:r>
           </w:p>
         </w:tc>
@@ -1336,6 +1504,7 @@
                 <w:rFonts w:ascii="Microsoft JhengHei" w:eastAsia="Microsoft JhengHei" w:hAnsi="Microsoft JhengHei" w:cs="Arial"/>
                 <w:i/>
               </w:rPr>
+              <w:lastRenderedPageBreak/>
               <w:t>RN03</w:t>
             </w:r>
           </w:p>
@@ -1534,6 +1703,7 @@
           <w:rFonts w:ascii="Microsoft JhengHei" w:eastAsia="Microsoft JhengHei" w:hAnsi="Microsoft JhengHei" w:cs="Arial"/>
         </w:rPr>
       </w:pPr>
+      <w:bookmarkStart w:id="0" w:name="_GoBack"/>
       <w:r>
         <w:rPr>
           <w:rFonts w:ascii="Microsoft JhengHei" w:eastAsia="Microsoft JhengHei" w:hAnsi="Microsoft JhengHei" w:cs="Arial"/>
@@ -1542,9 +1712,9 @@
         </w:rPr>
         <w:drawing>
           <wp:inline distT="0" distB="0" distL="0" distR="0">
-            <wp:extent cx="6651750" cy="8814391"/>
-            <wp:effectExtent l="0" t="0" r="0" b="6350"/>
-            <wp:docPr id="1" name="Imagem 1"/>
+            <wp:extent cx="6645910" cy="4462780"/>
+            <wp:effectExtent l="0" t="0" r="2540" b="0"/>
+            <wp:docPr id="2" name="Imagem 2"/>
             <wp:cNvGraphicFramePr>
               <a:graphicFrameLocks xmlns:a="http://schemas.openxmlformats.org/drawingml/2006/main" noChangeAspect="1"/>
             </wp:cNvGraphicFramePr>
@@ -1552,7 +1722,7 @@
               <a:graphicData uri="http://schemas.openxmlformats.org/drawingml/2006/picture">
                 <pic:pic xmlns:pic="http://schemas.openxmlformats.org/drawingml/2006/picture">
                   <pic:nvPicPr>
-                    <pic:cNvPr id="0" name="Caso de Uso TI.png"/>
+                    <pic:cNvPr id="0" name="Caso de uso - Nativa Garagem.jpg"/>
                     <pic:cNvPicPr/>
                   </pic:nvPicPr>
                   <pic:blipFill>
@@ -1570,7 +1740,7 @@
                   <pic:spPr>
                     <a:xfrm>
                       <a:off x="0" y="0"/>
-                      <a:ext cx="6662732" cy="8828944"/>
+                      <a:ext cx="6645910" cy="4462780"/>
                     </a:xfrm>
                     <a:prstGeom prst="rect">
                       <a:avLst/>
@@ -1582,6 +1752,7 @@
           </wp:inline>
         </w:drawing>
       </w:r>
+      <w:bookmarkEnd w:id="0"/>
     </w:p>
     <w:p>
       <w:pPr>
@@ -1592,143 +1763,145 @@
         </w:numPr>
         <w:rPr>
           <w:rFonts w:ascii="Microsoft JhengHei" w:eastAsia="Microsoft JhengHei" w:hAnsi="Microsoft JhengHei" w:cs="Arial"/>
-        </w:rPr>
-      </w:pPr>
-      <w:r>
-        <w:rPr>
-          <w:rFonts w:ascii="Microsoft JhengHei" w:eastAsia="Microsoft JhengHei" w:hAnsi="Microsoft JhengHei" w:cs="Arial"/>
+          <w:b/>
+        </w:rPr>
+      </w:pPr>
+      <w:r>
+        <w:rPr>
+          <w:rFonts w:ascii="Microsoft JhengHei" w:eastAsia="Microsoft JhengHei" w:hAnsi="Microsoft JhengHei" w:cs="Arial"/>
+          <w:b/>
+        </w:rPr>
+        <w:t>Requisitos específicos</w:t>
+      </w:r>
+    </w:p>
+    <w:p>
+      <w:pPr>
+        <w:rPr>
+          <w:rFonts w:ascii="Microsoft JhengHei" w:eastAsia="Microsoft JhengHei" w:hAnsi="Microsoft JhengHei" w:cs="Arial"/>
+        </w:rPr>
+      </w:pPr>
+      <w:r>
+        <w:rPr>
+          <w:rFonts w:ascii="Microsoft JhengHei" w:eastAsia="Microsoft JhengHei" w:hAnsi="Microsoft JhengHei" w:cs="Arial"/>
+        </w:rPr>
+        <w:t xml:space="preserve">Caso de uso - CU01 – Fazer </w:t>
+      </w:r>
+      <w:proofErr w:type="spellStart"/>
+      <w:r>
+        <w:rPr>
+          <w:rFonts w:ascii="Microsoft JhengHei" w:eastAsia="Microsoft JhengHei" w:hAnsi="Microsoft JhengHei" w:cs="Arial"/>
+        </w:rPr>
+        <w:t>Login</w:t>
+      </w:r>
+      <w:proofErr w:type="spellEnd"/>
+    </w:p>
+    <w:p>
+      <w:pPr>
+        <w:rPr>
+          <w:rFonts w:ascii="Microsoft JhengHei" w:eastAsia="Microsoft JhengHei" w:hAnsi="Microsoft JhengHei" w:cs="Arial"/>
+        </w:rPr>
+      </w:pPr>
+      <w:r>
+        <w:rPr>
+          <w:rFonts w:ascii="Microsoft JhengHei" w:eastAsia="Microsoft JhengHei" w:hAnsi="Microsoft JhengHei" w:cs="Arial"/>
+          <w:b/>
+        </w:rPr>
+        <w:t xml:space="preserve">Descrição: </w:t>
+      </w:r>
+      <w:r>
+        <w:rPr>
+          <w:rFonts w:ascii="Microsoft JhengHei" w:eastAsia="Microsoft JhengHei" w:hAnsi="Microsoft JhengHei" w:cs="Arial"/>
+        </w:rPr>
+        <w:t xml:space="preserve">Este caso de uso especifica a ação de autenticação que um cliente ou funcionário executa no sistema, com o objetivo de se conectar </w:t>
+      </w:r>
+      <w:proofErr w:type="gramStart"/>
+      <w:r>
+        <w:rPr>
+          <w:rFonts w:ascii="Microsoft JhengHei" w:eastAsia="Microsoft JhengHei" w:hAnsi="Microsoft JhengHei" w:cs="Arial"/>
+        </w:rPr>
+        <w:t>à</w:t>
+      </w:r>
+      <w:proofErr w:type="gramEnd"/>
+      <w:r>
+        <w:rPr>
+          <w:rFonts w:ascii="Microsoft JhengHei" w:eastAsia="Microsoft JhengHei" w:hAnsi="Microsoft JhengHei" w:cs="Arial"/>
+        </w:rPr>
+        <w:t xml:space="preserve"> área administrativa do portal. Apenas usuários previamente cadastrados podem se autenticar no sistema. O cliente ou funcionário fornece seus dados básicos de autenticação e, após a validação no sistema os mesmos tornam-se aptos a realizar operações na área restrita do sistema.</w:t>
+      </w:r>
+    </w:p>
+    <w:p>
+      <w:pPr>
+        <w:rPr>
+          <w:rFonts w:ascii="Microsoft JhengHei" w:eastAsia="Microsoft JhengHei" w:hAnsi="Microsoft JhengHei" w:cs="Arial"/>
+        </w:rPr>
+      </w:pPr>
+      <w:r>
+        <w:rPr>
+          <w:rFonts w:ascii="Microsoft JhengHei" w:eastAsia="Microsoft JhengHei" w:hAnsi="Microsoft JhengHei" w:cs="Arial"/>
+          <w:b/>
+        </w:rPr>
+        <w:t xml:space="preserve">Atores: </w:t>
+      </w:r>
+      <w:r>
+        <w:rPr>
+          <w:rFonts w:ascii="Microsoft JhengHei" w:eastAsia="Microsoft JhengHei" w:hAnsi="Microsoft JhengHei" w:cs="Arial"/>
+        </w:rPr>
+        <w:t>Cliente, Funcionário e Administrador.</w:t>
+      </w:r>
+    </w:p>
+    <w:p>
+      <w:pPr>
+        <w:rPr>
+          <w:rFonts w:ascii="Microsoft JhengHei" w:eastAsia="Microsoft JhengHei" w:hAnsi="Microsoft JhengHei" w:cs="Arial"/>
+        </w:rPr>
+      </w:pPr>
+      <w:r>
+        <w:rPr>
+          <w:rFonts w:ascii="Microsoft JhengHei" w:eastAsia="Microsoft JhengHei" w:hAnsi="Microsoft JhengHei" w:cs="Arial"/>
+          <w:b/>
+        </w:rPr>
+        <w:t xml:space="preserve">Pré-condições: </w:t>
+      </w:r>
+      <w:r>
+        <w:rPr>
+          <w:rFonts w:ascii="Microsoft JhengHei" w:eastAsia="Microsoft JhengHei" w:hAnsi="Microsoft JhengHei" w:cs="Arial"/>
+        </w:rPr>
+        <w:t>Os atores devem estar cadastrados no sistema</w:t>
+      </w:r>
+    </w:p>
+    <w:p>
+      <w:pPr>
+        <w:rPr>
+          <w:rFonts w:ascii="Microsoft JhengHei" w:eastAsia="Microsoft JhengHei" w:hAnsi="Microsoft JhengHei" w:cs="Arial"/>
+        </w:rPr>
+      </w:pPr>
+      <w:r>
+        <w:rPr>
+          <w:rFonts w:ascii="Microsoft JhengHei" w:eastAsia="Microsoft JhengHei" w:hAnsi="Microsoft JhengHei" w:cs="Arial"/>
+          <w:b/>
+        </w:rPr>
+        <w:t xml:space="preserve">Pós-condições: </w:t>
+      </w:r>
+      <w:r>
+        <w:rPr>
+          <w:rFonts w:ascii="Microsoft JhengHei" w:eastAsia="Microsoft JhengHei" w:hAnsi="Microsoft JhengHei" w:cs="Arial"/>
+        </w:rPr>
+        <w:t>O ator estará habilitado a realizar ações segundo o seu perfil na área restrita.</w:t>
+      </w:r>
+    </w:p>
+    <w:p>
+      <w:pPr>
+        <w:rPr>
+          <w:rFonts w:ascii="Microsoft JhengHei" w:eastAsia="Microsoft JhengHei" w:hAnsi="Microsoft JhengHei" w:cs="Arial"/>
+          <w:b/>
+        </w:rPr>
+      </w:pPr>
+      <w:r>
+        <w:rPr>
+          <w:rFonts w:ascii="Microsoft JhengHei" w:eastAsia="Microsoft JhengHei" w:hAnsi="Microsoft JhengHei" w:cs="Arial"/>
+          <w:b/>
         </w:rPr>
         <w:lastRenderedPageBreak/>
-        <w:t>Requisitos específicos</w:t>
-      </w:r>
-    </w:p>
-    <w:p>
-      <w:pPr>
-        <w:rPr>
-          <w:rFonts w:ascii="Microsoft JhengHei" w:eastAsia="Microsoft JhengHei" w:hAnsi="Microsoft JhengHei" w:cs="Arial"/>
-        </w:rPr>
-      </w:pPr>
-      <w:r>
-        <w:rPr>
-          <w:rFonts w:ascii="Microsoft JhengHei" w:eastAsia="Microsoft JhengHei" w:hAnsi="Microsoft JhengHei" w:cs="Arial"/>
-        </w:rPr>
-        <w:t xml:space="preserve">Caso de uso - CU01 – Fazer </w:t>
-      </w:r>
-      <w:proofErr w:type="spellStart"/>
-      <w:r>
-        <w:rPr>
-          <w:rFonts w:ascii="Microsoft JhengHei" w:eastAsia="Microsoft JhengHei" w:hAnsi="Microsoft JhengHei" w:cs="Arial"/>
-        </w:rPr>
-        <w:t>Login</w:t>
-      </w:r>
-      <w:proofErr w:type="spellEnd"/>
-    </w:p>
-    <w:p>
-      <w:pPr>
-        <w:rPr>
-          <w:rFonts w:ascii="Microsoft JhengHei" w:eastAsia="Microsoft JhengHei" w:hAnsi="Microsoft JhengHei" w:cs="Arial"/>
-        </w:rPr>
-      </w:pPr>
-      <w:r>
-        <w:rPr>
-          <w:rFonts w:ascii="Microsoft JhengHei" w:eastAsia="Microsoft JhengHei" w:hAnsi="Microsoft JhengHei" w:cs="Arial"/>
-          <w:b/>
-        </w:rPr>
-        <w:t xml:space="preserve">Descrição: </w:t>
-      </w:r>
-      <w:r>
-        <w:rPr>
-          <w:rFonts w:ascii="Microsoft JhengHei" w:eastAsia="Microsoft JhengHei" w:hAnsi="Microsoft JhengHei" w:cs="Arial"/>
-        </w:rPr>
-        <w:t xml:space="preserve">Este caso de uso especifica a ação de autenticação que um cliente ou funcionário executa no sistema, com o objetivo de se conectar </w:t>
-      </w:r>
-      <w:proofErr w:type="gramStart"/>
-      <w:r>
-        <w:rPr>
-          <w:rFonts w:ascii="Microsoft JhengHei" w:eastAsia="Microsoft JhengHei" w:hAnsi="Microsoft JhengHei" w:cs="Arial"/>
-        </w:rPr>
-        <w:t>à</w:t>
-      </w:r>
-      <w:proofErr w:type="gramEnd"/>
-      <w:r>
-        <w:rPr>
-          <w:rFonts w:ascii="Microsoft JhengHei" w:eastAsia="Microsoft JhengHei" w:hAnsi="Microsoft JhengHei" w:cs="Arial"/>
-        </w:rPr>
-        <w:t xml:space="preserve"> área administrativa do portal. Apenas usuários previamente cadastrados podem se autenticar no sistema. O cliente ou funcionário fornece seus dados básicos de autenticação e, após a validação no sistema os mesmos tornam-se aptos a realizar operações na área restrita do sistema.</w:t>
-      </w:r>
-    </w:p>
-    <w:p>
-      <w:pPr>
-        <w:rPr>
-          <w:rFonts w:ascii="Microsoft JhengHei" w:eastAsia="Microsoft JhengHei" w:hAnsi="Microsoft JhengHei" w:cs="Arial"/>
-        </w:rPr>
-      </w:pPr>
-      <w:r>
-        <w:rPr>
-          <w:rFonts w:ascii="Microsoft JhengHei" w:eastAsia="Microsoft JhengHei" w:hAnsi="Microsoft JhengHei" w:cs="Arial"/>
-          <w:b/>
-        </w:rPr>
-        <w:t xml:space="preserve">Atores: </w:t>
-      </w:r>
-      <w:r>
-        <w:rPr>
-          <w:rFonts w:ascii="Microsoft JhengHei" w:eastAsia="Microsoft JhengHei" w:hAnsi="Microsoft JhengHei" w:cs="Arial"/>
-        </w:rPr>
-        <w:t>Cliente, Funcionário e Administrador.</w:t>
-      </w:r>
-    </w:p>
-    <w:p>
-      <w:pPr>
-        <w:rPr>
-          <w:rFonts w:ascii="Microsoft JhengHei" w:eastAsia="Microsoft JhengHei" w:hAnsi="Microsoft JhengHei" w:cs="Arial"/>
-        </w:rPr>
-      </w:pPr>
-      <w:r>
-        <w:rPr>
-          <w:rFonts w:ascii="Microsoft JhengHei" w:eastAsia="Microsoft JhengHei" w:hAnsi="Microsoft JhengHei" w:cs="Arial"/>
-          <w:b/>
-        </w:rPr>
-        <w:t xml:space="preserve">Pré-condições: </w:t>
-      </w:r>
-      <w:r>
-        <w:rPr>
-          <w:rFonts w:ascii="Microsoft JhengHei" w:eastAsia="Microsoft JhengHei" w:hAnsi="Microsoft JhengHei" w:cs="Arial"/>
-        </w:rPr>
-        <w:t>Os atores devem estar cadastrados no sistema</w:t>
-      </w:r>
-    </w:p>
-    <w:p>
-      <w:pPr>
-        <w:rPr>
-          <w:rFonts w:ascii="Microsoft JhengHei" w:eastAsia="Microsoft JhengHei" w:hAnsi="Microsoft JhengHei" w:cs="Arial"/>
-        </w:rPr>
-      </w:pPr>
-      <w:r>
-        <w:rPr>
-          <w:rFonts w:ascii="Microsoft JhengHei" w:eastAsia="Microsoft JhengHei" w:hAnsi="Microsoft JhengHei" w:cs="Arial"/>
-          <w:b/>
-        </w:rPr>
-        <w:t xml:space="preserve">Pós-condições: </w:t>
-      </w:r>
-      <w:r>
-        <w:rPr>
-          <w:rFonts w:ascii="Microsoft JhengHei" w:eastAsia="Microsoft JhengHei" w:hAnsi="Microsoft JhengHei" w:cs="Arial"/>
-        </w:rPr>
-        <w:t>O ator estará habilitado a realizar ações segundo o seu perfil na área restrita.</w:t>
-      </w:r>
-    </w:p>
-    <w:p>
-      <w:pPr>
-        <w:rPr>
-          <w:rFonts w:ascii="Microsoft JhengHei" w:eastAsia="Microsoft JhengHei" w:hAnsi="Microsoft JhengHei" w:cs="Arial"/>
-          <w:b/>
-        </w:rPr>
-      </w:pPr>
-      <w:r>
-        <w:rPr>
-          <w:rFonts w:ascii="Microsoft JhengHei" w:eastAsia="Microsoft JhengHei" w:hAnsi="Microsoft JhengHei" w:cs="Arial"/>
-          <w:b/>
-        </w:rPr>
         <w:t>Fluxo principal:</w:t>
       </w:r>
     </w:p>
@@ -1938,53 +2111,12 @@
       <w:pPr>
         <w:rPr>
           <w:rFonts w:ascii="Microsoft JhengHei" w:eastAsia="Microsoft JhengHei" w:hAnsi="Microsoft JhengHei" w:cs="Arial"/>
-          <w:b/>
-        </w:rPr>
-      </w:pPr>
-    </w:p>
-    <w:p>
-      <w:pPr>
-        <w:rPr>
-          <w:rFonts w:ascii="Microsoft JhengHei" w:eastAsia="Microsoft JhengHei" w:hAnsi="Microsoft JhengHei" w:cs="Arial"/>
-          <w:b/>
-        </w:rPr>
-      </w:pPr>
-    </w:p>
-    <w:p>
-      <w:pPr>
-        <w:rPr>
-          <w:rFonts w:ascii="Microsoft JhengHei" w:eastAsia="Microsoft JhengHei" w:hAnsi="Microsoft JhengHei" w:cs="Arial"/>
-          <w:b/>
-        </w:rPr>
-      </w:pPr>
-    </w:p>
-    <w:p>
-      <w:pPr>
-        <w:rPr>
-          <w:rFonts w:ascii="Microsoft JhengHei" w:eastAsia="Microsoft JhengHei" w:hAnsi="Microsoft JhengHei" w:cs="Arial"/>
-          <w:b/>
-        </w:rPr>
-      </w:pPr>
-    </w:p>
-    <w:p>
-      <w:pPr>
-        <w:rPr>
-          <w:rFonts w:ascii="Microsoft JhengHei" w:eastAsia="Microsoft JhengHei" w:hAnsi="Microsoft JhengHei" w:cs="Arial"/>
-          <w:b/>
-        </w:rPr>
-      </w:pPr>
-    </w:p>
-    <w:p>
-      <w:pPr>
-        <w:rPr>
-          <w:rFonts w:ascii="Microsoft JhengHei" w:eastAsia="Microsoft JhengHei" w:hAnsi="Microsoft JhengHei" w:cs="Arial"/>
-        </w:rPr>
-      </w:pPr>
-      <w:r>
-        <w:rPr>
-          <w:rFonts w:ascii="Microsoft JhengHei" w:eastAsia="Microsoft JhengHei" w:hAnsi="Microsoft JhengHei" w:cs="Arial"/>
-        </w:rPr>
-        <w:lastRenderedPageBreak/>
+        </w:rPr>
+      </w:pPr>
+      <w:r>
+        <w:rPr>
+          <w:rFonts w:ascii="Microsoft JhengHei" w:eastAsia="Microsoft JhengHei" w:hAnsi="Microsoft JhengHei" w:cs="Arial"/>
+        </w:rPr>
         <w:t>Caso de uso - CU02 – Visita Portal</w:t>
       </w:r>
     </w:p>
@@ -2197,6 +2329,7 @@
           <w:rFonts w:ascii="Microsoft JhengHei" w:eastAsia="Microsoft JhengHei" w:hAnsi="Microsoft JhengHei" w:cs="Arial"/>
           <w:b/>
         </w:rPr>
+        <w:lastRenderedPageBreak/>
         <w:t xml:space="preserve">Descrição: </w:t>
       </w:r>
       <w:r>
@@ -2458,7 +2591,6 @@
         <w:rPr>
           <w:rFonts w:ascii="Microsoft JhengHei" w:eastAsia="Microsoft JhengHei" w:hAnsi="Microsoft JhengHei" w:cs="Arial"/>
         </w:rPr>
-        <w:lastRenderedPageBreak/>
         <w:t xml:space="preserve">No passo </w:t>
       </w:r>
       <w:proofErr w:type="gramStart"/>
@@ -2654,6 +2786,7 @@
         <w:rPr>
           <w:rFonts w:ascii="Microsoft JhengHei" w:eastAsia="Microsoft JhengHei" w:hAnsi="Microsoft JhengHei" w:cs="Arial"/>
         </w:rPr>
+        <w:lastRenderedPageBreak/>
         <w:t>Tem uma listagem completa de todas as limpezas</w:t>
       </w:r>
     </w:p>
@@ -2714,16 +2847,14 @@
         <w:rPr>
           <w:rFonts w:ascii="Microsoft JhengHei" w:eastAsia="Microsoft JhengHei" w:hAnsi="Microsoft JhengHei" w:cs="Arial"/>
         </w:rPr>
-        <w:t xml:space="preserve">Este caso de uso permite ao ator criar, editar, remover e atualizar as informações referentes ao </w:t>
-      </w:r>
-      <w:proofErr w:type="gramStart"/>
-      <w:r>
-        <w:rPr>
-          <w:rFonts w:ascii="Microsoft JhengHei" w:eastAsia="Microsoft JhengHei" w:hAnsi="Microsoft JhengHei" w:cs="Arial"/>
-        </w:rPr>
-        <w:t>Cliente</w:t>
-      </w:r>
-      <w:proofErr w:type="gramEnd"/>
+        <w:t>Este caso de uso permite ao ator criar, editar, remover e atualizar as i</w:t>
+      </w:r>
+      <w:r>
+        <w:rPr>
+          <w:rFonts w:ascii="Microsoft JhengHei" w:eastAsia="Microsoft JhengHei" w:hAnsi="Microsoft JhengHei" w:cs="Arial"/>
+        </w:rPr>
+        <w:t>nformações referentes aos clientes da Nativa Garagem.</w:t>
+      </w:r>
     </w:p>
     <w:p>
       <w:pPr>
@@ -2762,35 +2893,27 @@
         <w:rPr>
           <w:rFonts w:ascii="Microsoft JhengHei" w:eastAsia="Microsoft JhengHei" w:hAnsi="Microsoft JhengHei" w:cs="Arial"/>
         </w:rPr>
-        <w:t xml:space="preserve">Estar </w:t>
-      </w:r>
-      <w:proofErr w:type="spellStart"/>
-      <w:r>
-        <w:rPr>
-          <w:rFonts w:ascii="Microsoft JhengHei" w:eastAsia="Microsoft JhengHei" w:hAnsi="Microsoft JhengHei" w:cs="Arial"/>
-        </w:rPr>
-        <w:t>logado</w:t>
-      </w:r>
-      <w:proofErr w:type="spellEnd"/>
-      <w:r>
-        <w:rPr>
-          <w:rFonts w:ascii="Microsoft JhengHei" w:eastAsia="Microsoft JhengHei" w:hAnsi="Microsoft JhengHei" w:cs="Arial"/>
-        </w:rPr>
-        <w:t>.</w:t>
-      </w:r>
-    </w:p>
-    <w:p>
-      <w:pPr>
-        <w:rPr>
-          <w:rFonts w:ascii="Microsoft JhengHei" w:eastAsia="Microsoft JhengHei" w:hAnsi="Microsoft JhengHei" w:cs="Arial"/>
-        </w:rPr>
-      </w:pPr>
-      <w:r>
-        <w:rPr>
-          <w:rFonts w:ascii="Microsoft JhengHei" w:eastAsia="Microsoft JhengHei" w:hAnsi="Microsoft JhengHei" w:cs="Arial"/>
-          <w:b/>
-        </w:rPr>
-        <w:t>Pós-condições: Não se aplica.</w:t>
+        <w:t>Estar previamente autenticado no sistema.</w:t>
+      </w:r>
+    </w:p>
+    <w:p>
+      <w:pPr>
+        <w:rPr>
+          <w:rFonts w:ascii="Microsoft JhengHei" w:eastAsia="Microsoft JhengHei" w:hAnsi="Microsoft JhengHei" w:cs="Arial"/>
+        </w:rPr>
+      </w:pPr>
+      <w:r>
+        <w:rPr>
+          <w:rFonts w:ascii="Microsoft JhengHei" w:eastAsia="Microsoft JhengHei" w:hAnsi="Microsoft JhengHei" w:cs="Arial"/>
+          <w:b/>
+        </w:rPr>
+        <w:t xml:space="preserve">Pós-condições: </w:t>
+      </w:r>
+      <w:r>
+        <w:rPr>
+          <w:rFonts w:ascii="Microsoft JhengHei" w:eastAsia="Microsoft JhengHei" w:hAnsi="Microsoft JhengHei" w:cs="Arial"/>
+        </w:rPr>
+        <w:t>Conseguir visualizar os resultados de acordo com a operação desejada após ser realizada.</w:t>
       </w:r>
     </w:p>
     <w:p>
@@ -2824,57 +2947,7 @@
         <w:rPr>
           <w:rFonts w:ascii="Microsoft JhengHei" w:eastAsia="Microsoft JhengHei" w:hAnsi="Microsoft JhengHei" w:cs="Arial"/>
         </w:rPr>
-        <w:t xml:space="preserve">O ator decide </w:t>
-      </w:r>
-      <w:r>
-        <w:rPr>
-          <w:rFonts w:ascii="Microsoft JhengHei" w:eastAsia="Microsoft JhengHei" w:hAnsi="Microsoft JhengHei" w:cs="Arial"/>
-        </w:rPr>
-        <w:t xml:space="preserve">Criar, </w:t>
-      </w:r>
-      <w:r>
-        <w:rPr>
-          <w:rFonts w:ascii="Microsoft JhengHei" w:eastAsia="Microsoft JhengHei" w:hAnsi="Microsoft JhengHei" w:cs="Arial"/>
-        </w:rPr>
-        <w:t>listar</w:t>
-      </w:r>
-      <w:r>
-        <w:rPr>
-          <w:rFonts w:ascii="Microsoft JhengHei" w:eastAsia="Microsoft JhengHei" w:hAnsi="Microsoft JhengHei" w:cs="Arial"/>
-        </w:rPr>
-        <w:t xml:space="preserve">, </w:t>
-      </w:r>
-      <w:r>
-        <w:rPr>
-          <w:rFonts w:ascii="Microsoft JhengHei" w:eastAsia="Microsoft JhengHei" w:hAnsi="Microsoft JhengHei" w:cs="Arial"/>
-        </w:rPr>
-        <w:t>editar</w:t>
-      </w:r>
-      <w:r>
-        <w:rPr>
-          <w:rFonts w:ascii="Microsoft JhengHei" w:eastAsia="Microsoft JhengHei" w:hAnsi="Microsoft JhengHei" w:cs="Arial"/>
-        </w:rPr>
-        <w:t xml:space="preserve"> ou </w:t>
-      </w:r>
-      <w:proofErr w:type="gramStart"/>
-      <w:r>
-        <w:rPr>
-          <w:rFonts w:ascii="Microsoft JhengHei" w:eastAsia="Microsoft JhengHei" w:hAnsi="Microsoft JhengHei" w:cs="Arial"/>
-        </w:rPr>
-        <w:t>deletar</w:t>
-      </w:r>
-      <w:proofErr w:type="gramEnd"/>
-      <w:r>
-        <w:rPr>
-          <w:rFonts w:ascii="Microsoft JhengHei" w:eastAsia="Microsoft JhengHei" w:hAnsi="Microsoft JhengHei" w:cs="Arial"/>
-        </w:rPr>
-        <w:t xml:space="preserve"> </w:t>
-      </w:r>
-      <w:r>
-        <w:rPr>
-          <w:rFonts w:ascii="Microsoft JhengHei" w:eastAsia="Microsoft JhengHei" w:hAnsi="Microsoft JhengHei" w:cs="Arial"/>
-        </w:rPr>
-        <w:t>clientes</w:t>
+        <w:t>O ator seleciona uma vaga específica no sistema.</w:t>
       </w:r>
     </w:p>
     <w:p>
@@ -2889,19 +2962,11 @@
           <w:b/>
         </w:rPr>
       </w:pPr>
-      <w:proofErr w:type="gramStart"/>
-      <w:r>
-        <w:rPr>
-          <w:rFonts w:ascii="Microsoft JhengHei" w:eastAsia="Microsoft JhengHei" w:hAnsi="Microsoft JhengHei" w:cs="Arial"/>
-        </w:rPr>
-        <w:t>Lista</w:t>
-      </w:r>
-      <w:proofErr w:type="gramEnd"/>
-      <w:r>
-        <w:rPr>
-          <w:rFonts w:ascii="Microsoft JhengHei" w:eastAsia="Microsoft JhengHei" w:hAnsi="Microsoft JhengHei" w:cs="Arial"/>
-        </w:rPr>
-        <w:t>-se todos clientes e tem-se as opções de CRUD.</w:t>
+      <w:r>
+        <w:rPr>
+          <w:rFonts w:ascii="Microsoft JhengHei" w:eastAsia="Microsoft JhengHei" w:hAnsi="Microsoft JhengHei" w:cs="Arial"/>
+        </w:rPr>
+        <w:t>Após selecionar uma vaga o sistema exibe uma lista (tabela) com todas as informações pertinentes aos clientes e possibilitando escolher entre as operações.</w:t>
       </w:r>
     </w:p>
     <w:p>
@@ -2920,7 +2985,146 @@
         <w:rPr>
           <w:rFonts w:ascii="Microsoft JhengHei" w:eastAsia="Microsoft JhengHei" w:hAnsi="Microsoft JhengHei" w:cs="Arial"/>
         </w:rPr>
+        <w:t xml:space="preserve">O ator </w:t>
+      </w:r>
+      <w:r>
+        <w:rPr>
+          <w:rFonts w:ascii="Microsoft JhengHei" w:eastAsia="Microsoft JhengHei" w:hAnsi="Microsoft JhengHei" w:cs="Arial"/>
+        </w:rPr>
+        <w:t>escolhe dentro das operações disponíveis na tela que são: c</w:t>
+      </w:r>
+      <w:r>
+        <w:rPr>
+          <w:rFonts w:ascii="Microsoft JhengHei" w:eastAsia="Microsoft JhengHei" w:hAnsi="Microsoft JhengHei" w:cs="Arial"/>
+        </w:rPr>
+        <w:t xml:space="preserve">riar, </w:t>
+      </w:r>
+      <w:r>
+        <w:rPr>
+          <w:rFonts w:ascii="Microsoft JhengHei" w:eastAsia="Microsoft JhengHei" w:hAnsi="Microsoft JhengHei" w:cs="Arial"/>
+        </w:rPr>
+        <w:t>listar</w:t>
+      </w:r>
+      <w:r>
+        <w:rPr>
+          <w:rFonts w:ascii="Microsoft JhengHei" w:eastAsia="Microsoft JhengHei" w:hAnsi="Microsoft JhengHei" w:cs="Arial"/>
+        </w:rPr>
+        <w:t xml:space="preserve">, </w:t>
+      </w:r>
+      <w:r>
+        <w:rPr>
+          <w:rFonts w:ascii="Microsoft JhengHei" w:eastAsia="Microsoft JhengHei" w:hAnsi="Microsoft JhengHei" w:cs="Arial"/>
+        </w:rPr>
+        <w:t>editar</w:t>
+      </w:r>
+      <w:r>
+        <w:rPr>
+          <w:rFonts w:ascii="Microsoft JhengHei" w:eastAsia="Microsoft JhengHei" w:hAnsi="Microsoft JhengHei" w:cs="Arial"/>
+        </w:rPr>
+        <w:t xml:space="preserve"> ou </w:t>
+      </w:r>
+      <w:proofErr w:type="gramStart"/>
+      <w:r>
+        <w:rPr>
+          <w:rFonts w:ascii="Microsoft JhengHei" w:eastAsia="Microsoft JhengHei" w:hAnsi="Microsoft JhengHei" w:cs="Arial"/>
+        </w:rPr>
+        <w:t>deletar</w:t>
+      </w:r>
+      <w:proofErr w:type="gramEnd"/>
+      <w:r>
+        <w:rPr>
+          <w:rFonts w:ascii="Microsoft JhengHei" w:eastAsia="Microsoft JhengHei" w:hAnsi="Microsoft JhengHei" w:cs="Arial"/>
+        </w:rPr>
+        <w:t xml:space="preserve"> </w:t>
+      </w:r>
+      <w:r>
+        <w:rPr>
+          <w:rFonts w:ascii="Microsoft JhengHei" w:eastAsia="Microsoft JhengHei" w:hAnsi="Microsoft JhengHei" w:cs="Arial"/>
+        </w:rPr>
+        <w:t>clientes</w:t>
+      </w:r>
+      <w:r>
+        <w:rPr>
+          <w:rFonts w:ascii="Microsoft JhengHei" w:eastAsia="Microsoft JhengHei" w:hAnsi="Microsoft JhengHei" w:cs="Arial"/>
+        </w:rPr>
+        <w:t>.</w:t>
+      </w:r>
+    </w:p>
+    <w:p>
+      <w:pPr>
+        <w:pStyle w:val="PargrafodaLista"/>
+        <w:numPr>
+          <w:ilvl w:val="0"/>
+          <w:numId w:val="8"/>
+        </w:numPr>
+        <w:rPr>
+          <w:rFonts w:ascii="Microsoft JhengHei" w:eastAsia="Microsoft JhengHei" w:hAnsi="Microsoft JhengHei" w:cs="Arial"/>
+          <w:b/>
+        </w:rPr>
+      </w:pPr>
+      <w:r>
+        <w:rPr>
+          <w:rFonts w:ascii="Microsoft JhengHei" w:eastAsia="Microsoft JhengHei" w:hAnsi="Microsoft JhengHei" w:cs="Arial"/>
+        </w:rPr>
+        <w:t>Diante da operação escolhida o ator irá preencher os dados necessários para conseguir o resultado desejado.</w:t>
+      </w:r>
+    </w:p>
+    <w:p>
+      <w:pPr>
+        <w:pStyle w:val="PargrafodaLista"/>
+        <w:numPr>
+          <w:ilvl w:val="0"/>
+          <w:numId w:val="8"/>
+        </w:numPr>
+        <w:rPr>
+          <w:rFonts w:ascii="Microsoft JhengHei" w:eastAsia="Microsoft JhengHei" w:hAnsi="Microsoft JhengHei" w:cs="Arial"/>
+          <w:b/>
+        </w:rPr>
+      </w:pPr>
+      <w:r>
+        <w:rPr>
+          <w:rFonts w:ascii="Microsoft JhengHei" w:eastAsia="Microsoft JhengHei" w:hAnsi="Microsoft JhengHei" w:cs="Arial"/>
+        </w:rPr>
+        <w:t xml:space="preserve">Caso a escolha seja </w:t>
+      </w:r>
+      <w:proofErr w:type="gramStart"/>
+      <w:r>
+        <w:rPr>
+          <w:rFonts w:ascii="Microsoft JhengHei" w:eastAsia="Microsoft JhengHei" w:hAnsi="Microsoft JhengHei" w:cs="Arial"/>
+        </w:rPr>
+        <w:t>deletar</w:t>
+      </w:r>
+      <w:proofErr w:type="gramEnd"/>
+      <w:r>
+        <w:rPr>
+          <w:rFonts w:ascii="Microsoft JhengHei" w:eastAsia="Microsoft JhengHei" w:hAnsi="Microsoft JhengHei" w:cs="Arial"/>
+        </w:rPr>
+        <w:t xml:space="preserve"> um registro, o mesmo deverá confirma a exclusão.</w:t>
+      </w:r>
+    </w:p>
+    <w:p>
+      <w:pPr>
+        <w:pStyle w:val="PargrafodaLista"/>
+        <w:numPr>
+          <w:ilvl w:val="0"/>
+          <w:numId w:val="8"/>
+        </w:numPr>
+        <w:rPr>
+          <w:rFonts w:ascii="Microsoft JhengHei" w:eastAsia="Microsoft JhengHei" w:hAnsi="Microsoft JhengHei" w:cs="Arial"/>
+          <w:b/>
+        </w:rPr>
+      </w:pPr>
+      <w:r>
+        <w:rPr>
+          <w:rFonts w:ascii="Microsoft JhengHei" w:eastAsia="Microsoft JhengHei" w:hAnsi="Microsoft JhengHei" w:cs="Arial"/>
+        </w:rPr>
         <w:t>Fim do caso de uso</w:t>
+      </w:r>
+      <w:r>
+        <w:rPr>
+          <w:rFonts w:ascii="Microsoft JhengHei" w:eastAsia="Microsoft JhengHei" w:hAnsi="Microsoft JhengHei" w:cs="Arial"/>
+        </w:rPr>
+        <w:t>.</w:t>
       </w:r>
     </w:p>
     <w:p>
@@ -2954,15 +3158,20 @@
         <w:rPr>
           <w:rFonts w:ascii="Microsoft JhengHei" w:eastAsia="Microsoft JhengHei" w:hAnsi="Microsoft JhengHei" w:cs="Arial"/>
         </w:rPr>
-        <w:lastRenderedPageBreak/>
-        <w:t xml:space="preserve">Opção de criar selecionada no passo </w:t>
+        <w:t>Opção</w:t>
+      </w:r>
+      <w:r>
+        <w:rPr>
+          <w:rFonts w:ascii="Microsoft JhengHei" w:eastAsia="Microsoft JhengHei" w:hAnsi="Microsoft JhengHei" w:cs="Arial"/>
+        </w:rPr>
+        <w:t xml:space="preserve"> de criar selecionada no passo </w:t>
       </w:r>
       <w:proofErr w:type="gramStart"/>
       <w:r>
         <w:rPr>
           <w:rFonts w:ascii="Microsoft JhengHei" w:eastAsia="Microsoft JhengHei" w:hAnsi="Microsoft JhengHei" w:cs="Arial"/>
         </w:rPr>
-        <w:t>2</w:t>
+        <w:t>3</w:t>
       </w:r>
       <w:proofErr w:type="gramEnd"/>
       <w:r>
@@ -3011,14 +3220,20 @@
         <w:rPr>
           <w:rFonts w:ascii="Microsoft JhengHei" w:eastAsia="Microsoft JhengHei" w:hAnsi="Microsoft JhengHei" w:cs="Arial"/>
         </w:rPr>
-        <w:t xml:space="preserve">Opção de editar selecionada no passo </w:t>
+        <w:t xml:space="preserve">Opção </w:t>
+      </w:r>
+      <w:r>
+        <w:rPr>
+          <w:rFonts w:ascii="Microsoft JhengHei" w:eastAsia="Microsoft JhengHei" w:hAnsi="Microsoft JhengHei" w:cs="Arial"/>
+        </w:rPr>
+        <w:t xml:space="preserve">de editar selecionada no passo </w:t>
       </w:r>
       <w:proofErr w:type="gramStart"/>
       <w:r>
         <w:rPr>
           <w:rFonts w:ascii="Microsoft JhengHei" w:eastAsia="Microsoft JhengHei" w:hAnsi="Microsoft JhengHei" w:cs="Arial"/>
         </w:rPr>
-        <w:t>2</w:t>
+        <w:t>3</w:t>
       </w:r>
       <w:proofErr w:type="gramEnd"/>
       <w:r>
@@ -3045,6 +3260,12 @@
         </w:rPr>
         <w:t>Após modificações edita-se o cliente existente</w:t>
       </w:r>
+      <w:r>
+        <w:rPr>
+          <w:rFonts w:ascii="Microsoft JhengHei" w:eastAsia="Microsoft JhengHei" w:hAnsi="Microsoft JhengHei" w:cs="Arial"/>
+        </w:rPr>
+        <w:t>.</w:t>
+      </w:r>
     </w:p>
     <w:p>
       <w:pPr>
@@ -3061,25 +3282,46 @@
         <w:rPr>
           <w:rFonts w:ascii="Microsoft JhengHei" w:eastAsia="Microsoft JhengHei" w:hAnsi="Microsoft JhengHei" w:cs="Arial"/>
         </w:rPr>
+        <w:lastRenderedPageBreak/>
         <w:t xml:space="preserve">Opção de </w:t>
       </w:r>
+      <w:proofErr w:type="gramStart"/>
       <w:r>
         <w:rPr>
           <w:rFonts w:ascii="Microsoft JhengHei" w:eastAsia="Microsoft JhengHei" w:hAnsi="Microsoft JhengHei" w:cs="Arial"/>
         </w:rPr>
         <w:t>deletar</w:t>
       </w:r>
-      <w:r>
-        <w:rPr>
-          <w:rFonts w:ascii="Microsoft JhengHei" w:eastAsia="Microsoft JhengHei" w:hAnsi="Microsoft JhengHei" w:cs="Arial"/>
-        </w:rPr>
-        <w:t xml:space="preserve"> selecionada no passo 2, nova tela com </w:t>
+      <w:proofErr w:type="gramEnd"/>
+      <w:r>
+        <w:rPr>
+          <w:rFonts w:ascii="Microsoft JhengHei" w:eastAsia="Microsoft JhengHei" w:hAnsi="Microsoft JhengHei" w:cs="Arial"/>
+        </w:rPr>
+        <w:t xml:space="preserve"> selecionada no passo </w:t>
+      </w:r>
+      <w:r>
+        <w:rPr>
+          <w:rFonts w:ascii="Microsoft JhengHei" w:eastAsia="Microsoft JhengHei" w:hAnsi="Microsoft JhengHei" w:cs="Arial"/>
+        </w:rPr>
+        <w:t>3</w:t>
+      </w:r>
+      <w:r>
+        <w:rPr>
+          <w:rFonts w:ascii="Microsoft JhengHei" w:eastAsia="Microsoft JhengHei" w:hAnsi="Microsoft JhengHei" w:cs="Arial"/>
+        </w:rPr>
+        <w:t xml:space="preserve">, nova tela com </w:t>
       </w:r>
       <w:r>
         <w:rPr>
           <w:rFonts w:ascii="Microsoft JhengHei" w:eastAsia="Microsoft JhengHei" w:hAnsi="Microsoft JhengHei" w:cs="Arial"/>
         </w:rPr>
         <w:t>dados referentes ao cliente que será excluído é aberta.</w:t>
+      </w:r>
+      <w:r>
+        <w:rPr>
+          <w:rFonts w:ascii="Microsoft JhengHei" w:eastAsia="Microsoft JhengHei" w:hAnsi="Microsoft JhengHei" w:cs="Arial"/>
+        </w:rPr>
+        <w:t>.</w:t>
       </w:r>
     </w:p>
     <w:p>
@@ -3125,6 +3367,12 @@
         </w:rPr>
         <w:t xml:space="preserve"> o cliente existente</w:t>
       </w:r>
+      <w:r>
+        <w:rPr>
+          <w:rFonts w:ascii="Microsoft JhengHei" w:eastAsia="Microsoft JhengHei" w:hAnsi="Microsoft JhengHei" w:cs="Arial"/>
+        </w:rPr>
+        <w:t>.</w:t>
+      </w:r>
     </w:p>
     <w:p>
       <w:pPr>
@@ -3192,7 +3440,19 @@
         <w:rPr>
           <w:rFonts w:ascii="Microsoft JhengHei" w:eastAsia="Microsoft JhengHei" w:hAnsi="Microsoft JhengHei" w:cs="Arial"/>
         </w:rPr>
-        <w:t>Caso de uso - CU05– CRUD Funcionários</w:t>
+        <w:t>Caso de uso - CU0</w:t>
+      </w:r>
+      <w:r>
+        <w:rPr>
+          <w:rFonts w:ascii="Microsoft JhengHei" w:eastAsia="Microsoft JhengHei" w:hAnsi="Microsoft JhengHei" w:cs="Arial"/>
+        </w:rPr>
+        <w:t>6</w:t>
+      </w:r>
+      <w:r>
+        <w:rPr>
+          <w:rFonts w:ascii="Microsoft JhengHei" w:eastAsia="Microsoft JhengHei" w:hAnsi="Microsoft JhengHei" w:cs="Arial"/>
+        </w:rPr>
+        <w:t>– CRUD Funcionários</w:t>
       </w:r>
     </w:p>
     <w:p>
@@ -3252,16 +3512,8 @@
         <w:rPr>
           <w:rFonts w:ascii="Microsoft JhengHei" w:eastAsia="Microsoft JhengHei" w:hAnsi="Microsoft JhengHei" w:cs="Arial"/>
         </w:rPr>
-        <w:t xml:space="preserve">Estar </w:t>
-      </w:r>
-      <w:proofErr w:type="spellStart"/>
-      <w:r>
-        <w:rPr>
-          <w:rFonts w:ascii="Microsoft JhengHei" w:eastAsia="Microsoft JhengHei" w:hAnsi="Microsoft JhengHei" w:cs="Arial"/>
-        </w:rPr>
-        <w:t>logado</w:t>
-      </w:r>
-      <w:proofErr w:type="spellEnd"/>
+        <w:t>Estar previamente autenticado no sistema</w:t>
+      </w:r>
       <w:r>
         <w:rPr>
           <w:rFonts w:ascii="Microsoft JhengHei" w:eastAsia="Microsoft JhengHei" w:hAnsi="Microsoft JhengHei" w:cs="Arial"/>
@@ -3280,7 +3532,13 @@
           <w:rFonts w:ascii="Microsoft JhengHei" w:eastAsia="Microsoft JhengHei" w:hAnsi="Microsoft JhengHei" w:cs="Arial"/>
           <w:b/>
         </w:rPr>
-        <w:t>Pós-condições: Não se aplica.</w:t>
+        <w:t xml:space="preserve">Pós-condições: </w:t>
+      </w:r>
+      <w:r>
+        <w:rPr>
+          <w:rFonts w:ascii="Microsoft JhengHei" w:eastAsia="Microsoft JhengHei" w:hAnsi="Microsoft JhengHei" w:cs="Arial"/>
+        </w:rPr>
+        <w:t>Conseguir visualizar os resultados de acordo com a operação desejada após ser realizada.</w:t>
       </w:r>
     </w:p>
     <w:p>
@@ -3303,7 +3561,7 @@
         <w:pStyle w:val="PargrafodaLista"/>
         <w:numPr>
           <w:ilvl w:val="0"/>
-          <w:numId w:val="10"/>
+          <w:numId w:val="19"/>
         </w:numPr>
         <w:rPr>
           <w:rFonts w:ascii="Microsoft JhengHei" w:eastAsia="Microsoft JhengHei" w:hAnsi="Microsoft JhengHei" w:cs="Arial"/>
@@ -3314,21 +3572,33 @@
         <w:rPr>
           <w:rFonts w:ascii="Microsoft JhengHei" w:eastAsia="Microsoft JhengHei" w:hAnsi="Microsoft JhengHei" w:cs="Arial"/>
         </w:rPr>
-        <w:t xml:space="preserve">O ator decide Criar, listar, editar ou </w:t>
+        <w:t xml:space="preserve">Após </w:t>
+      </w:r>
+      <w:r>
+        <w:rPr>
+          <w:rFonts w:ascii="Microsoft JhengHei" w:eastAsia="Microsoft JhengHei" w:hAnsi="Microsoft JhengHei" w:cs="Arial"/>
+        </w:rPr>
+        <w:t xml:space="preserve">acessar o </w:t>
       </w:r>
       <w:proofErr w:type="gramStart"/>
       <w:r>
         <w:rPr>
           <w:rFonts w:ascii="Microsoft JhengHei" w:eastAsia="Microsoft JhengHei" w:hAnsi="Microsoft JhengHei" w:cs="Arial"/>
         </w:rPr>
-        <w:t>deletar</w:t>
+        <w:t>menu</w:t>
       </w:r>
       <w:proofErr w:type="gramEnd"/>
       <w:r>
         <w:rPr>
           <w:rFonts w:ascii="Microsoft JhengHei" w:eastAsia="Microsoft JhengHei" w:hAnsi="Microsoft JhengHei" w:cs="Arial"/>
         </w:rPr>
-        <w:t xml:space="preserve"> funcionários</w:t>
+        <w:t xml:space="preserve"> de funcionários o sistema</w:t>
+      </w:r>
+      <w:r>
+        <w:rPr>
+          <w:rFonts w:ascii="Microsoft JhengHei" w:eastAsia="Microsoft JhengHei" w:hAnsi="Microsoft JhengHei" w:cs="Arial"/>
+        </w:rPr>
+        <w:t xml:space="preserve"> exibe uma lista (tabela) com todas as informações pertinentes aos clientes e possibilitando escolher entre as operações.</w:t>
       </w:r>
     </w:p>
     <w:p>
@@ -3336,26 +3606,50 @@
         <w:pStyle w:val="PargrafodaLista"/>
         <w:numPr>
           <w:ilvl w:val="0"/>
-          <w:numId w:val="10"/>
+          <w:numId w:val="19"/>
         </w:numPr>
         <w:rPr>
           <w:rFonts w:ascii="Microsoft JhengHei" w:eastAsia="Microsoft JhengHei" w:hAnsi="Microsoft JhengHei" w:cs="Arial"/>
           <w:b/>
         </w:rPr>
       </w:pPr>
+      <w:r>
+        <w:rPr>
+          <w:rFonts w:ascii="Microsoft JhengHei" w:eastAsia="Microsoft JhengHei" w:hAnsi="Microsoft JhengHei" w:cs="Arial"/>
+        </w:rPr>
+        <w:t xml:space="preserve">O ator </w:t>
+      </w:r>
+      <w:r>
+        <w:rPr>
+          <w:rFonts w:ascii="Microsoft JhengHei" w:eastAsia="Microsoft JhengHei" w:hAnsi="Microsoft JhengHei" w:cs="Arial"/>
+        </w:rPr>
+        <w:t xml:space="preserve">escolhe dentro das operações disponíveis na tela que são: criar, listar, editar ou </w:t>
+      </w:r>
       <w:proofErr w:type="gramStart"/>
       <w:r>
         <w:rPr>
           <w:rFonts w:ascii="Microsoft JhengHei" w:eastAsia="Microsoft JhengHei" w:hAnsi="Microsoft JhengHei" w:cs="Arial"/>
         </w:rPr>
-        <w:t>Lista</w:t>
+        <w:t>deletar</w:t>
       </w:r>
       <w:proofErr w:type="gramEnd"/>
       <w:r>
         <w:rPr>
           <w:rFonts w:ascii="Microsoft JhengHei" w:eastAsia="Microsoft JhengHei" w:hAnsi="Microsoft JhengHei" w:cs="Arial"/>
         </w:rPr>
-        <w:t>-se todos funcionários e tem-se as opções de CRUD.</w:t>
+        <w:t xml:space="preserve"> </w:t>
+      </w:r>
+      <w:r>
+        <w:rPr>
+          <w:rFonts w:ascii="Microsoft JhengHei" w:eastAsia="Microsoft JhengHei" w:hAnsi="Microsoft JhengHei" w:cs="Arial"/>
+        </w:rPr>
+        <w:t>funcionários</w:t>
+      </w:r>
+      <w:r>
+        <w:rPr>
+          <w:rFonts w:ascii="Microsoft JhengHei" w:eastAsia="Microsoft JhengHei" w:hAnsi="Microsoft JhengHei" w:cs="Arial"/>
+        </w:rPr>
+        <w:t>.</w:t>
       </w:r>
     </w:p>
     <w:p>
@@ -3363,7 +3657,7 @@
         <w:pStyle w:val="PargrafodaLista"/>
         <w:numPr>
           <w:ilvl w:val="0"/>
-          <w:numId w:val="10"/>
+          <w:numId w:val="19"/>
         </w:numPr>
         <w:rPr>
           <w:rFonts w:ascii="Microsoft JhengHei" w:eastAsia="Microsoft JhengHei" w:hAnsi="Microsoft JhengHei" w:cs="Arial"/>
@@ -3374,7 +3668,65 @@
         <w:rPr>
           <w:rFonts w:ascii="Microsoft JhengHei" w:eastAsia="Microsoft JhengHei" w:hAnsi="Microsoft JhengHei" w:cs="Arial"/>
         </w:rPr>
+        <w:t>Diante da operação escolhida o ator irá preencher os dados necessários para conseguir o resultado desejado.</w:t>
+      </w:r>
+    </w:p>
+    <w:p>
+      <w:pPr>
+        <w:pStyle w:val="PargrafodaLista"/>
+        <w:numPr>
+          <w:ilvl w:val="0"/>
+          <w:numId w:val="19"/>
+        </w:numPr>
+        <w:rPr>
+          <w:rFonts w:ascii="Microsoft JhengHei" w:eastAsia="Microsoft JhengHei" w:hAnsi="Microsoft JhengHei" w:cs="Arial"/>
+          <w:b/>
+        </w:rPr>
+      </w:pPr>
+      <w:r>
+        <w:rPr>
+          <w:rFonts w:ascii="Microsoft JhengHei" w:eastAsia="Microsoft JhengHei" w:hAnsi="Microsoft JhengHei" w:cs="Arial"/>
+        </w:rPr>
+        <w:t xml:space="preserve">Caso a escolha seja </w:t>
+      </w:r>
+      <w:proofErr w:type="gramStart"/>
+      <w:r>
+        <w:rPr>
+          <w:rFonts w:ascii="Microsoft JhengHei" w:eastAsia="Microsoft JhengHei" w:hAnsi="Microsoft JhengHei" w:cs="Arial"/>
+        </w:rPr>
+        <w:t>deletar</w:t>
+      </w:r>
+      <w:proofErr w:type="gramEnd"/>
+      <w:r>
+        <w:rPr>
+          <w:rFonts w:ascii="Microsoft JhengHei" w:eastAsia="Microsoft JhengHei" w:hAnsi="Microsoft JhengHei" w:cs="Arial"/>
+        </w:rPr>
+        <w:t xml:space="preserve"> um registro, o mesmo deverá confirma a exclusão.</w:t>
+      </w:r>
+    </w:p>
+    <w:p>
+      <w:pPr>
+        <w:pStyle w:val="PargrafodaLista"/>
+        <w:numPr>
+          <w:ilvl w:val="0"/>
+          <w:numId w:val="19"/>
+        </w:numPr>
+        <w:rPr>
+          <w:rFonts w:ascii="Microsoft JhengHei" w:eastAsia="Microsoft JhengHei" w:hAnsi="Microsoft JhengHei" w:cs="Arial"/>
+          <w:b/>
+        </w:rPr>
+      </w:pPr>
+      <w:r>
+        <w:rPr>
+          <w:rFonts w:ascii="Microsoft JhengHei" w:eastAsia="Microsoft JhengHei" w:hAnsi="Microsoft JhengHei" w:cs="Arial"/>
+        </w:rPr>
         <w:t>Fim do caso de uso</w:t>
+      </w:r>
+      <w:r>
+        <w:rPr>
+          <w:rFonts w:ascii="Microsoft JhengHei" w:eastAsia="Microsoft JhengHei" w:hAnsi="Microsoft JhengHei" w:cs="Arial"/>
+        </w:rPr>
+        <w:t>.</w:t>
       </w:r>
     </w:p>
     <w:p>
@@ -3442,6 +3794,12 @@
         </w:rPr>
         <w:t>Após preenchimento cria-se um novo funcionários</w:t>
       </w:r>
+      <w:r>
+        <w:rPr>
+          <w:rFonts w:ascii="Microsoft JhengHei" w:eastAsia="Microsoft JhengHei" w:hAnsi="Microsoft JhengHei" w:cs="Arial"/>
+        </w:rPr>
+        <w:t>.</w:t>
+      </w:r>
     </w:p>
     <w:p>
       <w:pPr>
@@ -3458,6 +3816,7 @@
         <w:rPr>
           <w:rFonts w:ascii="Microsoft JhengHei" w:eastAsia="Microsoft JhengHei" w:hAnsi="Microsoft JhengHei" w:cs="Arial"/>
         </w:rPr>
+        <w:lastRenderedPageBreak/>
         <w:t xml:space="preserve">Opção de editar selecionada no passo </w:t>
       </w:r>
       <w:proofErr w:type="gramStart"/>
@@ -3526,7 +3885,6 @@
         <w:rPr>
           <w:rFonts w:ascii="Microsoft JhengHei" w:eastAsia="Microsoft JhengHei" w:hAnsi="Microsoft JhengHei" w:cs="Arial"/>
         </w:rPr>
-        <w:lastRenderedPageBreak/>
         <w:t xml:space="preserve">Opção de </w:t>
       </w:r>
       <w:proofErr w:type="gramStart"/>
@@ -3575,6 +3933,12 @@
         </w:rPr>
         <w:t>-se o funcionários existente</w:t>
       </w:r>
+      <w:r>
+        <w:rPr>
+          <w:rFonts w:ascii="Microsoft JhengHei" w:eastAsia="Microsoft JhengHei" w:hAnsi="Microsoft JhengHei" w:cs="Arial"/>
+        </w:rPr>
+        <w:t>.</w:t>
+      </w:r>
     </w:p>
     <w:p>
       <w:pPr>
@@ -3642,7 +4006,19 @@
         <w:rPr>
           <w:rFonts w:ascii="Microsoft JhengHei" w:eastAsia="Microsoft JhengHei" w:hAnsi="Microsoft JhengHei" w:cs="Arial"/>
         </w:rPr>
-        <w:t>Caso de uso - CU05– CRUD Limpeza</w:t>
+        <w:t>Caso de uso - CU0</w:t>
+      </w:r>
+      <w:r>
+        <w:rPr>
+          <w:rFonts w:ascii="Microsoft JhengHei" w:eastAsia="Microsoft JhengHei" w:hAnsi="Microsoft JhengHei" w:cs="Arial"/>
+        </w:rPr>
+        <w:t>7</w:t>
+      </w:r>
+      <w:r>
+        <w:rPr>
+          <w:rFonts w:ascii="Microsoft JhengHei" w:eastAsia="Microsoft JhengHei" w:hAnsi="Microsoft JhengHei" w:cs="Arial"/>
+        </w:rPr>
+        <w:t>– CRUD Limpeza</w:t>
       </w:r>
     </w:p>
     <w:p>
@@ -3669,14 +4045,14 @@
         <w:rPr>
           <w:rFonts w:ascii="Microsoft JhengHei" w:eastAsia="Microsoft JhengHei" w:hAnsi="Microsoft JhengHei" w:cs="Arial"/>
         </w:rPr>
-        <w:t>a</w:t>
+        <w:t>as</w:t>
       </w:r>
       <w:proofErr w:type="gramEnd"/>
       <w:r>
         <w:rPr>
           <w:rFonts w:ascii="Microsoft JhengHei" w:eastAsia="Microsoft JhengHei" w:hAnsi="Microsoft JhengHei" w:cs="Arial"/>
         </w:rPr>
-        <w:t xml:space="preserve"> Limpeza</w:t>
+        <w:t xml:space="preserve"> limpezas dos clientes.</w:t>
       </w:r>
     </w:p>
     <w:p>
@@ -3728,10 +4104,26 @@
         <w:rPr>
           <w:rFonts w:ascii="Microsoft JhengHei" w:eastAsia="Microsoft JhengHei" w:hAnsi="Microsoft JhengHei" w:cs="Arial"/>
         </w:rPr>
-        <w:t>Estar autenticado previamente no sistema</w:t>
-      </w:r>
-      <w:bookmarkStart w:id="0" w:name="_GoBack"/>
-      <w:bookmarkEnd w:id="0"/>
+        <w:t>Estar previamente</w:t>
+      </w:r>
+      <w:r>
+        <w:rPr>
+          <w:rFonts w:ascii="Microsoft JhengHei" w:eastAsia="Microsoft JhengHei" w:hAnsi="Microsoft JhengHei" w:cs="Arial"/>
+        </w:rPr>
+        <w:t xml:space="preserve"> </w:t>
+      </w:r>
+      <w:r>
+        <w:rPr>
+          <w:rFonts w:ascii="Microsoft JhengHei" w:eastAsia="Microsoft JhengHei" w:hAnsi="Microsoft JhengHei" w:cs="Arial"/>
+        </w:rPr>
+        <w:t>autenticado</w:t>
+      </w:r>
+      <w:r>
+        <w:rPr>
+          <w:rFonts w:ascii="Microsoft JhengHei" w:eastAsia="Microsoft JhengHei" w:hAnsi="Microsoft JhengHei" w:cs="Arial"/>
+        </w:rPr>
+        <w:t xml:space="preserve"> no sistema</w:t>
+      </w:r>
       <w:r>
         <w:rPr>
           <w:rFonts w:ascii="Microsoft JhengHei" w:eastAsia="Microsoft JhengHei" w:hAnsi="Microsoft JhengHei" w:cs="Arial"/>
@@ -3750,7 +4142,13 @@
           <w:rFonts w:ascii="Microsoft JhengHei" w:eastAsia="Microsoft JhengHei" w:hAnsi="Microsoft JhengHei" w:cs="Arial"/>
           <w:b/>
         </w:rPr>
-        <w:t>Pós-condições: Não se aplica.</w:t>
+        <w:t xml:space="preserve">Pós-condições: </w:t>
+      </w:r>
+      <w:r>
+        <w:rPr>
+          <w:rFonts w:ascii="Microsoft JhengHei" w:eastAsia="Microsoft JhengHei" w:hAnsi="Microsoft JhengHei" w:cs="Arial"/>
+        </w:rPr>
+        <w:t>Conseguir visualizar os resultados de acordo com a operação desejada após ser realizada.</w:t>
       </w:r>
     </w:p>
     <w:p>
@@ -3773,7 +4171,7 @@
         <w:pStyle w:val="PargrafodaLista"/>
         <w:numPr>
           <w:ilvl w:val="0"/>
-          <w:numId w:val="13"/>
+          <w:numId w:val="21"/>
         </w:numPr>
         <w:rPr>
           <w:rFonts w:ascii="Microsoft JhengHei" w:eastAsia="Microsoft JhengHei" w:hAnsi="Microsoft JhengHei" w:cs="Arial"/>
@@ -3784,21 +4182,25 @@
         <w:rPr>
           <w:rFonts w:ascii="Microsoft JhengHei" w:eastAsia="Microsoft JhengHei" w:hAnsi="Microsoft JhengHei" w:cs="Arial"/>
         </w:rPr>
-        <w:t xml:space="preserve">O ator decide Criar, listar, editar ou </w:t>
-      </w:r>
-      <w:proofErr w:type="gramStart"/>
-      <w:r>
-        <w:rPr>
-          <w:rFonts w:ascii="Microsoft JhengHei" w:eastAsia="Microsoft JhengHei" w:hAnsi="Microsoft JhengHei" w:cs="Arial"/>
-        </w:rPr>
-        <w:t>deletar</w:t>
-      </w:r>
-      <w:proofErr w:type="gramEnd"/>
-      <w:r>
-        <w:rPr>
-          <w:rFonts w:ascii="Microsoft JhengHei" w:eastAsia="Microsoft JhengHei" w:hAnsi="Microsoft JhengHei" w:cs="Arial"/>
-        </w:rPr>
-        <w:t xml:space="preserve"> Limpezas</w:t>
+        <w:t>O ator seleciona um carro específico</w:t>
+      </w:r>
+      <w:r>
+        <w:rPr>
+          <w:rFonts w:ascii="Microsoft JhengHei" w:eastAsia="Microsoft JhengHei" w:hAnsi="Microsoft JhengHei" w:cs="Arial"/>
+        </w:rPr>
+        <w:t xml:space="preserve"> </w:t>
+      </w:r>
+      <w:r>
+        <w:rPr>
+          <w:rFonts w:ascii="Microsoft JhengHei" w:eastAsia="Microsoft JhengHei" w:hAnsi="Microsoft JhengHei" w:cs="Arial"/>
+        </w:rPr>
+        <w:t>de um cliente no sistema</w:t>
+      </w:r>
+      <w:r>
+        <w:rPr>
+          <w:rFonts w:ascii="Microsoft JhengHei" w:eastAsia="Microsoft JhengHei" w:hAnsi="Microsoft JhengHei" w:cs="Arial"/>
+        </w:rPr>
+        <w:t>.</w:t>
       </w:r>
     </w:p>
     <w:p>
@@ -3806,38 +4208,36 @@
         <w:pStyle w:val="PargrafodaLista"/>
         <w:numPr>
           <w:ilvl w:val="0"/>
-          <w:numId w:val="13"/>
+          <w:numId w:val="21"/>
         </w:numPr>
         <w:rPr>
           <w:rFonts w:ascii="Microsoft JhengHei" w:eastAsia="Microsoft JhengHei" w:hAnsi="Microsoft JhengHei" w:cs="Arial"/>
           <w:b/>
         </w:rPr>
       </w:pPr>
-      <w:proofErr w:type="gramStart"/>
-      <w:r>
-        <w:rPr>
-          <w:rFonts w:ascii="Microsoft JhengHei" w:eastAsia="Microsoft JhengHei" w:hAnsi="Microsoft JhengHei" w:cs="Arial"/>
-        </w:rPr>
-        <w:t>Lista</w:t>
-      </w:r>
-      <w:proofErr w:type="gramEnd"/>
-      <w:r>
-        <w:rPr>
-          <w:rFonts w:ascii="Microsoft JhengHei" w:eastAsia="Microsoft JhengHei" w:hAnsi="Microsoft JhengHei" w:cs="Arial"/>
-        </w:rPr>
-        <w:t>-se tod</w:t>
-      </w:r>
-      <w:r>
-        <w:rPr>
-          <w:rFonts w:ascii="Microsoft JhengHei" w:eastAsia="Microsoft JhengHei" w:hAnsi="Microsoft JhengHei" w:cs="Arial"/>
-        </w:rPr>
-        <w:t>as</w:t>
-      </w:r>
-      <w:r>
-        <w:rPr>
-          <w:rFonts w:ascii="Microsoft JhengHei" w:eastAsia="Microsoft JhengHei" w:hAnsi="Microsoft JhengHei" w:cs="Arial"/>
-        </w:rPr>
-        <w:t xml:space="preserve"> limpezas e tem-se as opções de CRUD.</w:t>
+      <w:r>
+        <w:rPr>
+          <w:rFonts w:ascii="Microsoft JhengHei" w:eastAsia="Microsoft JhengHei" w:hAnsi="Microsoft JhengHei" w:cs="Arial"/>
+        </w:rPr>
+        <w:t xml:space="preserve">Após selecionar um carro, </w:t>
+      </w:r>
+      <w:r>
+        <w:rPr>
+          <w:rFonts w:ascii="Microsoft JhengHei" w:eastAsia="Microsoft JhengHei" w:hAnsi="Microsoft JhengHei" w:cs="Arial"/>
+        </w:rPr>
+        <w:t>o sistema exibe uma lista (tabela) com todas as informações pertinentes aos clientes e</w:t>
+      </w:r>
+      <w:r>
+        <w:rPr>
+          <w:rFonts w:ascii="Microsoft JhengHei" w:eastAsia="Microsoft JhengHei" w:hAnsi="Microsoft JhengHei" w:cs="Arial"/>
+        </w:rPr>
+        <w:t xml:space="preserve"> suas limpezas</w:t>
+      </w:r>
+      <w:r>
+        <w:rPr>
+          <w:rFonts w:ascii="Microsoft JhengHei" w:eastAsia="Microsoft JhengHei" w:hAnsi="Microsoft JhengHei" w:cs="Arial"/>
+        </w:rPr>
+        <w:t xml:space="preserve"> possibilitando escolher entre as operações.</w:t>
       </w:r>
     </w:p>
     <w:p>
@@ -3845,7 +4245,7 @@
         <w:pStyle w:val="PargrafodaLista"/>
         <w:numPr>
           <w:ilvl w:val="0"/>
-          <w:numId w:val="13"/>
+          <w:numId w:val="21"/>
         </w:numPr>
         <w:rPr>
           <w:rFonts w:ascii="Microsoft JhengHei" w:eastAsia="Microsoft JhengHei" w:hAnsi="Microsoft JhengHei" w:cs="Arial"/>
@@ -3856,21 +4256,131 @@
         <w:rPr>
           <w:rFonts w:ascii="Microsoft JhengHei" w:eastAsia="Microsoft JhengHei" w:hAnsi="Microsoft JhengHei" w:cs="Arial"/>
         </w:rPr>
+        <w:t xml:space="preserve">O ator </w:t>
+      </w:r>
+      <w:r>
+        <w:rPr>
+          <w:rFonts w:ascii="Microsoft JhengHei" w:eastAsia="Microsoft JhengHei" w:hAnsi="Microsoft JhengHei" w:cs="Arial"/>
+        </w:rPr>
+        <w:t xml:space="preserve">escolhe dentro das operações disponíveis na tela que são: criar, listar, editar ou </w:t>
+      </w:r>
+      <w:proofErr w:type="gramStart"/>
+      <w:r>
+        <w:rPr>
+          <w:rFonts w:ascii="Microsoft JhengHei" w:eastAsia="Microsoft JhengHei" w:hAnsi="Microsoft JhengHei" w:cs="Arial"/>
+        </w:rPr>
+        <w:t>deletar</w:t>
+      </w:r>
+      <w:proofErr w:type="gramEnd"/>
+      <w:r>
+        <w:rPr>
+          <w:rFonts w:ascii="Microsoft JhengHei" w:eastAsia="Microsoft JhengHei" w:hAnsi="Microsoft JhengHei" w:cs="Arial"/>
+        </w:rPr>
+        <w:t xml:space="preserve"> </w:t>
+      </w:r>
+      <w:r>
+        <w:rPr>
+          <w:rFonts w:ascii="Microsoft JhengHei" w:eastAsia="Microsoft JhengHei" w:hAnsi="Microsoft JhengHei" w:cs="Arial"/>
+        </w:rPr>
+        <w:t>limpezas dos clientes</w:t>
+      </w:r>
+      <w:r>
+        <w:rPr>
+          <w:rFonts w:ascii="Microsoft JhengHei" w:eastAsia="Microsoft JhengHei" w:hAnsi="Microsoft JhengHei" w:cs="Arial"/>
+        </w:rPr>
+        <w:t>.</w:t>
+      </w:r>
+    </w:p>
+    <w:p>
+      <w:pPr>
+        <w:pStyle w:val="PargrafodaLista"/>
+        <w:numPr>
+          <w:ilvl w:val="0"/>
+          <w:numId w:val="21"/>
+        </w:numPr>
+        <w:rPr>
+          <w:rFonts w:ascii="Microsoft JhengHei" w:eastAsia="Microsoft JhengHei" w:hAnsi="Microsoft JhengHei" w:cs="Arial"/>
+          <w:b/>
+        </w:rPr>
+      </w:pPr>
+      <w:r>
+        <w:rPr>
+          <w:rFonts w:ascii="Microsoft JhengHei" w:eastAsia="Microsoft JhengHei" w:hAnsi="Microsoft JhengHei" w:cs="Arial"/>
+        </w:rPr>
+        <w:t>Diante da operação escolhida o ator irá preencher os dados necessários para conseguir o resultado desejado.</w:t>
+      </w:r>
+    </w:p>
+    <w:p>
+      <w:pPr>
+        <w:pStyle w:val="PargrafodaLista"/>
+        <w:numPr>
+          <w:ilvl w:val="0"/>
+          <w:numId w:val="21"/>
+        </w:numPr>
+        <w:rPr>
+          <w:rFonts w:ascii="Microsoft JhengHei" w:eastAsia="Microsoft JhengHei" w:hAnsi="Microsoft JhengHei" w:cs="Arial"/>
+          <w:b/>
+        </w:rPr>
+      </w:pPr>
+      <w:r>
+        <w:rPr>
+          <w:rFonts w:ascii="Microsoft JhengHei" w:eastAsia="Microsoft JhengHei" w:hAnsi="Microsoft JhengHei" w:cs="Arial"/>
+        </w:rPr>
+        <w:t xml:space="preserve">Caso a escolha seja </w:t>
+      </w:r>
+      <w:proofErr w:type="gramStart"/>
+      <w:r>
+        <w:rPr>
+          <w:rFonts w:ascii="Microsoft JhengHei" w:eastAsia="Microsoft JhengHei" w:hAnsi="Microsoft JhengHei" w:cs="Arial"/>
+        </w:rPr>
+        <w:t>deletar</w:t>
+      </w:r>
+      <w:proofErr w:type="gramEnd"/>
+      <w:r>
+        <w:rPr>
+          <w:rFonts w:ascii="Microsoft JhengHei" w:eastAsia="Microsoft JhengHei" w:hAnsi="Microsoft JhengHei" w:cs="Arial"/>
+        </w:rPr>
+        <w:t xml:space="preserve"> um registro, o mesmo deverá confirma a exclusão.</w:t>
+      </w:r>
+    </w:p>
+    <w:p>
+      <w:pPr>
+        <w:pStyle w:val="PargrafodaLista"/>
+        <w:numPr>
+          <w:ilvl w:val="0"/>
+          <w:numId w:val="21"/>
+        </w:numPr>
+        <w:rPr>
+          <w:rFonts w:ascii="Microsoft JhengHei" w:eastAsia="Microsoft JhengHei" w:hAnsi="Microsoft JhengHei" w:cs="Arial"/>
+          <w:b/>
+        </w:rPr>
+      </w:pPr>
+      <w:r>
+        <w:rPr>
+          <w:rFonts w:ascii="Microsoft JhengHei" w:eastAsia="Microsoft JhengHei" w:hAnsi="Microsoft JhengHei" w:cs="Arial"/>
+        </w:rPr>
         <w:t>Fim do caso de uso</w:t>
       </w:r>
-    </w:p>
-    <w:p>
-      <w:pPr>
-        <w:rPr>
-          <w:rFonts w:ascii="Microsoft JhengHei" w:eastAsia="Microsoft JhengHei" w:hAnsi="Microsoft JhengHei" w:cs="Arial"/>
-          <w:b/>
-        </w:rPr>
-      </w:pPr>
-      <w:r>
-        <w:rPr>
-          <w:rFonts w:ascii="Microsoft JhengHei" w:eastAsia="Microsoft JhengHei" w:hAnsi="Microsoft JhengHei" w:cs="Arial"/>
-          <w:b/>
-        </w:rPr>
+      <w:r>
+        <w:rPr>
+          <w:rFonts w:ascii="Microsoft JhengHei" w:eastAsia="Microsoft JhengHei" w:hAnsi="Microsoft JhengHei" w:cs="Arial"/>
+        </w:rPr>
+        <w:t>.</w:t>
+      </w:r>
+    </w:p>
+    <w:p>
+      <w:pPr>
+        <w:rPr>
+          <w:rFonts w:ascii="Microsoft JhengHei" w:eastAsia="Microsoft JhengHei" w:hAnsi="Microsoft JhengHei" w:cs="Arial"/>
+          <w:b/>
+        </w:rPr>
+      </w:pPr>
+      <w:r>
+        <w:rPr>
+          <w:rFonts w:ascii="Microsoft JhengHei" w:eastAsia="Microsoft JhengHei" w:hAnsi="Microsoft JhengHei" w:cs="Arial"/>
+          <w:b/>
+        </w:rPr>
+        <w:lastRenderedPageBreak/>
         <w:t>Fluxo secundário:</w:t>
       </w:r>
     </w:p>
@@ -3897,7 +4407,7 @@
         <w:rPr>
           <w:rFonts w:ascii="Microsoft JhengHei" w:eastAsia="Microsoft JhengHei" w:hAnsi="Microsoft JhengHei" w:cs="Arial"/>
         </w:rPr>
-        <w:t>2</w:t>
+        <w:t>3</w:t>
       </w:r>
       <w:proofErr w:type="gramEnd"/>
       <w:r>
@@ -3924,6 +4434,12 @@
         </w:rPr>
         <w:t>Após preenchimento cria-se uma nova limpeza</w:t>
       </w:r>
+      <w:r>
+        <w:rPr>
+          <w:rFonts w:ascii="Microsoft JhengHei" w:eastAsia="Microsoft JhengHei" w:hAnsi="Microsoft JhengHei" w:cs="Arial"/>
+        </w:rPr>
+        <w:t>.</w:t>
+      </w:r>
     </w:p>
     <w:p>
       <w:pPr>
@@ -3947,7 +4463,7 @@
         <w:rPr>
           <w:rFonts w:ascii="Microsoft JhengHei" w:eastAsia="Microsoft JhengHei" w:hAnsi="Microsoft JhengHei" w:cs="Arial"/>
         </w:rPr>
-        <w:t>2</w:t>
+        <w:t>3</w:t>
       </w:r>
       <w:proofErr w:type="gramEnd"/>
       <w:r>
@@ -3972,13 +4488,39 @@
         <w:rPr>
           <w:rFonts w:ascii="Microsoft JhengHei" w:eastAsia="Microsoft JhengHei" w:hAnsi="Microsoft JhengHei" w:cs="Arial"/>
         </w:rPr>
-        <w:t xml:space="preserve">Após modificações edita-se </w:t>
-      </w:r>
-      <w:r>
-        <w:rPr>
-          <w:rFonts w:ascii="Microsoft JhengHei" w:eastAsia="Microsoft JhengHei" w:hAnsi="Microsoft JhengHei" w:cs="Arial"/>
-        </w:rPr>
-        <w:t>a limpeza</w:t>
+        <w:t xml:space="preserve">Após modificações </w:t>
+      </w:r>
+      <w:proofErr w:type="gramStart"/>
+      <w:r>
+        <w:rPr>
+          <w:rFonts w:ascii="Microsoft JhengHei" w:eastAsia="Microsoft JhengHei" w:hAnsi="Microsoft JhengHei" w:cs="Arial"/>
+        </w:rPr>
+        <w:t>edita-se</w:t>
+      </w:r>
+      <w:proofErr w:type="gramEnd"/>
+      <w:r>
+        <w:rPr>
+          <w:rFonts w:ascii="Microsoft JhengHei" w:eastAsia="Microsoft JhengHei" w:hAnsi="Microsoft JhengHei" w:cs="Arial"/>
+        </w:rPr>
+        <w:t xml:space="preserve"> </w:t>
+      </w:r>
+      <w:r>
+        <w:rPr>
+          <w:rFonts w:ascii="Microsoft JhengHei" w:eastAsia="Microsoft JhengHei" w:hAnsi="Microsoft JhengHei" w:cs="Arial"/>
+        </w:rPr>
+        <w:t>a</w:t>
+      </w:r>
+      <w:r>
+        <w:rPr>
+          <w:rFonts w:ascii="Microsoft JhengHei" w:eastAsia="Microsoft JhengHei" w:hAnsi="Microsoft JhengHei" w:cs="Arial"/>
+        </w:rPr>
+        <w:t>s informações da</w:t>
+      </w:r>
+      <w:r>
+        <w:rPr>
+          <w:rFonts w:ascii="Microsoft JhengHei" w:eastAsia="Microsoft JhengHei" w:hAnsi="Microsoft JhengHei" w:cs="Arial"/>
+        </w:rPr>
+        <w:t xml:space="preserve"> limpeza</w:t>
       </w:r>
     </w:p>
     <w:p>
@@ -4010,7 +4552,19 @@
         <w:rPr>
           <w:rFonts w:ascii="Microsoft JhengHei" w:eastAsia="Microsoft JhengHei" w:hAnsi="Microsoft JhengHei" w:cs="Arial"/>
         </w:rPr>
-        <w:t xml:space="preserve"> selecionada no passo 2, nova tela com dados referentes ao funcionários que será excluído é aberta.</w:t>
+        <w:t xml:space="preserve"> selecionada no passo </w:t>
+      </w:r>
+      <w:r>
+        <w:rPr>
+          <w:rFonts w:ascii="Microsoft JhengHei" w:eastAsia="Microsoft JhengHei" w:hAnsi="Microsoft JhengHei" w:cs="Arial"/>
+        </w:rPr>
+        <w:t>3</w:t>
+      </w:r>
+      <w:r>
+        <w:rPr>
+          <w:rFonts w:ascii="Microsoft JhengHei" w:eastAsia="Microsoft JhengHei" w:hAnsi="Microsoft JhengHei" w:cs="Arial"/>
+        </w:rPr>
+        <w:t>, nova tela com dados referentes ao funcionários que será excluído é aberta.</w:t>
       </w:r>
     </w:p>
     <w:p>
@@ -4056,6 +4610,12 @@
         </w:rPr>
         <w:t xml:space="preserve"> existente</w:t>
       </w:r>
+      <w:r>
+        <w:rPr>
+          <w:rFonts w:ascii="Microsoft JhengHei" w:eastAsia="Microsoft JhengHei" w:hAnsi="Microsoft JhengHei" w:cs="Arial"/>
+        </w:rPr>
+        <w:t>.</w:t>
+      </w:r>
     </w:p>
     <w:p>
       <w:pPr>
@@ -4106,26 +4666,947 @@
     </w:p>
     <w:p>
       <w:pPr>
+        <w:rPr>
+          <w:rFonts w:ascii="Microsoft JhengHei" w:eastAsia="Microsoft JhengHei" w:hAnsi="Microsoft JhengHei" w:cs="Arial"/>
+          <w:b/>
+        </w:rPr>
+      </w:pPr>
+    </w:p>
+    <w:p>
+      <w:pPr>
+        <w:rPr>
+          <w:rFonts w:ascii="Microsoft JhengHei" w:eastAsia="Microsoft JhengHei" w:hAnsi="Microsoft JhengHei" w:cs="Arial"/>
+          <w:b/>
+        </w:rPr>
+      </w:pPr>
+    </w:p>
+    <w:p>
+      <w:pPr>
+        <w:rPr>
+          <w:rFonts w:ascii="Microsoft JhengHei" w:eastAsia="Microsoft JhengHei" w:hAnsi="Microsoft JhengHei" w:cs="Arial"/>
+          <w:b/>
+        </w:rPr>
+      </w:pPr>
+    </w:p>
+    <w:p>
+      <w:pPr>
+        <w:rPr>
+          <w:rFonts w:ascii="Microsoft JhengHei" w:eastAsia="Microsoft JhengHei" w:hAnsi="Microsoft JhengHei" w:cs="Arial"/>
+        </w:rPr>
+      </w:pPr>
+      <w:r>
+        <w:rPr>
+          <w:rFonts w:ascii="Microsoft JhengHei" w:eastAsia="Microsoft JhengHei" w:hAnsi="Microsoft JhengHei" w:cs="Arial"/>
+        </w:rPr>
+        <w:t>Caso de uso - CU0</w:t>
+      </w:r>
+      <w:r>
+        <w:rPr>
+          <w:rFonts w:ascii="Microsoft JhengHei" w:eastAsia="Microsoft JhengHei" w:hAnsi="Microsoft JhengHei" w:cs="Arial"/>
+        </w:rPr>
+        <w:t>8</w:t>
+      </w:r>
+      <w:r>
+        <w:rPr>
+          <w:rFonts w:ascii="Microsoft JhengHei" w:eastAsia="Microsoft JhengHei" w:hAnsi="Microsoft JhengHei" w:cs="Arial"/>
+        </w:rPr>
+        <w:t xml:space="preserve">– CRUD </w:t>
+      </w:r>
+      <w:r>
+        <w:rPr>
+          <w:rFonts w:ascii="Microsoft JhengHei" w:eastAsia="Microsoft JhengHei" w:hAnsi="Microsoft JhengHei" w:cs="Arial"/>
+        </w:rPr>
+        <w:t>Pagamentos</w:t>
+      </w:r>
+    </w:p>
+    <w:p>
+      <w:pPr>
+        <w:rPr>
+          <w:rFonts w:ascii="Microsoft JhengHei" w:eastAsia="Microsoft JhengHei" w:hAnsi="Microsoft JhengHei" w:cs="Arial"/>
+        </w:rPr>
+      </w:pPr>
+      <w:r>
+        <w:rPr>
+          <w:rFonts w:ascii="Microsoft JhengHei" w:eastAsia="Microsoft JhengHei" w:hAnsi="Microsoft JhengHei" w:cs="Arial"/>
+          <w:b/>
+        </w:rPr>
+        <w:t xml:space="preserve">Descrição: </w:t>
+      </w:r>
+      <w:r>
+        <w:rPr>
+          <w:rFonts w:ascii="Microsoft JhengHei" w:eastAsia="Microsoft JhengHei" w:hAnsi="Microsoft JhengHei" w:cs="Arial"/>
+        </w:rPr>
+        <w:t xml:space="preserve">Este caso de uso permite ao ator criar, editar, remover e atualizar as informações referentes </w:t>
+      </w:r>
+      <w:r>
+        <w:rPr>
+          <w:rFonts w:ascii="Microsoft JhengHei" w:eastAsia="Microsoft JhengHei" w:hAnsi="Microsoft JhengHei" w:cs="Arial"/>
+        </w:rPr>
+        <w:t>aos pagamentos dos clientes.</w:t>
+      </w:r>
+    </w:p>
+    <w:p>
+      <w:pPr>
+        <w:rPr>
+          <w:rFonts w:ascii="Microsoft JhengHei" w:eastAsia="Microsoft JhengHei" w:hAnsi="Microsoft JhengHei" w:cs="Arial"/>
+        </w:rPr>
+      </w:pPr>
+      <w:r>
+        <w:rPr>
+          <w:rFonts w:ascii="Microsoft JhengHei" w:eastAsia="Microsoft JhengHei" w:hAnsi="Microsoft JhengHei" w:cs="Arial"/>
+          <w:b/>
+        </w:rPr>
+        <w:t xml:space="preserve">Atores: </w:t>
+      </w:r>
+      <w:r>
+        <w:rPr>
+          <w:rFonts w:ascii="Microsoft JhengHei" w:eastAsia="Microsoft JhengHei" w:hAnsi="Microsoft JhengHei" w:cs="Arial"/>
+        </w:rPr>
+        <w:t>Administrador</w:t>
+      </w:r>
+      <w:r>
+        <w:rPr>
+          <w:rFonts w:ascii="Microsoft JhengHei" w:eastAsia="Microsoft JhengHei" w:hAnsi="Microsoft JhengHei" w:cs="Arial"/>
+        </w:rPr>
+        <w:t>.</w:t>
+      </w:r>
+    </w:p>
+    <w:p>
+      <w:pPr>
+        <w:rPr>
+          <w:rFonts w:ascii="Microsoft JhengHei" w:eastAsia="Microsoft JhengHei" w:hAnsi="Microsoft JhengHei" w:cs="Arial"/>
+        </w:rPr>
+      </w:pPr>
+      <w:r>
+        <w:rPr>
+          <w:rFonts w:ascii="Microsoft JhengHei" w:eastAsia="Microsoft JhengHei" w:hAnsi="Microsoft JhengHei" w:cs="Arial"/>
+          <w:b/>
+        </w:rPr>
+        <w:t xml:space="preserve">Pré-condições: </w:t>
+      </w:r>
+      <w:r>
+        <w:rPr>
+          <w:rFonts w:ascii="Microsoft JhengHei" w:eastAsia="Microsoft JhengHei" w:hAnsi="Microsoft JhengHei" w:cs="Arial"/>
+        </w:rPr>
+        <w:t>Estar previamente autenticado no sistema.</w:t>
+      </w:r>
+    </w:p>
+    <w:p>
+      <w:pPr>
+        <w:rPr>
+          <w:rFonts w:ascii="Microsoft JhengHei" w:eastAsia="Microsoft JhengHei" w:hAnsi="Microsoft JhengHei" w:cs="Arial"/>
+        </w:rPr>
+      </w:pPr>
+      <w:r>
+        <w:rPr>
+          <w:rFonts w:ascii="Microsoft JhengHei" w:eastAsia="Microsoft JhengHei" w:hAnsi="Microsoft JhengHei" w:cs="Arial"/>
+          <w:b/>
+        </w:rPr>
+        <w:t xml:space="preserve">Pós-condições: </w:t>
+      </w:r>
+      <w:r>
+        <w:rPr>
+          <w:rFonts w:ascii="Microsoft JhengHei" w:eastAsia="Microsoft JhengHei" w:hAnsi="Microsoft JhengHei" w:cs="Arial"/>
+        </w:rPr>
+        <w:t>Conseguir visualizar os resultados de acordo com a operação desejada após ser realizada.</w:t>
+      </w:r>
+    </w:p>
+    <w:p>
+      <w:pPr>
+        <w:rPr>
+          <w:rFonts w:ascii="Microsoft JhengHei" w:eastAsia="Microsoft JhengHei" w:hAnsi="Microsoft JhengHei" w:cs="Arial"/>
+          <w:b/>
+        </w:rPr>
+      </w:pPr>
+      <w:r>
+        <w:rPr>
+          <w:rFonts w:ascii="Microsoft JhengHei" w:eastAsia="Microsoft JhengHei" w:hAnsi="Microsoft JhengHei" w:cs="Arial"/>
+          <w:b/>
+        </w:rPr>
+        <w:t>Fluxo principal:</w:t>
+      </w:r>
+    </w:p>
+    <w:p>
+      <w:pPr>
         <w:pStyle w:val="PargrafodaLista"/>
-        <w:rPr>
-          <w:rFonts w:ascii="Microsoft JhengHei" w:eastAsia="Microsoft JhengHei" w:hAnsi="Microsoft JhengHei" w:cs="Arial"/>
-          <w:b/>
-        </w:rPr>
-      </w:pPr>
-    </w:p>
-    <w:p>
-      <w:pPr>
-        <w:rPr>
-          <w:rFonts w:ascii="Microsoft JhengHei" w:eastAsia="Microsoft JhengHei" w:hAnsi="Microsoft JhengHei" w:cs="Arial"/>
-        </w:rPr>
-      </w:pPr>
-    </w:p>
-    <w:p>
-      <w:pPr>
-        <w:rPr>
-          <w:rFonts w:ascii="Microsoft JhengHei" w:eastAsia="Microsoft JhengHei" w:hAnsi="Microsoft JhengHei" w:cs="Arial"/>
-        </w:rPr>
-      </w:pPr>
+        <w:numPr>
+          <w:ilvl w:val="0"/>
+          <w:numId w:val="23"/>
+        </w:numPr>
+        <w:rPr>
+          <w:rFonts w:ascii="Microsoft JhengHei" w:eastAsia="Microsoft JhengHei" w:hAnsi="Microsoft JhengHei" w:cs="Arial"/>
+          <w:b/>
+        </w:rPr>
+      </w:pPr>
+      <w:r>
+        <w:rPr>
+          <w:rFonts w:ascii="Microsoft JhengHei" w:eastAsia="Microsoft JhengHei" w:hAnsi="Microsoft JhengHei" w:cs="Arial"/>
+        </w:rPr>
+        <w:t xml:space="preserve">O ator seleciona um </w:t>
+      </w:r>
+      <w:r>
+        <w:rPr>
+          <w:rFonts w:ascii="Microsoft JhengHei" w:eastAsia="Microsoft JhengHei" w:hAnsi="Microsoft JhengHei" w:cs="Arial"/>
+        </w:rPr>
+        <w:t>cliente específico</w:t>
+      </w:r>
+      <w:r>
+        <w:rPr>
+          <w:rFonts w:ascii="Microsoft JhengHei" w:eastAsia="Microsoft JhengHei" w:hAnsi="Microsoft JhengHei" w:cs="Arial"/>
+        </w:rPr>
+        <w:t xml:space="preserve"> no sistema.</w:t>
+      </w:r>
+    </w:p>
+    <w:p>
+      <w:pPr>
+        <w:pStyle w:val="PargrafodaLista"/>
+        <w:numPr>
+          <w:ilvl w:val="0"/>
+          <w:numId w:val="23"/>
+        </w:numPr>
+        <w:rPr>
+          <w:rFonts w:ascii="Microsoft JhengHei" w:eastAsia="Microsoft JhengHei" w:hAnsi="Microsoft JhengHei" w:cs="Arial"/>
+          <w:b/>
+        </w:rPr>
+      </w:pPr>
+      <w:r>
+        <w:rPr>
+          <w:rFonts w:ascii="Microsoft JhengHei" w:eastAsia="Microsoft JhengHei" w:hAnsi="Microsoft JhengHei" w:cs="Arial"/>
+        </w:rPr>
+        <w:lastRenderedPageBreak/>
+        <w:t xml:space="preserve">Após selecionar um </w:t>
+      </w:r>
+      <w:r>
+        <w:rPr>
+          <w:rFonts w:ascii="Microsoft JhengHei" w:eastAsia="Microsoft JhengHei" w:hAnsi="Microsoft JhengHei" w:cs="Arial"/>
+        </w:rPr>
+        <w:t>cliente</w:t>
+      </w:r>
+      <w:r>
+        <w:rPr>
+          <w:rFonts w:ascii="Microsoft JhengHei" w:eastAsia="Microsoft JhengHei" w:hAnsi="Microsoft JhengHei" w:cs="Arial"/>
+        </w:rPr>
+        <w:t>, o sistema exibe uma lista (tabela) com todas as informações pertinentes aos clientes e</w:t>
+      </w:r>
+      <w:r>
+        <w:rPr>
+          <w:rFonts w:ascii="Microsoft JhengHei" w:eastAsia="Microsoft JhengHei" w:hAnsi="Microsoft JhengHei" w:cs="Arial"/>
+        </w:rPr>
+        <w:t xml:space="preserve"> seus pagamentos </w:t>
+      </w:r>
+      <w:r>
+        <w:rPr>
+          <w:rFonts w:ascii="Microsoft JhengHei" w:eastAsia="Microsoft JhengHei" w:hAnsi="Microsoft JhengHei" w:cs="Arial"/>
+        </w:rPr>
+        <w:t>possibilitando escolher entre as operações.</w:t>
+      </w:r>
+    </w:p>
+    <w:p>
+      <w:pPr>
+        <w:pStyle w:val="PargrafodaLista"/>
+        <w:numPr>
+          <w:ilvl w:val="0"/>
+          <w:numId w:val="23"/>
+        </w:numPr>
+        <w:rPr>
+          <w:rFonts w:ascii="Microsoft JhengHei" w:eastAsia="Microsoft JhengHei" w:hAnsi="Microsoft JhengHei" w:cs="Arial"/>
+          <w:b/>
+        </w:rPr>
+      </w:pPr>
+      <w:r>
+        <w:rPr>
+          <w:rFonts w:ascii="Microsoft JhengHei" w:eastAsia="Microsoft JhengHei" w:hAnsi="Microsoft JhengHei" w:cs="Arial"/>
+        </w:rPr>
+        <w:t xml:space="preserve">O ator </w:t>
+      </w:r>
+      <w:r>
+        <w:rPr>
+          <w:rFonts w:ascii="Microsoft JhengHei" w:eastAsia="Microsoft JhengHei" w:hAnsi="Microsoft JhengHei" w:cs="Arial"/>
+        </w:rPr>
+        <w:t xml:space="preserve">escolhe dentro das operações disponíveis na tela que são: criar, listar, editar ou </w:t>
+      </w:r>
+      <w:proofErr w:type="gramStart"/>
+      <w:r>
+        <w:rPr>
+          <w:rFonts w:ascii="Microsoft JhengHei" w:eastAsia="Microsoft JhengHei" w:hAnsi="Microsoft JhengHei" w:cs="Arial"/>
+        </w:rPr>
+        <w:t>deletar</w:t>
+      </w:r>
+      <w:proofErr w:type="gramEnd"/>
+      <w:r>
+        <w:rPr>
+          <w:rFonts w:ascii="Microsoft JhengHei" w:eastAsia="Microsoft JhengHei" w:hAnsi="Microsoft JhengHei" w:cs="Arial"/>
+        </w:rPr>
+        <w:t xml:space="preserve"> </w:t>
+      </w:r>
+      <w:r>
+        <w:rPr>
+          <w:rFonts w:ascii="Microsoft JhengHei" w:eastAsia="Microsoft JhengHei" w:hAnsi="Microsoft JhengHei" w:cs="Arial"/>
+        </w:rPr>
+        <w:t>pagamentos</w:t>
+      </w:r>
+      <w:r>
+        <w:rPr>
+          <w:rFonts w:ascii="Microsoft JhengHei" w:eastAsia="Microsoft JhengHei" w:hAnsi="Microsoft JhengHei" w:cs="Arial"/>
+        </w:rPr>
+        <w:t xml:space="preserve"> dos clientes</w:t>
+      </w:r>
+      <w:r>
+        <w:rPr>
+          <w:rFonts w:ascii="Microsoft JhengHei" w:eastAsia="Microsoft JhengHei" w:hAnsi="Microsoft JhengHei" w:cs="Arial"/>
+        </w:rPr>
+        <w:t>.</w:t>
+      </w:r>
+    </w:p>
+    <w:p>
+      <w:pPr>
+        <w:pStyle w:val="PargrafodaLista"/>
+        <w:numPr>
+          <w:ilvl w:val="0"/>
+          <w:numId w:val="23"/>
+        </w:numPr>
+        <w:rPr>
+          <w:rFonts w:ascii="Microsoft JhengHei" w:eastAsia="Microsoft JhengHei" w:hAnsi="Microsoft JhengHei" w:cs="Arial"/>
+          <w:b/>
+        </w:rPr>
+      </w:pPr>
+      <w:r>
+        <w:rPr>
+          <w:rFonts w:ascii="Microsoft JhengHei" w:eastAsia="Microsoft JhengHei" w:hAnsi="Microsoft JhengHei" w:cs="Arial"/>
+        </w:rPr>
+        <w:t>Diante da operação escolhida o ator irá preencher os dados necessários para conseguir o resultado desejado.</w:t>
+      </w:r>
+    </w:p>
+    <w:p>
+      <w:pPr>
+        <w:pStyle w:val="PargrafodaLista"/>
+        <w:numPr>
+          <w:ilvl w:val="0"/>
+          <w:numId w:val="23"/>
+        </w:numPr>
+        <w:rPr>
+          <w:rFonts w:ascii="Microsoft JhengHei" w:eastAsia="Microsoft JhengHei" w:hAnsi="Microsoft JhengHei" w:cs="Arial"/>
+          <w:b/>
+        </w:rPr>
+      </w:pPr>
+      <w:r>
+        <w:rPr>
+          <w:rFonts w:ascii="Microsoft JhengHei" w:eastAsia="Microsoft JhengHei" w:hAnsi="Microsoft JhengHei" w:cs="Arial"/>
+        </w:rPr>
+        <w:t xml:space="preserve">Caso a escolha seja </w:t>
+      </w:r>
+      <w:proofErr w:type="gramStart"/>
+      <w:r>
+        <w:rPr>
+          <w:rFonts w:ascii="Microsoft JhengHei" w:eastAsia="Microsoft JhengHei" w:hAnsi="Microsoft JhengHei" w:cs="Arial"/>
+        </w:rPr>
+        <w:t>deletar</w:t>
+      </w:r>
+      <w:proofErr w:type="gramEnd"/>
+      <w:r>
+        <w:rPr>
+          <w:rFonts w:ascii="Microsoft JhengHei" w:eastAsia="Microsoft JhengHei" w:hAnsi="Microsoft JhengHei" w:cs="Arial"/>
+        </w:rPr>
+        <w:t xml:space="preserve"> um registro, o mesmo deverá confirma a exclusão.</w:t>
+      </w:r>
+    </w:p>
+    <w:p>
+      <w:pPr>
+        <w:pStyle w:val="PargrafodaLista"/>
+        <w:numPr>
+          <w:ilvl w:val="0"/>
+          <w:numId w:val="23"/>
+        </w:numPr>
+        <w:rPr>
+          <w:rFonts w:ascii="Microsoft JhengHei" w:eastAsia="Microsoft JhengHei" w:hAnsi="Microsoft JhengHei" w:cs="Arial"/>
+          <w:b/>
+        </w:rPr>
+      </w:pPr>
+      <w:r>
+        <w:rPr>
+          <w:rFonts w:ascii="Microsoft JhengHei" w:eastAsia="Microsoft JhengHei" w:hAnsi="Microsoft JhengHei" w:cs="Arial"/>
+        </w:rPr>
+        <w:t>Fim do caso de uso</w:t>
+      </w:r>
+      <w:r>
+        <w:rPr>
+          <w:rFonts w:ascii="Microsoft JhengHei" w:eastAsia="Microsoft JhengHei" w:hAnsi="Microsoft JhengHei" w:cs="Arial"/>
+        </w:rPr>
+        <w:t>.</w:t>
+      </w:r>
+    </w:p>
+    <w:p>
+      <w:pPr>
+        <w:rPr>
+          <w:rFonts w:ascii="Microsoft JhengHei" w:eastAsia="Microsoft JhengHei" w:hAnsi="Microsoft JhengHei" w:cs="Arial"/>
+          <w:b/>
+        </w:rPr>
+      </w:pPr>
+      <w:r>
+        <w:rPr>
+          <w:rFonts w:ascii="Microsoft JhengHei" w:eastAsia="Microsoft JhengHei" w:hAnsi="Microsoft JhengHei" w:cs="Arial"/>
+          <w:b/>
+        </w:rPr>
+        <w:t>Fluxo secundário:</w:t>
+      </w:r>
+    </w:p>
+    <w:p>
+      <w:pPr>
+        <w:pStyle w:val="PargrafodaLista"/>
+        <w:numPr>
+          <w:ilvl w:val="0"/>
+          <w:numId w:val="24"/>
+        </w:numPr>
+        <w:rPr>
+          <w:rFonts w:ascii="Microsoft JhengHei" w:eastAsia="Microsoft JhengHei" w:hAnsi="Microsoft JhengHei" w:cs="Arial"/>
+          <w:b/>
+        </w:rPr>
+      </w:pPr>
+      <w:r>
+        <w:rPr>
+          <w:rFonts w:ascii="Microsoft JhengHei" w:eastAsia="Microsoft JhengHei" w:hAnsi="Microsoft JhengHei" w:cs="Arial"/>
+        </w:rPr>
+        <w:t xml:space="preserve">Opção de criar selecionada no passo </w:t>
+      </w:r>
+      <w:proofErr w:type="gramStart"/>
+      <w:r>
+        <w:rPr>
+          <w:rFonts w:ascii="Microsoft JhengHei" w:eastAsia="Microsoft JhengHei" w:hAnsi="Microsoft JhengHei" w:cs="Arial"/>
+        </w:rPr>
+        <w:t>3</w:t>
+      </w:r>
+      <w:proofErr w:type="gramEnd"/>
+      <w:r>
+        <w:rPr>
+          <w:rFonts w:ascii="Microsoft JhengHei" w:eastAsia="Microsoft JhengHei" w:hAnsi="Microsoft JhengHei" w:cs="Arial"/>
+        </w:rPr>
+        <w:t>, nova tela com campos para preenchimento é aberta.</w:t>
+      </w:r>
+    </w:p>
+    <w:p>
+      <w:pPr>
+        <w:pStyle w:val="PargrafodaLista"/>
+        <w:numPr>
+          <w:ilvl w:val="0"/>
+          <w:numId w:val="24"/>
+        </w:numPr>
+        <w:rPr>
+          <w:rFonts w:ascii="Microsoft JhengHei" w:eastAsia="Microsoft JhengHei" w:hAnsi="Microsoft JhengHei" w:cs="Arial"/>
+        </w:rPr>
+      </w:pPr>
+      <w:r>
+        <w:rPr>
+          <w:rFonts w:ascii="Microsoft JhengHei" w:eastAsia="Microsoft JhengHei" w:hAnsi="Microsoft JhengHei" w:cs="Arial"/>
+        </w:rPr>
+        <w:t xml:space="preserve">Após preenchimento cria-se </w:t>
+      </w:r>
+      <w:r>
+        <w:rPr>
+          <w:rFonts w:ascii="Microsoft JhengHei" w:eastAsia="Microsoft JhengHei" w:hAnsi="Microsoft JhengHei" w:cs="Arial"/>
+        </w:rPr>
+        <w:t>um novo pagamento</w:t>
+      </w:r>
+      <w:r>
+        <w:rPr>
+          <w:rFonts w:ascii="Microsoft JhengHei" w:eastAsia="Microsoft JhengHei" w:hAnsi="Microsoft JhengHei" w:cs="Arial"/>
+        </w:rPr>
+        <w:t>.</w:t>
+      </w:r>
+    </w:p>
+    <w:p>
+      <w:pPr>
+        <w:pStyle w:val="PargrafodaLista"/>
+        <w:numPr>
+          <w:ilvl w:val="0"/>
+          <w:numId w:val="24"/>
+        </w:numPr>
+        <w:rPr>
+          <w:rFonts w:ascii="Microsoft JhengHei" w:eastAsia="Microsoft JhengHei" w:hAnsi="Microsoft JhengHei" w:cs="Arial"/>
+        </w:rPr>
+      </w:pPr>
+      <w:r>
+        <w:rPr>
+          <w:rFonts w:ascii="Microsoft JhengHei" w:eastAsia="Microsoft JhengHei" w:hAnsi="Microsoft JhengHei" w:cs="Arial"/>
+        </w:rPr>
+        <w:t xml:space="preserve">Opção de editar selecionada no passo </w:t>
+      </w:r>
+      <w:proofErr w:type="gramStart"/>
+      <w:r>
+        <w:rPr>
+          <w:rFonts w:ascii="Microsoft JhengHei" w:eastAsia="Microsoft JhengHei" w:hAnsi="Microsoft JhengHei" w:cs="Arial"/>
+        </w:rPr>
+        <w:t>3</w:t>
+      </w:r>
+      <w:proofErr w:type="gramEnd"/>
+      <w:r>
+        <w:rPr>
+          <w:rFonts w:ascii="Microsoft JhengHei" w:eastAsia="Microsoft JhengHei" w:hAnsi="Microsoft JhengHei" w:cs="Arial"/>
+        </w:rPr>
+        <w:t>, nova tela com campos preenchido e disponíveis para edição é aberta.</w:t>
+      </w:r>
+    </w:p>
+    <w:p>
+      <w:pPr>
+        <w:pStyle w:val="PargrafodaLista"/>
+        <w:numPr>
+          <w:ilvl w:val="0"/>
+          <w:numId w:val="24"/>
+        </w:numPr>
+        <w:rPr>
+          <w:rFonts w:ascii="Microsoft JhengHei" w:eastAsia="Microsoft JhengHei" w:hAnsi="Microsoft JhengHei" w:cs="Arial"/>
+        </w:rPr>
+      </w:pPr>
+      <w:r>
+        <w:rPr>
+          <w:rFonts w:ascii="Microsoft JhengHei" w:eastAsia="Microsoft JhengHei" w:hAnsi="Microsoft JhengHei" w:cs="Arial"/>
+        </w:rPr>
+        <w:t xml:space="preserve">Após modificações </w:t>
+      </w:r>
+      <w:proofErr w:type="gramStart"/>
+      <w:r>
+        <w:rPr>
+          <w:rFonts w:ascii="Microsoft JhengHei" w:eastAsia="Microsoft JhengHei" w:hAnsi="Microsoft JhengHei" w:cs="Arial"/>
+        </w:rPr>
+        <w:t>edita-se</w:t>
+      </w:r>
+      <w:proofErr w:type="gramEnd"/>
+      <w:r>
+        <w:rPr>
+          <w:rFonts w:ascii="Microsoft JhengHei" w:eastAsia="Microsoft JhengHei" w:hAnsi="Microsoft JhengHei" w:cs="Arial"/>
+        </w:rPr>
+        <w:t xml:space="preserve"> </w:t>
+      </w:r>
+      <w:r>
+        <w:rPr>
+          <w:rFonts w:ascii="Microsoft JhengHei" w:eastAsia="Microsoft JhengHei" w:hAnsi="Microsoft JhengHei" w:cs="Arial"/>
+        </w:rPr>
+        <w:t xml:space="preserve">as informações </w:t>
+      </w:r>
+      <w:r>
+        <w:rPr>
+          <w:rFonts w:ascii="Microsoft JhengHei" w:eastAsia="Microsoft JhengHei" w:hAnsi="Microsoft JhengHei" w:cs="Arial"/>
+        </w:rPr>
+        <w:t>do pagamento.</w:t>
+      </w:r>
+    </w:p>
+    <w:p>
+      <w:pPr>
+        <w:pStyle w:val="PargrafodaLista"/>
+        <w:numPr>
+          <w:ilvl w:val="0"/>
+          <w:numId w:val="24"/>
+        </w:numPr>
+        <w:rPr>
+          <w:rFonts w:ascii="Microsoft JhengHei" w:eastAsia="Microsoft JhengHei" w:hAnsi="Microsoft JhengHei" w:cs="Arial"/>
+        </w:rPr>
+      </w:pPr>
+      <w:r>
+        <w:rPr>
+          <w:rFonts w:ascii="Microsoft JhengHei" w:eastAsia="Microsoft JhengHei" w:hAnsi="Microsoft JhengHei" w:cs="Arial"/>
+        </w:rPr>
+        <w:t xml:space="preserve">Opção de </w:t>
+      </w:r>
+      <w:proofErr w:type="gramStart"/>
+      <w:r>
+        <w:rPr>
+          <w:rFonts w:ascii="Microsoft JhengHei" w:eastAsia="Microsoft JhengHei" w:hAnsi="Microsoft JhengHei" w:cs="Arial"/>
+        </w:rPr>
+        <w:t>deletar</w:t>
+      </w:r>
+      <w:proofErr w:type="gramEnd"/>
+      <w:r>
+        <w:rPr>
+          <w:rFonts w:ascii="Microsoft JhengHei" w:eastAsia="Microsoft JhengHei" w:hAnsi="Microsoft JhengHei" w:cs="Arial"/>
+        </w:rPr>
+        <w:t xml:space="preserve"> selecionada no passo </w:t>
+      </w:r>
+      <w:r>
+        <w:rPr>
+          <w:rFonts w:ascii="Microsoft JhengHei" w:eastAsia="Microsoft JhengHei" w:hAnsi="Microsoft JhengHei" w:cs="Arial"/>
+        </w:rPr>
+        <w:t>3</w:t>
+      </w:r>
+      <w:r>
+        <w:rPr>
+          <w:rFonts w:ascii="Microsoft JhengHei" w:eastAsia="Microsoft JhengHei" w:hAnsi="Microsoft JhengHei" w:cs="Arial"/>
+        </w:rPr>
+        <w:t>, nova tela com dados referentes ao funcionários que será excluído é aberta.</w:t>
+      </w:r>
+    </w:p>
+    <w:p>
+      <w:pPr>
+        <w:pStyle w:val="PargrafodaLista"/>
+        <w:numPr>
+          <w:ilvl w:val="0"/>
+          <w:numId w:val="24"/>
+        </w:numPr>
+        <w:rPr>
+          <w:rFonts w:ascii="Microsoft JhengHei" w:eastAsia="Microsoft JhengHei" w:hAnsi="Microsoft JhengHei" w:cs="Arial"/>
+        </w:rPr>
+      </w:pPr>
+      <w:r>
+        <w:rPr>
+          <w:rFonts w:ascii="Microsoft JhengHei" w:eastAsia="Microsoft JhengHei" w:hAnsi="Microsoft JhengHei" w:cs="Arial"/>
+        </w:rPr>
+        <w:t xml:space="preserve">Após confirmação </w:t>
+      </w:r>
+      <w:proofErr w:type="gramStart"/>
+      <w:r>
+        <w:rPr>
+          <w:rFonts w:ascii="Microsoft JhengHei" w:eastAsia="Microsoft JhengHei" w:hAnsi="Microsoft JhengHei" w:cs="Arial"/>
+        </w:rPr>
+        <w:t>deleta</w:t>
+      </w:r>
+      <w:proofErr w:type="gramEnd"/>
+      <w:r>
+        <w:rPr>
+          <w:rFonts w:ascii="Microsoft JhengHei" w:eastAsia="Microsoft JhengHei" w:hAnsi="Microsoft JhengHei" w:cs="Arial"/>
+        </w:rPr>
+        <w:t xml:space="preserve">-se </w:t>
+      </w:r>
+      <w:r>
+        <w:rPr>
+          <w:rFonts w:ascii="Microsoft JhengHei" w:eastAsia="Microsoft JhengHei" w:hAnsi="Microsoft JhengHei" w:cs="Arial"/>
+        </w:rPr>
+        <w:t xml:space="preserve">o pagamento </w:t>
+      </w:r>
+      <w:r>
+        <w:rPr>
+          <w:rFonts w:ascii="Microsoft JhengHei" w:eastAsia="Microsoft JhengHei" w:hAnsi="Microsoft JhengHei" w:cs="Arial"/>
+        </w:rPr>
+        <w:t>existente</w:t>
+      </w:r>
+      <w:r>
+        <w:rPr>
+          <w:rFonts w:ascii="Microsoft JhengHei" w:eastAsia="Microsoft JhengHei" w:hAnsi="Microsoft JhengHei" w:cs="Arial"/>
+        </w:rPr>
+        <w:t>.</w:t>
+      </w:r>
+    </w:p>
+    <w:p>
+      <w:pPr>
+        <w:rPr>
+          <w:rFonts w:ascii="Microsoft JhengHei" w:eastAsia="Microsoft JhengHei" w:hAnsi="Microsoft JhengHei" w:cs="Arial"/>
+          <w:b/>
+        </w:rPr>
+      </w:pPr>
+      <w:r>
+        <w:rPr>
+          <w:rFonts w:ascii="Microsoft JhengHei" w:eastAsia="Microsoft JhengHei" w:hAnsi="Microsoft JhengHei" w:cs="Arial"/>
+          <w:b/>
+        </w:rPr>
+        <w:t xml:space="preserve">Fluxo </w:t>
+      </w:r>
+      <w:r>
+        <w:rPr>
+          <w:rFonts w:ascii="Microsoft JhengHei" w:eastAsia="Microsoft JhengHei" w:hAnsi="Microsoft JhengHei" w:cs="Arial"/>
+          <w:b/>
+        </w:rPr>
+        <w:t>de exceção</w:t>
+      </w:r>
+      <w:r>
+        <w:rPr>
+          <w:rFonts w:ascii="Microsoft JhengHei" w:eastAsia="Microsoft JhengHei" w:hAnsi="Microsoft JhengHei" w:cs="Arial"/>
+          <w:b/>
+        </w:rPr>
+        <w:t>:</w:t>
+      </w:r>
+    </w:p>
+    <w:p>
+      <w:pPr>
+        <w:pStyle w:val="PargrafodaLista"/>
+        <w:numPr>
+          <w:ilvl w:val="0"/>
+          <w:numId w:val="22"/>
+        </w:numPr>
+        <w:rPr>
+          <w:rFonts w:ascii="Microsoft JhengHei" w:eastAsia="Microsoft JhengHei" w:hAnsi="Microsoft JhengHei" w:cs="Arial"/>
+        </w:rPr>
+      </w:pPr>
+      <w:r>
+        <w:rPr>
+          <w:rFonts w:ascii="Microsoft JhengHei" w:eastAsia="Microsoft JhengHei" w:hAnsi="Microsoft JhengHei" w:cs="Arial"/>
+        </w:rPr>
+        <w:t>Caso campo em branco ou inválido o sistema não permite passar para o próximo passo.</w:t>
+      </w:r>
+    </w:p>
+    <w:p>
+      <w:pPr>
+        <w:rPr>
+          <w:rFonts w:ascii="Microsoft JhengHei" w:eastAsia="Microsoft JhengHei" w:hAnsi="Microsoft JhengHei" w:cs="Arial"/>
+        </w:rPr>
+      </w:pPr>
+      <w:r>
+        <w:rPr>
+          <w:rFonts w:ascii="Microsoft JhengHei" w:eastAsia="Microsoft JhengHei" w:hAnsi="Microsoft JhengHei" w:cs="Arial"/>
+        </w:rPr>
+        <w:t>Caso de uso - CU0</w:t>
+      </w:r>
+      <w:r>
+        <w:rPr>
+          <w:rFonts w:ascii="Microsoft JhengHei" w:eastAsia="Microsoft JhengHei" w:hAnsi="Microsoft JhengHei" w:cs="Arial"/>
+        </w:rPr>
+        <w:t>9</w:t>
+      </w:r>
+      <w:proofErr w:type="gramStart"/>
+      <w:r>
+        <w:rPr>
+          <w:rFonts w:ascii="Microsoft JhengHei" w:eastAsia="Microsoft JhengHei" w:hAnsi="Microsoft JhengHei" w:cs="Arial"/>
+        </w:rPr>
+        <w:t xml:space="preserve"> </w:t>
+      </w:r>
+      <w:r>
+        <w:rPr>
+          <w:rFonts w:ascii="Microsoft JhengHei" w:eastAsia="Microsoft JhengHei" w:hAnsi="Microsoft JhengHei" w:cs="Arial"/>
+        </w:rPr>
+        <w:t xml:space="preserve"> </w:t>
+      </w:r>
+      <w:proofErr w:type="gramEnd"/>
+      <w:r>
+        <w:rPr>
+          <w:rFonts w:ascii="Microsoft JhengHei" w:eastAsia="Microsoft JhengHei" w:hAnsi="Microsoft JhengHei" w:cs="Arial"/>
+        </w:rPr>
+        <w:t>–  Aprovar Limpezas.</w:t>
+      </w:r>
+    </w:p>
+    <w:p>
+      <w:pPr>
+        <w:rPr>
+          <w:rFonts w:ascii="Microsoft JhengHei" w:eastAsia="Microsoft JhengHei" w:hAnsi="Microsoft JhengHei" w:cs="Arial"/>
+        </w:rPr>
+      </w:pPr>
+      <w:r>
+        <w:rPr>
+          <w:rFonts w:ascii="Microsoft JhengHei" w:eastAsia="Microsoft JhengHei" w:hAnsi="Microsoft JhengHei" w:cs="Arial"/>
+          <w:b/>
+        </w:rPr>
+        <w:t xml:space="preserve">Descrição: </w:t>
+      </w:r>
+      <w:r>
+        <w:rPr>
+          <w:rFonts w:ascii="Microsoft JhengHei" w:eastAsia="Microsoft JhengHei" w:hAnsi="Microsoft JhengHei" w:cs="Arial"/>
+        </w:rPr>
+        <w:t>Este caso de uso permite que o administrador aprove uma determinada limpeza marcada pelo cliente de modo que a mesma possa ser executada.</w:t>
+      </w:r>
+    </w:p>
+    <w:p>
+      <w:pPr>
+        <w:rPr>
+          <w:rFonts w:ascii="Microsoft JhengHei" w:eastAsia="Microsoft JhengHei" w:hAnsi="Microsoft JhengHei" w:cs="Arial"/>
+        </w:rPr>
+      </w:pPr>
+      <w:r>
+        <w:rPr>
+          <w:rFonts w:ascii="Microsoft JhengHei" w:eastAsia="Microsoft JhengHei" w:hAnsi="Microsoft JhengHei" w:cs="Arial"/>
+          <w:b/>
+        </w:rPr>
+        <w:t xml:space="preserve">Atores: </w:t>
+      </w:r>
+      <w:r>
+        <w:rPr>
+          <w:rFonts w:ascii="Microsoft JhengHei" w:eastAsia="Microsoft JhengHei" w:hAnsi="Microsoft JhengHei" w:cs="Arial"/>
+        </w:rPr>
+        <w:t>Administrador.</w:t>
+      </w:r>
+    </w:p>
+    <w:p>
+      <w:pPr>
+        <w:rPr>
+          <w:rFonts w:ascii="Microsoft JhengHei" w:eastAsia="Microsoft JhengHei" w:hAnsi="Microsoft JhengHei" w:cs="Arial"/>
+        </w:rPr>
+      </w:pPr>
+      <w:r>
+        <w:rPr>
+          <w:rFonts w:ascii="Microsoft JhengHei" w:eastAsia="Microsoft JhengHei" w:hAnsi="Microsoft JhengHei" w:cs="Arial"/>
+          <w:b/>
+        </w:rPr>
+        <w:t xml:space="preserve">Pré-condições: </w:t>
+      </w:r>
+      <w:r>
+        <w:rPr>
+          <w:rFonts w:ascii="Microsoft JhengHei" w:eastAsia="Microsoft JhengHei" w:hAnsi="Microsoft JhengHei" w:cs="Arial"/>
+        </w:rPr>
+        <w:t>Estar previamente autenticado no sistema.</w:t>
+      </w:r>
+    </w:p>
+    <w:p>
+      <w:pPr>
+        <w:rPr>
+          <w:rFonts w:ascii="Microsoft JhengHei" w:eastAsia="Microsoft JhengHei" w:hAnsi="Microsoft JhengHei" w:cs="Arial"/>
+        </w:rPr>
+      </w:pPr>
+      <w:r>
+        <w:rPr>
+          <w:rFonts w:ascii="Microsoft JhengHei" w:eastAsia="Microsoft JhengHei" w:hAnsi="Microsoft JhengHei" w:cs="Arial"/>
+          <w:b/>
+        </w:rPr>
+        <w:t xml:space="preserve">Pós-condições: </w:t>
+      </w:r>
+      <w:r>
+        <w:rPr>
+          <w:rFonts w:ascii="Microsoft JhengHei" w:eastAsia="Microsoft JhengHei" w:hAnsi="Microsoft JhengHei" w:cs="Arial"/>
+        </w:rPr>
+        <w:t>Conseguir realizar a aprovação da limpeza especifica e edição dos dados na lista (tabela) de informações das limpezas</w:t>
+      </w:r>
+    </w:p>
+    <w:p>
+      <w:pPr>
+        <w:rPr>
+          <w:rFonts w:ascii="Microsoft JhengHei" w:eastAsia="Microsoft JhengHei" w:hAnsi="Microsoft JhengHei" w:cs="Arial"/>
+          <w:b/>
+        </w:rPr>
+      </w:pPr>
+      <w:r>
+        <w:rPr>
+          <w:rFonts w:ascii="Microsoft JhengHei" w:eastAsia="Microsoft JhengHei" w:hAnsi="Microsoft JhengHei" w:cs="Arial"/>
+          <w:b/>
+        </w:rPr>
+        <w:lastRenderedPageBreak/>
+        <w:t>Fluxo principal:</w:t>
+      </w:r>
+    </w:p>
+    <w:p>
+      <w:pPr>
+        <w:pStyle w:val="PargrafodaLista"/>
+        <w:numPr>
+          <w:ilvl w:val="0"/>
+          <w:numId w:val="28"/>
+        </w:numPr>
+        <w:rPr>
+          <w:rFonts w:ascii="Microsoft JhengHei" w:eastAsia="Microsoft JhengHei" w:hAnsi="Microsoft JhengHei" w:cs="Arial"/>
+          <w:b/>
+        </w:rPr>
+      </w:pPr>
+      <w:r>
+        <w:rPr>
+          <w:rFonts w:ascii="Microsoft JhengHei" w:eastAsia="Microsoft JhengHei" w:hAnsi="Microsoft JhengHei" w:cs="Arial"/>
+        </w:rPr>
+        <w:t xml:space="preserve">O ator seleciona um </w:t>
+      </w:r>
+      <w:r>
+        <w:rPr>
+          <w:rFonts w:ascii="Microsoft JhengHei" w:eastAsia="Microsoft JhengHei" w:hAnsi="Microsoft JhengHei" w:cs="Arial"/>
+        </w:rPr>
+        <w:t>carro</w:t>
+      </w:r>
+      <w:r>
+        <w:rPr>
+          <w:rFonts w:ascii="Microsoft JhengHei" w:eastAsia="Microsoft JhengHei" w:hAnsi="Microsoft JhengHei" w:cs="Arial"/>
+        </w:rPr>
+        <w:t xml:space="preserve"> específico no sistema.</w:t>
+      </w:r>
+    </w:p>
+    <w:p>
+      <w:pPr>
+        <w:pStyle w:val="PargrafodaLista"/>
+        <w:numPr>
+          <w:ilvl w:val="0"/>
+          <w:numId w:val="28"/>
+        </w:numPr>
+        <w:rPr>
+          <w:rFonts w:ascii="Microsoft JhengHei" w:eastAsia="Microsoft JhengHei" w:hAnsi="Microsoft JhengHei" w:cs="Arial"/>
+          <w:b/>
+        </w:rPr>
+      </w:pPr>
+      <w:r>
+        <w:rPr>
+          <w:rFonts w:ascii="Microsoft JhengHei" w:eastAsia="Microsoft JhengHei" w:hAnsi="Microsoft JhengHei" w:cs="Arial"/>
+        </w:rPr>
+        <w:t xml:space="preserve">Após selecionar um </w:t>
+      </w:r>
+      <w:r>
+        <w:rPr>
+          <w:rFonts w:ascii="Microsoft JhengHei" w:eastAsia="Microsoft JhengHei" w:hAnsi="Microsoft JhengHei" w:cs="Arial"/>
+        </w:rPr>
+        <w:t>carro</w:t>
+      </w:r>
+      <w:r>
+        <w:rPr>
+          <w:rFonts w:ascii="Microsoft JhengHei" w:eastAsia="Microsoft JhengHei" w:hAnsi="Microsoft JhengHei" w:cs="Arial"/>
+        </w:rPr>
+        <w:t>, o sistema exibe uma lista (tabela) com todas</w:t>
+      </w:r>
+      <w:r>
+        <w:rPr>
+          <w:rFonts w:ascii="Microsoft JhengHei" w:eastAsia="Microsoft JhengHei" w:hAnsi="Microsoft JhengHei" w:cs="Arial"/>
+        </w:rPr>
+        <w:t xml:space="preserve"> as informações pertinentes as limpezas marcadas.</w:t>
+      </w:r>
+    </w:p>
+    <w:p>
+      <w:pPr>
+        <w:pStyle w:val="PargrafodaLista"/>
+        <w:numPr>
+          <w:ilvl w:val="0"/>
+          <w:numId w:val="28"/>
+        </w:numPr>
+        <w:rPr>
+          <w:rFonts w:ascii="Microsoft JhengHei" w:eastAsia="Microsoft JhengHei" w:hAnsi="Microsoft JhengHei" w:cs="Arial"/>
+          <w:b/>
+        </w:rPr>
+      </w:pPr>
+      <w:r>
+        <w:rPr>
+          <w:rFonts w:ascii="Microsoft JhengHei" w:eastAsia="Microsoft JhengHei" w:hAnsi="Microsoft JhengHei" w:cs="Arial"/>
+        </w:rPr>
+        <w:t xml:space="preserve">O ator </w:t>
+      </w:r>
+      <w:r>
+        <w:rPr>
+          <w:rFonts w:ascii="Microsoft JhengHei" w:eastAsia="Microsoft JhengHei" w:hAnsi="Microsoft JhengHei" w:cs="Arial"/>
+        </w:rPr>
+        <w:t xml:space="preserve">escolhe </w:t>
+      </w:r>
+      <w:r>
+        <w:rPr>
+          <w:rFonts w:ascii="Microsoft JhengHei" w:eastAsia="Microsoft JhengHei" w:hAnsi="Microsoft JhengHei" w:cs="Arial"/>
+        </w:rPr>
+        <w:t>uma opção de aprovar a limpeza desejada.</w:t>
+      </w:r>
+    </w:p>
+    <w:p>
+      <w:pPr>
+        <w:pStyle w:val="PargrafodaLista"/>
+        <w:numPr>
+          <w:ilvl w:val="0"/>
+          <w:numId w:val="28"/>
+        </w:numPr>
+        <w:rPr>
+          <w:rFonts w:ascii="Microsoft JhengHei" w:eastAsia="Microsoft JhengHei" w:hAnsi="Microsoft JhengHei" w:cs="Arial"/>
+          <w:b/>
+        </w:rPr>
+      </w:pPr>
+      <w:r>
+        <w:rPr>
+          <w:rFonts w:ascii="Microsoft JhengHei" w:eastAsia="Microsoft JhengHei" w:hAnsi="Microsoft JhengHei" w:cs="Arial"/>
+        </w:rPr>
+        <w:t>O ator confirma a aprovação.</w:t>
+      </w:r>
+    </w:p>
+    <w:p>
+      <w:pPr>
+        <w:pStyle w:val="PargrafodaLista"/>
+        <w:numPr>
+          <w:ilvl w:val="0"/>
+          <w:numId w:val="28"/>
+        </w:numPr>
+        <w:rPr>
+          <w:rFonts w:ascii="Microsoft JhengHei" w:eastAsia="Microsoft JhengHei" w:hAnsi="Microsoft JhengHei" w:cs="Arial"/>
+          <w:b/>
+        </w:rPr>
+      </w:pPr>
+      <w:r>
+        <w:rPr>
+          <w:rFonts w:ascii="Microsoft JhengHei" w:eastAsia="Microsoft JhengHei" w:hAnsi="Microsoft JhengHei" w:cs="Arial"/>
+        </w:rPr>
+        <w:t>Fim do caso de uso</w:t>
+      </w:r>
+      <w:r>
+        <w:rPr>
+          <w:rFonts w:ascii="Microsoft JhengHei" w:eastAsia="Microsoft JhengHei" w:hAnsi="Microsoft JhengHei" w:cs="Arial"/>
+        </w:rPr>
+        <w:t>.</w:t>
+      </w:r>
     </w:p>
     <w:p>
       <w:pPr>
@@ -4185,8 +5666,9 @@
     </w:p>
     <w:sectPr>
       <w:headerReference w:type="default" r:id="rId9"/>
+      <w:footerReference w:type="default" r:id="rId10"/>
       <w:pgSz w:w="11906" w:h="16838"/>
-      <w:pgMar w:top="720" w:right="720" w:bottom="720" w:left="720" w:header="708" w:footer="708" w:gutter="0"/>
+      <w:pgMar w:top="720" w:right="720" w:bottom="720" w:left="720" w:header="708" w:footer="510" w:gutter="0"/>
       <w:cols w:space="708"/>
       <w:docGrid w:linePitch="360"/>
     </w:sectPr>
@@ -4217,6 +5699,37 @@
     </w:p>
   </w:endnote>
 </w:endnotes>
+</file>
+
+<file path=word/footer1.xml><?xml version="1.0" encoding="utf-8"?>
+<w:ftr xmlns:wpc="http://schemas.microsoft.com/office/word/2010/wordprocessingCanvas" xmlns:mc="http://schemas.openxmlformats.org/markup-compatibility/2006" xmlns:o="urn:schemas-microsoft-com:office:office" xmlns:r="http://schemas.openxmlformats.org/officeDocument/2006/relationships" xmlns:m="http://schemas.openxmlformats.org/officeDocument/2006/math" xmlns:v="urn:schemas-microsoft-com:vml" xmlns:wp14="http://schemas.microsoft.com/office/word/2010/wordprocessingDrawing" xmlns:wp="http://schemas.openxmlformats.org/drawingml/2006/wordprocessingDrawing" xmlns:w10="urn:schemas-microsoft-com:office:word" xmlns:w="http://schemas.openxmlformats.org/wordprocessingml/2006/main" xmlns:w14="http://schemas.microsoft.com/office/word/2010/wordml" xmlns:wpg="http://schemas.microsoft.com/office/word/2010/wordprocessingGroup" xmlns:wpi="http://schemas.microsoft.com/office/word/2010/wordprocessingInk" xmlns:wne="http://schemas.microsoft.com/office/word/2006/wordml" xmlns:wps="http://schemas.microsoft.com/office/word/2010/wordprocessingShape" mc:Ignorable="w14 wp14">
+  <w:p>
+    <w:pPr>
+      <w:pStyle w:val="Rodap"/>
+    </w:pPr>
+  </w:p>
+  <w:p>
+    <w:pPr>
+      <w:pStyle w:val="Rodap"/>
+    </w:pPr>
+    <w:r>
+      <w:t>Ricardo Henrique de Souza Concórdia – 462969</w:t>
+    </w:r>
+    <w:r>
+      <w:br/>
+      <w:t>Igor José Maia – 453025</w:t>
+    </w:r>
+    <w:r>
+      <w:br/>
+      <w:t>Lucas Góes Valle – 453046</w:t>
+    </w:r>
+  </w:p>
+  <w:p>
+    <w:pPr>
+      <w:pStyle w:val="Rodap"/>
+    </w:pPr>
+  </w:p>
+</w:ftr>
 </file>
 
 <file path=word/footnotes.xml><?xml version="1.0" encoding="utf-8"?>
@@ -4291,6 +5804,95 @@
 <file path=word/numbering.xml><?xml version="1.0" encoding="utf-8"?>
 <w:numbering xmlns:wpc="http://schemas.microsoft.com/office/word/2010/wordprocessingCanvas" xmlns:mc="http://schemas.openxmlformats.org/markup-compatibility/2006" xmlns:o="urn:schemas-microsoft-com:office:office" xmlns:r="http://schemas.openxmlformats.org/officeDocument/2006/relationships" xmlns:m="http://schemas.openxmlformats.org/officeDocument/2006/math" xmlns:v="urn:schemas-microsoft-com:vml" xmlns:wp14="http://schemas.microsoft.com/office/word/2010/wordprocessingDrawing" xmlns:wp="http://schemas.openxmlformats.org/drawingml/2006/wordprocessingDrawing" xmlns:w10="urn:schemas-microsoft-com:office:word" xmlns:w="http://schemas.openxmlformats.org/wordprocessingml/2006/main" xmlns:w14="http://schemas.microsoft.com/office/word/2010/wordml" xmlns:wpg="http://schemas.microsoft.com/office/word/2010/wordprocessingGroup" xmlns:wpi="http://schemas.microsoft.com/office/word/2010/wordprocessingInk" xmlns:wne="http://schemas.microsoft.com/office/word/2006/wordml" xmlns:wps="http://schemas.microsoft.com/office/word/2010/wordprocessingShape" mc:Ignorable="w14 wp14">
   <w:abstractNum w:abstractNumId="0">
+    <w:nsid w:val="015E12AA"/>
+    <w:multiLevelType w:val="hybridMultilevel"/>
+    <w:tmpl w:val="4072C5D2"/>
+    <w:lvl w:ilvl="0" w:tplc="0416000F">
+      <w:start w:val="1"/>
+      <w:numFmt w:val="decimal"/>
+      <w:lvlText w:val="%1."/>
+      <w:lvlJc w:val="left"/>
+      <w:pPr>
+        <w:ind w:left="720" w:hanging="360"/>
+      </w:pPr>
+      <w:rPr>
+        <w:rFonts w:hint="default"/>
+      </w:rPr>
+    </w:lvl>
+    <w:lvl w:ilvl="1" w:tplc="04160019" w:tentative="1">
+      <w:start w:val="1"/>
+      <w:numFmt w:val="lowerLetter"/>
+      <w:lvlText w:val="%2."/>
+      <w:lvlJc w:val="left"/>
+      <w:pPr>
+        <w:ind w:left="1440" w:hanging="360"/>
+      </w:pPr>
+    </w:lvl>
+    <w:lvl w:ilvl="2" w:tplc="0416001B" w:tentative="1">
+      <w:start w:val="1"/>
+      <w:numFmt w:val="lowerRoman"/>
+      <w:lvlText w:val="%3."/>
+      <w:lvlJc w:val="right"/>
+      <w:pPr>
+        <w:ind w:left="2160" w:hanging="180"/>
+      </w:pPr>
+    </w:lvl>
+    <w:lvl w:ilvl="3" w:tplc="0416000F" w:tentative="1">
+      <w:start w:val="1"/>
+      <w:numFmt w:val="decimal"/>
+      <w:lvlText w:val="%4."/>
+      <w:lvlJc w:val="left"/>
+      <w:pPr>
+        <w:ind w:left="2880" w:hanging="360"/>
+      </w:pPr>
+    </w:lvl>
+    <w:lvl w:ilvl="4" w:tplc="04160019" w:tentative="1">
+      <w:start w:val="1"/>
+      <w:numFmt w:val="lowerLetter"/>
+      <w:lvlText w:val="%5."/>
+      <w:lvlJc w:val="left"/>
+      <w:pPr>
+        <w:ind w:left="3600" w:hanging="360"/>
+      </w:pPr>
+    </w:lvl>
+    <w:lvl w:ilvl="5" w:tplc="0416001B" w:tentative="1">
+      <w:start w:val="1"/>
+      <w:numFmt w:val="lowerRoman"/>
+      <w:lvlText w:val="%6."/>
+      <w:lvlJc w:val="right"/>
+      <w:pPr>
+        <w:ind w:left="4320" w:hanging="180"/>
+      </w:pPr>
+    </w:lvl>
+    <w:lvl w:ilvl="6" w:tplc="0416000F" w:tentative="1">
+      <w:start w:val="1"/>
+      <w:numFmt w:val="decimal"/>
+      <w:lvlText w:val="%7."/>
+      <w:lvlJc w:val="left"/>
+      <w:pPr>
+        <w:ind w:left="5040" w:hanging="360"/>
+      </w:pPr>
+    </w:lvl>
+    <w:lvl w:ilvl="7" w:tplc="04160019" w:tentative="1">
+      <w:start w:val="1"/>
+      <w:numFmt w:val="lowerLetter"/>
+      <w:lvlText w:val="%8."/>
+      <w:lvlJc w:val="left"/>
+      <w:pPr>
+        <w:ind w:left="5760" w:hanging="360"/>
+      </w:pPr>
+    </w:lvl>
+    <w:lvl w:ilvl="8" w:tplc="0416001B" w:tentative="1">
+      <w:start w:val="1"/>
+      <w:numFmt w:val="lowerRoman"/>
+      <w:lvlText w:val="%9."/>
+      <w:lvlJc w:val="right"/>
+      <w:pPr>
+        <w:ind w:left="6480" w:hanging="180"/>
+      </w:pPr>
+    </w:lvl>
+  </w:abstractNum>
+  <w:abstractNum w:abstractNumId="1">
     <w:nsid w:val="03910DA3"/>
     <w:multiLevelType w:val="hybridMultilevel"/>
     <w:tmpl w:val="9D822376"/>
@@ -4376,7 +5978,7 @@
       </w:pPr>
     </w:lvl>
   </w:abstractNum>
-  <w:abstractNum w:abstractNumId="1">
+  <w:abstractNum w:abstractNumId="2">
     <w:nsid w:val="03EC1B7A"/>
     <w:multiLevelType w:val="hybridMultilevel"/>
     <w:tmpl w:val="D17E8CC6"/>
@@ -4462,7 +6064,93 @@
       </w:pPr>
     </w:lvl>
   </w:abstractNum>
-  <w:abstractNum w:abstractNumId="2">
+  <w:abstractNum w:abstractNumId="3">
+    <w:nsid w:val="097617F9"/>
+    <w:multiLevelType w:val="hybridMultilevel"/>
+    <w:tmpl w:val="17824520"/>
+    <w:lvl w:ilvl="0" w:tplc="0416000F">
+      <w:start w:val="1"/>
+      <w:numFmt w:val="decimal"/>
+      <w:lvlText w:val="%1."/>
+      <w:lvlJc w:val="left"/>
+      <w:pPr>
+        <w:ind w:left="720" w:hanging="360"/>
+      </w:pPr>
+    </w:lvl>
+    <w:lvl w:ilvl="1" w:tplc="04160019" w:tentative="1">
+      <w:start w:val="1"/>
+      <w:numFmt w:val="lowerLetter"/>
+      <w:lvlText w:val="%2."/>
+      <w:lvlJc w:val="left"/>
+      <w:pPr>
+        <w:ind w:left="1440" w:hanging="360"/>
+      </w:pPr>
+    </w:lvl>
+    <w:lvl w:ilvl="2" w:tplc="0416001B" w:tentative="1">
+      <w:start w:val="1"/>
+      <w:numFmt w:val="lowerRoman"/>
+      <w:lvlText w:val="%3."/>
+      <w:lvlJc w:val="right"/>
+      <w:pPr>
+        <w:ind w:left="2160" w:hanging="180"/>
+      </w:pPr>
+    </w:lvl>
+    <w:lvl w:ilvl="3" w:tplc="0416000F" w:tentative="1">
+      <w:start w:val="1"/>
+      <w:numFmt w:val="decimal"/>
+      <w:lvlText w:val="%4."/>
+      <w:lvlJc w:val="left"/>
+      <w:pPr>
+        <w:ind w:left="2880" w:hanging="360"/>
+      </w:pPr>
+    </w:lvl>
+    <w:lvl w:ilvl="4" w:tplc="04160019" w:tentative="1">
+      <w:start w:val="1"/>
+      <w:numFmt w:val="lowerLetter"/>
+      <w:lvlText w:val="%5."/>
+      <w:lvlJc w:val="left"/>
+      <w:pPr>
+        <w:ind w:left="3600" w:hanging="360"/>
+      </w:pPr>
+    </w:lvl>
+    <w:lvl w:ilvl="5" w:tplc="0416001B" w:tentative="1">
+      <w:start w:val="1"/>
+      <w:numFmt w:val="lowerRoman"/>
+      <w:lvlText w:val="%6."/>
+      <w:lvlJc w:val="right"/>
+      <w:pPr>
+        <w:ind w:left="4320" w:hanging="180"/>
+      </w:pPr>
+    </w:lvl>
+    <w:lvl w:ilvl="6" w:tplc="0416000F" w:tentative="1">
+      <w:start w:val="1"/>
+      <w:numFmt w:val="decimal"/>
+      <w:lvlText w:val="%7."/>
+      <w:lvlJc w:val="left"/>
+      <w:pPr>
+        <w:ind w:left="5040" w:hanging="360"/>
+      </w:pPr>
+    </w:lvl>
+    <w:lvl w:ilvl="7" w:tplc="04160019" w:tentative="1">
+      <w:start w:val="1"/>
+      <w:numFmt w:val="lowerLetter"/>
+      <w:lvlText w:val="%8."/>
+      <w:lvlJc w:val="left"/>
+      <w:pPr>
+        <w:ind w:left="5760" w:hanging="360"/>
+      </w:pPr>
+    </w:lvl>
+    <w:lvl w:ilvl="8" w:tplc="0416001B" w:tentative="1">
+      <w:start w:val="1"/>
+      <w:numFmt w:val="lowerRoman"/>
+      <w:lvlText w:val="%9."/>
+      <w:lvlJc w:val="right"/>
+      <w:pPr>
+        <w:ind w:left="6480" w:hanging="180"/>
+      </w:pPr>
+    </w:lvl>
+  </w:abstractNum>
+  <w:abstractNum w:abstractNumId="4">
     <w:nsid w:val="0B3E0A80"/>
     <w:multiLevelType w:val="hybridMultilevel"/>
     <w:tmpl w:val="1C8215F2"/>
@@ -4548,7 +6236,93 @@
       </w:pPr>
     </w:lvl>
   </w:abstractNum>
-  <w:abstractNum w:abstractNumId="3">
+  <w:abstractNum w:abstractNumId="5">
+    <w:nsid w:val="0BF61613"/>
+    <w:multiLevelType w:val="hybridMultilevel"/>
+    <w:tmpl w:val="17824520"/>
+    <w:lvl w:ilvl="0" w:tplc="0416000F">
+      <w:start w:val="1"/>
+      <w:numFmt w:val="decimal"/>
+      <w:lvlText w:val="%1."/>
+      <w:lvlJc w:val="left"/>
+      <w:pPr>
+        <w:ind w:left="720" w:hanging="360"/>
+      </w:pPr>
+    </w:lvl>
+    <w:lvl w:ilvl="1" w:tplc="04160019" w:tentative="1">
+      <w:start w:val="1"/>
+      <w:numFmt w:val="lowerLetter"/>
+      <w:lvlText w:val="%2."/>
+      <w:lvlJc w:val="left"/>
+      <w:pPr>
+        <w:ind w:left="1440" w:hanging="360"/>
+      </w:pPr>
+    </w:lvl>
+    <w:lvl w:ilvl="2" w:tplc="0416001B" w:tentative="1">
+      <w:start w:val="1"/>
+      <w:numFmt w:val="lowerRoman"/>
+      <w:lvlText w:val="%3."/>
+      <w:lvlJc w:val="right"/>
+      <w:pPr>
+        <w:ind w:left="2160" w:hanging="180"/>
+      </w:pPr>
+    </w:lvl>
+    <w:lvl w:ilvl="3" w:tplc="0416000F" w:tentative="1">
+      <w:start w:val="1"/>
+      <w:numFmt w:val="decimal"/>
+      <w:lvlText w:val="%4."/>
+      <w:lvlJc w:val="left"/>
+      <w:pPr>
+        <w:ind w:left="2880" w:hanging="360"/>
+      </w:pPr>
+    </w:lvl>
+    <w:lvl w:ilvl="4" w:tplc="04160019" w:tentative="1">
+      <w:start w:val="1"/>
+      <w:numFmt w:val="lowerLetter"/>
+      <w:lvlText w:val="%5."/>
+      <w:lvlJc w:val="left"/>
+      <w:pPr>
+        <w:ind w:left="3600" w:hanging="360"/>
+      </w:pPr>
+    </w:lvl>
+    <w:lvl w:ilvl="5" w:tplc="0416001B" w:tentative="1">
+      <w:start w:val="1"/>
+      <w:numFmt w:val="lowerRoman"/>
+      <w:lvlText w:val="%6."/>
+      <w:lvlJc w:val="right"/>
+      <w:pPr>
+        <w:ind w:left="4320" w:hanging="180"/>
+      </w:pPr>
+    </w:lvl>
+    <w:lvl w:ilvl="6" w:tplc="0416000F" w:tentative="1">
+      <w:start w:val="1"/>
+      <w:numFmt w:val="decimal"/>
+      <w:lvlText w:val="%7."/>
+      <w:lvlJc w:val="left"/>
+      <w:pPr>
+        <w:ind w:left="5040" w:hanging="360"/>
+      </w:pPr>
+    </w:lvl>
+    <w:lvl w:ilvl="7" w:tplc="04160019" w:tentative="1">
+      <w:start w:val="1"/>
+      <w:numFmt w:val="lowerLetter"/>
+      <w:lvlText w:val="%8."/>
+      <w:lvlJc w:val="left"/>
+      <w:pPr>
+        <w:ind w:left="5760" w:hanging="360"/>
+      </w:pPr>
+    </w:lvl>
+    <w:lvl w:ilvl="8" w:tplc="0416001B" w:tentative="1">
+      <w:start w:val="1"/>
+      <w:numFmt w:val="lowerRoman"/>
+      <w:lvlText w:val="%9."/>
+      <w:lvlJc w:val="right"/>
+      <w:pPr>
+        <w:ind w:left="6480" w:hanging="180"/>
+      </w:pPr>
+    </w:lvl>
+  </w:abstractNum>
+  <w:abstractNum w:abstractNumId="6">
     <w:nsid w:val="0C3A4A73"/>
     <w:multiLevelType w:val="hybridMultilevel"/>
     <w:tmpl w:val="E906219E"/>
@@ -4634,7 +6408,7 @@
       </w:pPr>
     </w:lvl>
   </w:abstractNum>
-  <w:abstractNum w:abstractNumId="4">
+  <w:abstractNum w:abstractNumId="7">
     <w:nsid w:val="14687E53"/>
     <w:multiLevelType w:val="hybridMultilevel"/>
     <w:tmpl w:val="F1641494"/>
@@ -4720,7 +6494,7 @@
       </w:pPr>
     </w:lvl>
   </w:abstractNum>
-  <w:abstractNum w:abstractNumId="5">
+  <w:abstractNum w:abstractNumId="8">
     <w:nsid w:val="24174F8E"/>
     <w:multiLevelType w:val="hybridMultilevel"/>
     <w:tmpl w:val="527A6B18"/>
@@ -4806,7 +6580,186 @@
       </w:pPr>
     </w:lvl>
   </w:abstractNum>
-  <w:abstractNum w:abstractNumId="6">
+  <w:abstractNum w:abstractNumId="9">
+    <w:nsid w:val="2DA71986"/>
+    <w:multiLevelType w:val="hybridMultilevel"/>
+    <w:tmpl w:val="6D24817A"/>
+    <w:lvl w:ilvl="0" w:tplc="0416000F">
+      <w:start w:val="1"/>
+      <w:numFmt w:val="decimal"/>
+      <w:lvlText w:val="%1."/>
+      <w:lvlJc w:val="left"/>
+      <w:pPr>
+        <w:ind w:left="720" w:hanging="360"/>
+      </w:pPr>
+      <w:rPr>
+        <w:rFonts w:hint="default"/>
+      </w:rPr>
+    </w:lvl>
+    <w:lvl w:ilvl="1" w:tplc="04160019" w:tentative="1">
+      <w:start w:val="1"/>
+      <w:numFmt w:val="lowerLetter"/>
+      <w:lvlText w:val="%2."/>
+      <w:lvlJc w:val="left"/>
+      <w:pPr>
+        <w:ind w:left="1440" w:hanging="360"/>
+      </w:pPr>
+    </w:lvl>
+    <w:lvl w:ilvl="2" w:tplc="0416001B" w:tentative="1">
+      <w:start w:val="1"/>
+      <w:numFmt w:val="lowerRoman"/>
+      <w:lvlText w:val="%3."/>
+      <w:lvlJc w:val="right"/>
+      <w:pPr>
+        <w:ind w:left="2160" w:hanging="180"/>
+      </w:pPr>
+    </w:lvl>
+    <w:lvl w:ilvl="3" w:tplc="0416000F" w:tentative="1">
+      <w:start w:val="1"/>
+      <w:numFmt w:val="decimal"/>
+      <w:lvlText w:val="%4."/>
+      <w:lvlJc w:val="left"/>
+      <w:pPr>
+        <w:ind w:left="2880" w:hanging="360"/>
+      </w:pPr>
+    </w:lvl>
+    <w:lvl w:ilvl="4" w:tplc="04160019" w:tentative="1">
+      <w:start w:val="1"/>
+      <w:numFmt w:val="lowerLetter"/>
+      <w:lvlText w:val="%5."/>
+      <w:lvlJc w:val="left"/>
+      <w:pPr>
+        <w:ind w:left="3600" w:hanging="360"/>
+      </w:pPr>
+    </w:lvl>
+    <w:lvl w:ilvl="5" w:tplc="0416001B" w:tentative="1">
+      <w:start w:val="1"/>
+      <w:numFmt w:val="lowerRoman"/>
+      <w:lvlText w:val="%6."/>
+      <w:lvlJc w:val="right"/>
+      <w:pPr>
+        <w:ind w:left="4320" w:hanging="180"/>
+      </w:pPr>
+    </w:lvl>
+    <w:lvl w:ilvl="6" w:tplc="0416000F" w:tentative="1">
+      <w:start w:val="1"/>
+      <w:numFmt w:val="decimal"/>
+      <w:lvlText w:val="%7."/>
+      <w:lvlJc w:val="left"/>
+      <w:pPr>
+        <w:ind w:left="5040" w:hanging="360"/>
+      </w:pPr>
+    </w:lvl>
+    <w:lvl w:ilvl="7" w:tplc="04160019" w:tentative="1">
+      <w:start w:val="1"/>
+      <w:numFmt w:val="lowerLetter"/>
+      <w:lvlText w:val="%8."/>
+      <w:lvlJc w:val="left"/>
+      <w:pPr>
+        <w:ind w:left="5760" w:hanging="360"/>
+      </w:pPr>
+    </w:lvl>
+    <w:lvl w:ilvl="8" w:tplc="0416001B" w:tentative="1">
+      <w:start w:val="1"/>
+      <w:numFmt w:val="lowerRoman"/>
+      <w:lvlText w:val="%9."/>
+      <w:lvlJc w:val="right"/>
+      <w:pPr>
+        <w:ind w:left="6480" w:hanging="180"/>
+      </w:pPr>
+    </w:lvl>
+  </w:abstractNum>
+  <w:abstractNum w:abstractNumId="10">
+    <w:nsid w:val="3114057C"/>
+    <w:multiLevelType w:val="hybridMultilevel"/>
+    <w:tmpl w:val="D402E5D2"/>
+    <w:lvl w:ilvl="0" w:tplc="0416000F">
+      <w:start w:val="1"/>
+      <w:numFmt w:val="decimal"/>
+      <w:lvlText w:val="%1."/>
+      <w:lvlJc w:val="left"/>
+      <w:pPr>
+        <w:ind w:left="720" w:hanging="360"/>
+      </w:pPr>
+      <w:rPr>
+        <w:rFonts w:hint="default"/>
+        <w:b w:val="0"/>
+      </w:rPr>
+    </w:lvl>
+    <w:lvl w:ilvl="1" w:tplc="04160019" w:tentative="1">
+      <w:start w:val="1"/>
+      <w:numFmt w:val="lowerLetter"/>
+      <w:lvlText w:val="%2."/>
+      <w:lvlJc w:val="left"/>
+      <w:pPr>
+        <w:ind w:left="1440" w:hanging="360"/>
+      </w:pPr>
+    </w:lvl>
+    <w:lvl w:ilvl="2" w:tplc="0416001B" w:tentative="1">
+      <w:start w:val="1"/>
+      <w:numFmt w:val="lowerRoman"/>
+      <w:lvlText w:val="%3."/>
+      <w:lvlJc w:val="right"/>
+      <w:pPr>
+        <w:ind w:left="2160" w:hanging="180"/>
+      </w:pPr>
+    </w:lvl>
+    <w:lvl w:ilvl="3" w:tplc="0416000F" w:tentative="1">
+      <w:start w:val="1"/>
+      <w:numFmt w:val="decimal"/>
+      <w:lvlText w:val="%4."/>
+      <w:lvlJc w:val="left"/>
+      <w:pPr>
+        <w:ind w:left="2880" w:hanging="360"/>
+      </w:pPr>
+    </w:lvl>
+    <w:lvl w:ilvl="4" w:tplc="04160019" w:tentative="1">
+      <w:start w:val="1"/>
+      <w:numFmt w:val="lowerLetter"/>
+      <w:lvlText w:val="%5."/>
+      <w:lvlJc w:val="left"/>
+      <w:pPr>
+        <w:ind w:left="3600" w:hanging="360"/>
+      </w:pPr>
+    </w:lvl>
+    <w:lvl w:ilvl="5" w:tplc="0416001B" w:tentative="1">
+      <w:start w:val="1"/>
+      <w:numFmt w:val="lowerRoman"/>
+      <w:lvlText w:val="%6."/>
+      <w:lvlJc w:val="right"/>
+      <w:pPr>
+        <w:ind w:left="4320" w:hanging="180"/>
+      </w:pPr>
+    </w:lvl>
+    <w:lvl w:ilvl="6" w:tplc="0416000F" w:tentative="1">
+      <w:start w:val="1"/>
+      <w:numFmt w:val="decimal"/>
+      <w:lvlText w:val="%7."/>
+      <w:lvlJc w:val="left"/>
+      <w:pPr>
+        <w:ind w:left="5040" w:hanging="360"/>
+      </w:pPr>
+    </w:lvl>
+    <w:lvl w:ilvl="7" w:tplc="04160019" w:tentative="1">
+      <w:start w:val="1"/>
+      <w:numFmt w:val="lowerLetter"/>
+      <w:lvlText w:val="%8."/>
+      <w:lvlJc w:val="left"/>
+      <w:pPr>
+        <w:ind w:left="5760" w:hanging="360"/>
+      </w:pPr>
+    </w:lvl>
+    <w:lvl w:ilvl="8" w:tplc="0416001B" w:tentative="1">
+      <w:start w:val="1"/>
+      <w:numFmt w:val="lowerRoman"/>
+      <w:lvlText w:val="%9."/>
+      <w:lvlJc w:val="right"/>
+      <w:pPr>
+        <w:ind w:left="6480" w:hanging="180"/>
+      </w:pPr>
+    </w:lvl>
+  </w:abstractNum>
+  <w:abstractNum w:abstractNumId="11">
     <w:nsid w:val="33DA5F02"/>
     <w:multiLevelType w:val="hybridMultilevel"/>
     <w:tmpl w:val="527A6B18"/>
@@ -4892,7 +6845,7 @@
       </w:pPr>
     </w:lvl>
   </w:abstractNum>
-  <w:abstractNum w:abstractNumId="7">
+  <w:abstractNum w:abstractNumId="12">
     <w:nsid w:val="38083FB8"/>
     <w:multiLevelType w:val="hybridMultilevel"/>
     <w:tmpl w:val="527A6B18"/>
@@ -4978,7 +6931,273 @@
       </w:pPr>
     </w:lvl>
   </w:abstractNum>
-  <w:abstractNum w:abstractNumId="8">
+  <w:abstractNum w:abstractNumId="13">
+    <w:nsid w:val="38E5793A"/>
+    <w:multiLevelType w:val="hybridMultilevel"/>
+    <w:tmpl w:val="17824520"/>
+    <w:lvl w:ilvl="0" w:tplc="0416000F">
+      <w:start w:val="1"/>
+      <w:numFmt w:val="decimal"/>
+      <w:lvlText w:val="%1."/>
+      <w:lvlJc w:val="left"/>
+      <w:pPr>
+        <w:ind w:left="720" w:hanging="360"/>
+      </w:pPr>
+    </w:lvl>
+    <w:lvl w:ilvl="1" w:tplc="04160019" w:tentative="1">
+      <w:start w:val="1"/>
+      <w:numFmt w:val="lowerLetter"/>
+      <w:lvlText w:val="%2."/>
+      <w:lvlJc w:val="left"/>
+      <w:pPr>
+        <w:ind w:left="1440" w:hanging="360"/>
+      </w:pPr>
+    </w:lvl>
+    <w:lvl w:ilvl="2" w:tplc="0416001B" w:tentative="1">
+      <w:start w:val="1"/>
+      <w:numFmt w:val="lowerRoman"/>
+      <w:lvlText w:val="%3."/>
+      <w:lvlJc w:val="right"/>
+      <w:pPr>
+        <w:ind w:left="2160" w:hanging="180"/>
+      </w:pPr>
+    </w:lvl>
+    <w:lvl w:ilvl="3" w:tplc="0416000F" w:tentative="1">
+      <w:start w:val="1"/>
+      <w:numFmt w:val="decimal"/>
+      <w:lvlText w:val="%4."/>
+      <w:lvlJc w:val="left"/>
+      <w:pPr>
+        <w:ind w:left="2880" w:hanging="360"/>
+      </w:pPr>
+    </w:lvl>
+    <w:lvl w:ilvl="4" w:tplc="04160019" w:tentative="1">
+      <w:start w:val="1"/>
+      <w:numFmt w:val="lowerLetter"/>
+      <w:lvlText w:val="%5."/>
+      <w:lvlJc w:val="left"/>
+      <w:pPr>
+        <w:ind w:left="3600" w:hanging="360"/>
+      </w:pPr>
+    </w:lvl>
+    <w:lvl w:ilvl="5" w:tplc="0416001B" w:tentative="1">
+      <w:start w:val="1"/>
+      <w:numFmt w:val="lowerRoman"/>
+      <w:lvlText w:val="%6."/>
+      <w:lvlJc w:val="right"/>
+      <w:pPr>
+        <w:ind w:left="4320" w:hanging="180"/>
+      </w:pPr>
+    </w:lvl>
+    <w:lvl w:ilvl="6" w:tplc="0416000F" w:tentative="1">
+      <w:start w:val="1"/>
+      <w:numFmt w:val="decimal"/>
+      <w:lvlText w:val="%7."/>
+      <w:lvlJc w:val="left"/>
+      <w:pPr>
+        <w:ind w:left="5040" w:hanging="360"/>
+      </w:pPr>
+    </w:lvl>
+    <w:lvl w:ilvl="7" w:tplc="04160019" w:tentative="1">
+      <w:start w:val="1"/>
+      <w:numFmt w:val="lowerLetter"/>
+      <w:lvlText w:val="%8."/>
+      <w:lvlJc w:val="left"/>
+      <w:pPr>
+        <w:ind w:left="5760" w:hanging="360"/>
+      </w:pPr>
+    </w:lvl>
+    <w:lvl w:ilvl="8" w:tplc="0416001B" w:tentative="1">
+      <w:start w:val="1"/>
+      <w:numFmt w:val="lowerRoman"/>
+      <w:lvlText w:val="%9."/>
+      <w:lvlJc w:val="right"/>
+      <w:pPr>
+        <w:ind w:left="6480" w:hanging="180"/>
+      </w:pPr>
+    </w:lvl>
+  </w:abstractNum>
+  <w:abstractNum w:abstractNumId="14">
+    <w:nsid w:val="3DAF117F"/>
+    <w:multiLevelType w:val="hybridMultilevel"/>
+    <w:tmpl w:val="F53222F2"/>
+    <w:lvl w:ilvl="0" w:tplc="0416000F">
+      <w:start w:val="1"/>
+      <w:numFmt w:val="decimal"/>
+      <w:lvlText w:val="%1."/>
+      <w:lvlJc w:val="left"/>
+      <w:pPr>
+        <w:ind w:left="720" w:hanging="360"/>
+      </w:pPr>
+      <w:rPr>
+        <w:rFonts w:hint="default"/>
+        <w:b w:val="0"/>
+      </w:rPr>
+    </w:lvl>
+    <w:lvl w:ilvl="1" w:tplc="04160019" w:tentative="1">
+      <w:start w:val="1"/>
+      <w:numFmt w:val="lowerLetter"/>
+      <w:lvlText w:val="%2."/>
+      <w:lvlJc w:val="left"/>
+      <w:pPr>
+        <w:ind w:left="1440" w:hanging="360"/>
+      </w:pPr>
+    </w:lvl>
+    <w:lvl w:ilvl="2" w:tplc="0416001B" w:tentative="1">
+      <w:start w:val="1"/>
+      <w:numFmt w:val="lowerRoman"/>
+      <w:lvlText w:val="%3."/>
+      <w:lvlJc w:val="right"/>
+      <w:pPr>
+        <w:ind w:left="2160" w:hanging="180"/>
+      </w:pPr>
+    </w:lvl>
+    <w:lvl w:ilvl="3" w:tplc="0416000F" w:tentative="1">
+      <w:start w:val="1"/>
+      <w:numFmt w:val="decimal"/>
+      <w:lvlText w:val="%4."/>
+      <w:lvlJc w:val="left"/>
+      <w:pPr>
+        <w:ind w:left="2880" w:hanging="360"/>
+      </w:pPr>
+    </w:lvl>
+    <w:lvl w:ilvl="4" w:tplc="04160019" w:tentative="1">
+      <w:start w:val="1"/>
+      <w:numFmt w:val="lowerLetter"/>
+      <w:lvlText w:val="%5."/>
+      <w:lvlJc w:val="left"/>
+      <w:pPr>
+        <w:ind w:left="3600" w:hanging="360"/>
+      </w:pPr>
+    </w:lvl>
+    <w:lvl w:ilvl="5" w:tplc="0416001B" w:tentative="1">
+      <w:start w:val="1"/>
+      <w:numFmt w:val="lowerRoman"/>
+      <w:lvlText w:val="%6."/>
+      <w:lvlJc w:val="right"/>
+      <w:pPr>
+        <w:ind w:left="4320" w:hanging="180"/>
+      </w:pPr>
+    </w:lvl>
+    <w:lvl w:ilvl="6" w:tplc="0416000F" w:tentative="1">
+      <w:start w:val="1"/>
+      <w:numFmt w:val="decimal"/>
+      <w:lvlText w:val="%7."/>
+      <w:lvlJc w:val="left"/>
+      <w:pPr>
+        <w:ind w:left="5040" w:hanging="360"/>
+      </w:pPr>
+    </w:lvl>
+    <w:lvl w:ilvl="7" w:tplc="04160019" w:tentative="1">
+      <w:start w:val="1"/>
+      <w:numFmt w:val="lowerLetter"/>
+      <w:lvlText w:val="%8."/>
+      <w:lvlJc w:val="left"/>
+      <w:pPr>
+        <w:ind w:left="5760" w:hanging="360"/>
+      </w:pPr>
+    </w:lvl>
+    <w:lvl w:ilvl="8" w:tplc="0416001B" w:tentative="1">
+      <w:start w:val="1"/>
+      <w:numFmt w:val="lowerRoman"/>
+      <w:lvlText w:val="%9."/>
+      <w:lvlJc w:val="right"/>
+      <w:pPr>
+        <w:ind w:left="6480" w:hanging="180"/>
+      </w:pPr>
+    </w:lvl>
+  </w:abstractNum>
+  <w:abstractNum w:abstractNumId="15">
+    <w:nsid w:val="41EE0F33"/>
+    <w:multiLevelType w:val="hybridMultilevel"/>
+    <w:tmpl w:val="12D60AEC"/>
+    <w:lvl w:ilvl="0" w:tplc="0416000F">
+      <w:start w:val="1"/>
+      <w:numFmt w:val="decimal"/>
+      <w:lvlText w:val="%1."/>
+      <w:lvlJc w:val="left"/>
+      <w:pPr>
+        <w:ind w:left="720" w:hanging="360"/>
+      </w:pPr>
+      <w:rPr>
+        <w:rFonts w:hint="default"/>
+        <w:b w:val="0"/>
+      </w:rPr>
+    </w:lvl>
+    <w:lvl w:ilvl="1" w:tplc="04160019" w:tentative="1">
+      <w:start w:val="1"/>
+      <w:numFmt w:val="lowerLetter"/>
+      <w:lvlText w:val="%2."/>
+      <w:lvlJc w:val="left"/>
+      <w:pPr>
+        <w:ind w:left="1440" w:hanging="360"/>
+      </w:pPr>
+    </w:lvl>
+    <w:lvl w:ilvl="2" w:tplc="0416001B" w:tentative="1">
+      <w:start w:val="1"/>
+      <w:numFmt w:val="lowerRoman"/>
+      <w:lvlText w:val="%3."/>
+      <w:lvlJc w:val="right"/>
+      <w:pPr>
+        <w:ind w:left="2160" w:hanging="180"/>
+      </w:pPr>
+    </w:lvl>
+    <w:lvl w:ilvl="3" w:tplc="0416000F" w:tentative="1">
+      <w:start w:val="1"/>
+      <w:numFmt w:val="decimal"/>
+      <w:lvlText w:val="%4."/>
+      <w:lvlJc w:val="left"/>
+      <w:pPr>
+        <w:ind w:left="2880" w:hanging="360"/>
+      </w:pPr>
+    </w:lvl>
+    <w:lvl w:ilvl="4" w:tplc="04160019" w:tentative="1">
+      <w:start w:val="1"/>
+      <w:numFmt w:val="lowerLetter"/>
+      <w:lvlText w:val="%5."/>
+      <w:lvlJc w:val="left"/>
+      <w:pPr>
+        <w:ind w:left="3600" w:hanging="360"/>
+      </w:pPr>
+    </w:lvl>
+    <w:lvl w:ilvl="5" w:tplc="0416001B" w:tentative="1">
+      <w:start w:val="1"/>
+      <w:numFmt w:val="lowerRoman"/>
+      <w:lvlText w:val="%6."/>
+      <w:lvlJc w:val="right"/>
+      <w:pPr>
+        <w:ind w:left="4320" w:hanging="180"/>
+      </w:pPr>
+    </w:lvl>
+    <w:lvl w:ilvl="6" w:tplc="0416000F" w:tentative="1">
+      <w:start w:val="1"/>
+      <w:numFmt w:val="decimal"/>
+      <w:lvlText w:val="%7."/>
+      <w:lvlJc w:val="left"/>
+      <w:pPr>
+        <w:ind w:left="5040" w:hanging="360"/>
+      </w:pPr>
+    </w:lvl>
+    <w:lvl w:ilvl="7" w:tplc="04160019" w:tentative="1">
+      <w:start w:val="1"/>
+      <w:numFmt w:val="lowerLetter"/>
+      <w:lvlText w:val="%8."/>
+      <w:lvlJc w:val="left"/>
+      <w:pPr>
+        <w:ind w:left="5760" w:hanging="360"/>
+      </w:pPr>
+    </w:lvl>
+    <w:lvl w:ilvl="8" w:tplc="0416001B" w:tentative="1">
+      <w:start w:val="1"/>
+      <w:numFmt w:val="lowerRoman"/>
+      <w:lvlText w:val="%9."/>
+      <w:lvlJc w:val="right"/>
+      <w:pPr>
+        <w:ind w:left="6480" w:hanging="180"/>
+      </w:pPr>
+    </w:lvl>
+  </w:abstractNum>
+  <w:abstractNum w:abstractNumId="16">
     <w:nsid w:val="497002C2"/>
     <w:multiLevelType w:val="hybridMultilevel"/>
     <w:tmpl w:val="24EA9A5A"/>
@@ -5064,7 +7283,186 @@
       </w:pPr>
     </w:lvl>
   </w:abstractNum>
-  <w:abstractNum w:abstractNumId="9">
+  <w:abstractNum w:abstractNumId="17">
+    <w:nsid w:val="499105A1"/>
+    <w:multiLevelType w:val="hybridMultilevel"/>
+    <w:tmpl w:val="F0BCDB32"/>
+    <w:lvl w:ilvl="0" w:tplc="0416000F">
+      <w:start w:val="1"/>
+      <w:numFmt w:val="decimal"/>
+      <w:lvlText w:val="%1."/>
+      <w:lvlJc w:val="left"/>
+      <w:pPr>
+        <w:ind w:left="720" w:hanging="360"/>
+      </w:pPr>
+      <w:rPr>
+        <w:rFonts w:hint="default"/>
+      </w:rPr>
+    </w:lvl>
+    <w:lvl w:ilvl="1" w:tplc="04160019" w:tentative="1">
+      <w:start w:val="1"/>
+      <w:numFmt w:val="lowerLetter"/>
+      <w:lvlText w:val="%2."/>
+      <w:lvlJc w:val="left"/>
+      <w:pPr>
+        <w:ind w:left="1440" w:hanging="360"/>
+      </w:pPr>
+    </w:lvl>
+    <w:lvl w:ilvl="2" w:tplc="0416001B" w:tentative="1">
+      <w:start w:val="1"/>
+      <w:numFmt w:val="lowerRoman"/>
+      <w:lvlText w:val="%3."/>
+      <w:lvlJc w:val="right"/>
+      <w:pPr>
+        <w:ind w:left="2160" w:hanging="180"/>
+      </w:pPr>
+    </w:lvl>
+    <w:lvl w:ilvl="3" w:tplc="0416000F" w:tentative="1">
+      <w:start w:val="1"/>
+      <w:numFmt w:val="decimal"/>
+      <w:lvlText w:val="%4."/>
+      <w:lvlJc w:val="left"/>
+      <w:pPr>
+        <w:ind w:left="2880" w:hanging="360"/>
+      </w:pPr>
+    </w:lvl>
+    <w:lvl w:ilvl="4" w:tplc="04160019" w:tentative="1">
+      <w:start w:val="1"/>
+      <w:numFmt w:val="lowerLetter"/>
+      <w:lvlText w:val="%5."/>
+      <w:lvlJc w:val="left"/>
+      <w:pPr>
+        <w:ind w:left="3600" w:hanging="360"/>
+      </w:pPr>
+    </w:lvl>
+    <w:lvl w:ilvl="5" w:tplc="0416001B" w:tentative="1">
+      <w:start w:val="1"/>
+      <w:numFmt w:val="lowerRoman"/>
+      <w:lvlText w:val="%6."/>
+      <w:lvlJc w:val="right"/>
+      <w:pPr>
+        <w:ind w:left="4320" w:hanging="180"/>
+      </w:pPr>
+    </w:lvl>
+    <w:lvl w:ilvl="6" w:tplc="0416000F" w:tentative="1">
+      <w:start w:val="1"/>
+      <w:numFmt w:val="decimal"/>
+      <w:lvlText w:val="%7."/>
+      <w:lvlJc w:val="left"/>
+      <w:pPr>
+        <w:ind w:left="5040" w:hanging="360"/>
+      </w:pPr>
+    </w:lvl>
+    <w:lvl w:ilvl="7" w:tplc="04160019" w:tentative="1">
+      <w:start w:val="1"/>
+      <w:numFmt w:val="lowerLetter"/>
+      <w:lvlText w:val="%8."/>
+      <w:lvlJc w:val="left"/>
+      <w:pPr>
+        <w:ind w:left="5760" w:hanging="360"/>
+      </w:pPr>
+    </w:lvl>
+    <w:lvl w:ilvl="8" w:tplc="0416001B" w:tentative="1">
+      <w:start w:val="1"/>
+      <w:numFmt w:val="lowerRoman"/>
+      <w:lvlText w:val="%9."/>
+      <w:lvlJc w:val="right"/>
+      <w:pPr>
+        <w:ind w:left="6480" w:hanging="180"/>
+      </w:pPr>
+    </w:lvl>
+  </w:abstractNum>
+  <w:abstractNum w:abstractNumId="18">
+    <w:nsid w:val="4BEE3C53"/>
+    <w:multiLevelType w:val="hybridMultilevel"/>
+    <w:tmpl w:val="AFF84B88"/>
+    <w:lvl w:ilvl="0" w:tplc="0416000F">
+      <w:start w:val="1"/>
+      <w:numFmt w:val="decimal"/>
+      <w:lvlText w:val="%1."/>
+      <w:lvlJc w:val="left"/>
+      <w:pPr>
+        <w:ind w:left="720" w:hanging="360"/>
+      </w:pPr>
+      <w:rPr>
+        <w:rFonts w:hint="default"/>
+        <w:b w:val="0"/>
+      </w:rPr>
+    </w:lvl>
+    <w:lvl w:ilvl="1" w:tplc="04160019" w:tentative="1">
+      <w:start w:val="1"/>
+      <w:numFmt w:val="lowerLetter"/>
+      <w:lvlText w:val="%2."/>
+      <w:lvlJc w:val="left"/>
+      <w:pPr>
+        <w:ind w:left="1440" w:hanging="360"/>
+      </w:pPr>
+    </w:lvl>
+    <w:lvl w:ilvl="2" w:tplc="0416001B" w:tentative="1">
+      <w:start w:val="1"/>
+      <w:numFmt w:val="lowerRoman"/>
+      <w:lvlText w:val="%3."/>
+      <w:lvlJc w:val="right"/>
+      <w:pPr>
+        <w:ind w:left="2160" w:hanging="180"/>
+      </w:pPr>
+    </w:lvl>
+    <w:lvl w:ilvl="3" w:tplc="0416000F" w:tentative="1">
+      <w:start w:val="1"/>
+      <w:numFmt w:val="decimal"/>
+      <w:lvlText w:val="%4."/>
+      <w:lvlJc w:val="left"/>
+      <w:pPr>
+        <w:ind w:left="2880" w:hanging="360"/>
+      </w:pPr>
+    </w:lvl>
+    <w:lvl w:ilvl="4" w:tplc="04160019" w:tentative="1">
+      <w:start w:val="1"/>
+      <w:numFmt w:val="lowerLetter"/>
+      <w:lvlText w:val="%5."/>
+      <w:lvlJc w:val="left"/>
+      <w:pPr>
+        <w:ind w:left="3600" w:hanging="360"/>
+      </w:pPr>
+    </w:lvl>
+    <w:lvl w:ilvl="5" w:tplc="0416001B" w:tentative="1">
+      <w:start w:val="1"/>
+      <w:numFmt w:val="lowerRoman"/>
+      <w:lvlText w:val="%6."/>
+      <w:lvlJc w:val="right"/>
+      <w:pPr>
+        <w:ind w:left="4320" w:hanging="180"/>
+      </w:pPr>
+    </w:lvl>
+    <w:lvl w:ilvl="6" w:tplc="0416000F" w:tentative="1">
+      <w:start w:val="1"/>
+      <w:numFmt w:val="decimal"/>
+      <w:lvlText w:val="%7."/>
+      <w:lvlJc w:val="left"/>
+      <w:pPr>
+        <w:ind w:left="5040" w:hanging="360"/>
+      </w:pPr>
+    </w:lvl>
+    <w:lvl w:ilvl="7" w:tplc="04160019" w:tentative="1">
+      <w:start w:val="1"/>
+      <w:numFmt w:val="lowerLetter"/>
+      <w:lvlText w:val="%8."/>
+      <w:lvlJc w:val="left"/>
+      <w:pPr>
+        <w:ind w:left="5760" w:hanging="360"/>
+      </w:pPr>
+    </w:lvl>
+    <w:lvl w:ilvl="8" w:tplc="0416001B" w:tentative="1">
+      <w:start w:val="1"/>
+      <w:numFmt w:val="lowerRoman"/>
+      <w:lvlText w:val="%9."/>
+      <w:lvlJc w:val="right"/>
+      <w:pPr>
+        <w:ind w:left="6480" w:hanging="180"/>
+      </w:pPr>
+    </w:lvl>
+  </w:abstractNum>
+  <w:abstractNum w:abstractNumId="19">
     <w:nsid w:val="51707BAD"/>
     <w:multiLevelType w:val="hybridMultilevel"/>
     <w:tmpl w:val="17824520"/>
@@ -5150,7 +7548,7 @@
       </w:pPr>
     </w:lvl>
   </w:abstractNum>
-  <w:abstractNum w:abstractNumId="10">
+  <w:abstractNum w:abstractNumId="20">
     <w:nsid w:val="51DC20D4"/>
     <w:multiLevelType w:val="hybridMultilevel"/>
     <w:tmpl w:val="17824520"/>
@@ -5236,7 +7634,97 @@
       </w:pPr>
     </w:lvl>
   </w:abstractNum>
-  <w:abstractNum w:abstractNumId="11">
+  <w:abstractNum w:abstractNumId="21">
+    <w:nsid w:val="54743A62"/>
+    <w:multiLevelType w:val="hybridMultilevel"/>
+    <w:tmpl w:val="23C20AAC"/>
+    <w:lvl w:ilvl="0" w:tplc="0416000F">
+      <w:start w:val="1"/>
+      <w:numFmt w:val="decimal"/>
+      <w:lvlText w:val="%1."/>
+      <w:lvlJc w:val="left"/>
+      <w:pPr>
+        <w:ind w:left="720" w:hanging="360"/>
+      </w:pPr>
+      <w:rPr>
+        <w:rFonts w:hint="default"/>
+        <w:b w:val="0"/>
+      </w:rPr>
+    </w:lvl>
+    <w:lvl w:ilvl="1" w:tplc="04160019" w:tentative="1">
+      <w:start w:val="1"/>
+      <w:numFmt w:val="lowerLetter"/>
+      <w:lvlText w:val="%2."/>
+      <w:lvlJc w:val="left"/>
+      <w:pPr>
+        <w:ind w:left="1440" w:hanging="360"/>
+      </w:pPr>
+    </w:lvl>
+    <w:lvl w:ilvl="2" w:tplc="0416001B" w:tentative="1">
+      <w:start w:val="1"/>
+      <w:numFmt w:val="lowerRoman"/>
+      <w:lvlText w:val="%3."/>
+      <w:lvlJc w:val="right"/>
+      <w:pPr>
+        <w:ind w:left="2160" w:hanging="180"/>
+      </w:pPr>
+    </w:lvl>
+    <w:lvl w:ilvl="3" w:tplc="0416000F" w:tentative="1">
+      <w:start w:val="1"/>
+      <w:numFmt w:val="decimal"/>
+      <w:lvlText w:val="%4."/>
+      <w:lvlJc w:val="left"/>
+      <w:pPr>
+        <w:ind w:left="2880" w:hanging="360"/>
+      </w:pPr>
+    </w:lvl>
+    <w:lvl w:ilvl="4" w:tplc="04160019" w:tentative="1">
+      <w:start w:val="1"/>
+      <w:numFmt w:val="lowerLetter"/>
+      <w:lvlText w:val="%5."/>
+      <w:lvlJc w:val="left"/>
+      <w:pPr>
+        <w:ind w:left="3600" w:hanging="360"/>
+      </w:pPr>
+    </w:lvl>
+    <w:lvl w:ilvl="5" w:tplc="0416001B" w:tentative="1">
+      <w:start w:val="1"/>
+      <w:numFmt w:val="lowerRoman"/>
+      <w:lvlText w:val="%6."/>
+      <w:lvlJc w:val="right"/>
+      <w:pPr>
+        <w:ind w:left="4320" w:hanging="180"/>
+      </w:pPr>
+    </w:lvl>
+    <w:lvl w:ilvl="6" w:tplc="0416000F" w:tentative="1">
+      <w:start w:val="1"/>
+      <w:numFmt w:val="decimal"/>
+      <w:lvlText w:val="%7."/>
+      <w:lvlJc w:val="left"/>
+      <w:pPr>
+        <w:ind w:left="5040" w:hanging="360"/>
+      </w:pPr>
+    </w:lvl>
+    <w:lvl w:ilvl="7" w:tplc="04160019" w:tentative="1">
+      <w:start w:val="1"/>
+      <w:numFmt w:val="lowerLetter"/>
+      <w:lvlText w:val="%8."/>
+      <w:lvlJc w:val="left"/>
+      <w:pPr>
+        <w:ind w:left="5760" w:hanging="360"/>
+      </w:pPr>
+    </w:lvl>
+    <w:lvl w:ilvl="8" w:tplc="0416001B" w:tentative="1">
+      <w:start w:val="1"/>
+      <w:numFmt w:val="lowerRoman"/>
+      <w:lvlText w:val="%9."/>
+      <w:lvlJc w:val="right"/>
+      <w:pPr>
+        <w:ind w:left="6480" w:hanging="180"/>
+      </w:pPr>
+    </w:lvl>
+  </w:abstractNum>
+  <w:abstractNum w:abstractNumId="22">
     <w:nsid w:val="59752FC6"/>
     <w:multiLevelType w:val="hybridMultilevel"/>
     <w:tmpl w:val="195E767C"/>
@@ -5322,7 +7810,7 @@
       </w:pPr>
     </w:lvl>
   </w:abstractNum>
-  <w:abstractNum w:abstractNumId="12">
+  <w:abstractNum w:abstractNumId="23">
     <w:nsid w:val="5EEE0DE7"/>
     <w:multiLevelType w:val="hybridMultilevel"/>
     <w:tmpl w:val="B0B810CE"/>
@@ -5408,7 +7896,7 @@
       </w:pPr>
     </w:lvl>
   </w:abstractNum>
-  <w:abstractNum w:abstractNumId="13">
+  <w:abstractNum w:abstractNumId="24">
     <w:nsid w:val="5FE342CD"/>
     <w:multiLevelType w:val="hybridMultilevel"/>
     <w:tmpl w:val="17824520"/>
@@ -5494,7 +7982,7 @@
       </w:pPr>
     </w:lvl>
   </w:abstractNum>
-  <w:abstractNum w:abstractNumId="14">
+  <w:abstractNum w:abstractNumId="25">
     <w:nsid w:val="600C70F4"/>
     <w:multiLevelType w:val="hybridMultilevel"/>
     <w:tmpl w:val="44B8C79A"/>
@@ -5580,7 +8068,97 @@
       </w:pPr>
     </w:lvl>
   </w:abstractNum>
-  <w:abstractNum w:abstractNumId="15">
+  <w:abstractNum w:abstractNumId="26">
+    <w:nsid w:val="62103A99"/>
+    <w:multiLevelType w:val="hybridMultilevel"/>
+    <w:tmpl w:val="AE18430E"/>
+    <w:lvl w:ilvl="0" w:tplc="0416000F">
+      <w:start w:val="1"/>
+      <w:numFmt w:val="decimal"/>
+      <w:lvlText w:val="%1."/>
+      <w:lvlJc w:val="left"/>
+      <w:pPr>
+        <w:ind w:left="720" w:hanging="360"/>
+      </w:pPr>
+      <w:rPr>
+        <w:rFonts w:hint="default"/>
+        <w:b w:val="0"/>
+      </w:rPr>
+    </w:lvl>
+    <w:lvl w:ilvl="1" w:tplc="04160019" w:tentative="1">
+      <w:start w:val="1"/>
+      <w:numFmt w:val="lowerLetter"/>
+      <w:lvlText w:val="%2."/>
+      <w:lvlJc w:val="left"/>
+      <w:pPr>
+        <w:ind w:left="1440" w:hanging="360"/>
+      </w:pPr>
+    </w:lvl>
+    <w:lvl w:ilvl="2" w:tplc="0416001B" w:tentative="1">
+      <w:start w:val="1"/>
+      <w:numFmt w:val="lowerRoman"/>
+      <w:lvlText w:val="%3."/>
+      <w:lvlJc w:val="right"/>
+      <w:pPr>
+        <w:ind w:left="2160" w:hanging="180"/>
+      </w:pPr>
+    </w:lvl>
+    <w:lvl w:ilvl="3" w:tplc="0416000F" w:tentative="1">
+      <w:start w:val="1"/>
+      <w:numFmt w:val="decimal"/>
+      <w:lvlText w:val="%4."/>
+      <w:lvlJc w:val="left"/>
+      <w:pPr>
+        <w:ind w:left="2880" w:hanging="360"/>
+      </w:pPr>
+    </w:lvl>
+    <w:lvl w:ilvl="4" w:tplc="04160019" w:tentative="1">
+      <w:start w:val="1"/>
+      <w:numFmt w:val="lowerLetter"/>
+      <w:lvlText w:val="%5."/>
+      <w:lvlJc w:val="left"/>
+      <w:pPr>
+        <w:ind w:left="3600" w:hanging="360"/>
+      </w:pPr>
+    </w:lvl>
+    <w:lvl w:ilvl="5" w:tplc="0416001B" w:tentative="1">
+      <w:start w:val="1"/>
+      <w:numFmt w:val="lowerRoman"/>
+      <w:lvlText w:val="%6."/>
+      <w:lvlJc w:val="right"/>
+      <w:pPr>
+        <w:ind w:left="4320" w:hanging="180"/>
+      </w:pPr>
+    </w:lvl>
+    <w:lvl w:ilvl="6" w:tplc="0416000F" w:tentative="1">
+      <w:start w:val="1"/>
+      <w:numFmt w:val="decimal"/>
+      <w:lvlText w:val="%7."/>
+      <w:lvlJc w:val="left"/>
+      <w:pPr>
+        <w:ind w:left="5040" w:hanging="360"/>
+      </w:pPr>
+    </w:lvl>
+    <w:lvl w:ilvl="7" w:tplc="04160019" w:tentative="1">
+      <w:start w:val="1"/>
+      <w:numFmt w:val="lowerLetter"/>
+      <w:lvlText w:val="%8."/>
+      <w:lvlJc w:val="left"/>
+      <w:pPr>
+        <w:ind w:left="5760" w:hanging="360"/>
+      </w:pPr>
+    </w:lvl>
+    <w:lvl w:ilvl="8" w:tplc="0416001B" w:tentative="1">
+      <w:start w:val="1"/>
+      <w:numFmt w:val="lowerRoman"/>
+      <w:lvlText w:val="%9."/>
+      <w:lvlJc w:val="right"/>
+      <w:pPr>
+        <w:ind w:left="6480" w:hanging="180"/>
+      </w:pPr>
+    </w:lvl>
+  </w:abstractNum>
+  <w:abstractNum w:abstractNumId="27">
     <w:nsid w:val="6D3C6FF8"/>
     <w:multiLevelType w:val="hybridMultilevel"/>
     <w:tmpl w:val="774072D4"/>
@@ -5666,7 +8244,7 @@
       </w:pPr>
     </w:lvl>
   </w:abstractNum>
-  <w:abstractNum w:abstractNumId="16">
+  <w:abstractNum w:abstractNumId="28">
     <w:nsid w:val="70D72B48"/>
     <w:multiLevelType w:val="hybridMultilevel"/>
     <w:tmpl w:val="0C5EC056"/>
@@ -5752,7 +8330,7 @@
       </w:pPr>
     </w:lvl>
   </w:abstractNum>
-  <w:abstractNum w:abstractNumId="17">
+  <w:abstractNum w:abstractNumId="29">
     <w:nsid w:val="7CE40165"/>
     <w:multiLevelType w:val="hybridMultilevel"/>
     <w:tmpl w:val="65E68650"/>
@@ -5839,57 +8417,93 @@
     </w:lvl>
   </w:abstractNum>
   <w:num w:numId="1">
+    <w:abstractNumId w:val="22"/>
+  </w:num>
+  <w:num w:numId="2">
+    <w:abstractNumId w:val="23"/>
+  </w:num>
+  <w:num w:numId="3">
+    <w:abstractNumId w:val="16"/>
+  </w:num>
+  <w:num w:numId="4">
     <w:abstractNumId w:val="11"/>
   </w:num>
-  <w:num w:numId="2">
+  <w:num w:numId="5">
     <w:abstractNumId w:val="12"/>
   </w:num>
-  <w:num w:numId="3">
+  <w:num w:numId="6">
     <w:abstractNumId w:val="8"/>
   </w:num>
-  <w:num w:numId="4">
+  <w:num w:numId="7">
+    <w:abstractNumId w:val="20"/>
+  </w:num>
+  <w:num w:numId="8">
+    <w:abstractNumId w:val="24"/>
+  </w:num>
+  <w:num w:numId="9">
+    <w:abstractNumId w:val="19"/>
+  </w:num>
+  <w:num w:numId="10">
+    <w:abstractNumId w:val="7"/>
+  </w:num>
+  <w:num w:numId="11">
     <w:abstractNumId w:val="6"/>
   </w:num>
-  <w:num w:numId="5">
-    <w:abstractNumId w:val="7"/>
+  <w:num w:numId="12">
+    <w:abstractNumId w:val="2"/>
   </w:num>
-  <w:num w:numId="6">
+  <w:num w:numId="13">
+    <w:abstractNumId w:val="28"/>
+  </w:num>
+  <w:num w:numId="14">
+    <w:abstractNumId w:val="4"/>
+  </w:num>
+  <w:num w:numId="15">
+    <w:abstractNumId w:val="1"/>
+  </w:num>
+  <w:num w:numId="16">
+    <w:abstractNumId w:val="25"/>
+  </w:num>
+  <w:num w:numId="17">
+    <w:abstractNumId w:val="27"/>
+  </w:num>
+  <w:num w:numId="18">
+    <w:abstractNumId w:val="29"/>
+  </w:num>
+  <w:num w:numId="19">
     <w:abstractNumId w:val="5"/>
   </w:num>
-  <w:num w:numId="7">
+  <w:num w:numId="20">
+    <w:abstractNumId w:val="3"/>
+  </w:num>
+  <w:num w:numId="21">
+    <w:abstractNumId w:val="13"/>
+  </w:num>
+  <w:num w:numId="22">
+    <w:abstractNumId w:val="9"/>
+  </w:num>
+  <w:num w:numId="23">
+    <w:abstractNumId w:val="15"/>
+  </w:num>
+  <w:num w:numId="24">
+    <w:abstractNumId w:val="26"/>
+  </w:num>
+  <w:num w:numId="25">
     <w:abstractNumId w:val="10"/>
   </w:num>
-  <w:num w:numId="8">
-    <w:abstractNumId w:val="13"/>
+  <w:num w:numId="26">
+    <w:abstractNumId w:val="21"/>
   </w:num>
-  <w:num w:numId="9">
-    <w:abstractNumId w:val="9"/>
-  </w:num>
-  <w:num w:numId="10">
-    <w:abstractNumId w:val="4"/>
-  </w:num>
-  <w:num w:numId="11">
-    <w:abstractNumId w:val="3"/>
-  </w:num>
-  <w:num w:numId="12">
-    <w:abstractNumId w:val="1"/>
-  </w:num>
-  <w:num w:numId="13">
-    <w:abstractNumId w:val="16"/>
-  </w:num>
-  <w:num w:numId="14">
-    <w:abstractNumId w:val="2"/>
-  </w:num>
-  <w:num w:numId="15">
+  <w:num w:numId="27">
     <w:abstractNumId w:val="0"/>
   </w:num>
-  <w:num w:numId="16">
+  <w:num w:numId="28">
     <w:abstractNumId w:val="14"/>
   </w:num>
-  <w:num w:numId="17">
-    <w:abstractNumId w:val="15"/>
+  <w:num w:numId="29">
+    <w:abstractNumId w:val="18"/>
   </w:num>
-  <w:num w:numId="18">
+  <w:num w:numId="30">
     <w:abstractNumId w:val="17"/>
   </w:num>
 </w:numbering>

</xml_diff>